<commit_message>
Yeni parazitik endüktans değerleri ile figürler ve abstract güncellendi.
</commit_message>
<xml_diff>
--- a/Paper/EPE 2018/Abstract submission/Submission_Abstract.docx
+++ b/Paper/EPE 2018/Abstract submission/Submission_Abstract.docx
@@ -1,6 +1,6 @@
 
 <file path=word/document.xml><?xml version="1.0" encoding="utf-8"?>
-<w:document xmlns:wpc="http://schemas.microsoft.com/office/word/2010/wordprocessingCanvas" xmlns:cx="http://schemas.microsoft.com/office/drawing/2014/chartex" xmlns:mc="http://schemas.openxmlformats.org/markup-compatibility/2006" xmlns:o="urn:schemas-microsoft-com:office:office" xmlns:r="http://schemas.openxmlformats.org/officeDocument/2006/relationships" xmlns:m="http://schemas.openxmlformats.org/officeDocument/2006/math" xmlns:v="urn:schemas-microsoft-com:vml" xmlns:wp14="http://schemas.microsoft.com/office/word/2010/wordprocessingDrawing" xmlns:wp="http://schemas.openxmlformats.org/drawingml/2006/wordprocessingDrawing" xmlns:w10="urn:schemas-microsoft-com:office:word" xmlns:w="http://schemas.openxmlformats.org/wordprocessingml/2006/main" xmlns:w14="http://schemas.microsoft.com/office/word/2010/wordml" xmlns:w15="http://schemas.microsoft.com/office/word/2012/wordml" xmlns:w16se="http://schemas.microsoft.com/office/word/2015/wordml/symex" xmlns:wpg="http://schemas.microsoft.com/office/word/2010/wordprocessingGroup" xmlns:wpi="http://schemas.microsoft.com/office/word/2010/wordprocessingInk" xmlns:wne="http://schemas.microsoft.com/office/word/2006/wordml" xmlns:wps="http://schemas.microsoft.com/office/word/2010/wordprocessingShape" mc:Ignorable="w14 w15 w16se wp14">
+<w:document xmlns:wpc="http://schemas.microsoft.com/office/word/2010/wordprocessingCanvas" xmlns:cx="http://schemas.microsoft.com/office/drawing/2014/chartex" xmlns:cx1="http://schemas.microsoft.com/office/drawing/2015/9/8/chartex" xmlns:mc="http://schemas.openxmlformats.org/markup-compatibility/2006" xmlns:o="urn:schemas-microsoft-com:office:office" xmlns:r="http://schemas.openxmlformats.org/officeDocument/2006/relationships" xmlns:m="http://schemas.openxmlformats.org/officeDocument/2006/math" xmlns:v="urn:schemas-microsoft-com:vml" xmlns:wp14="http://schemas.microsoft.com/office/word/2010/wordprocessingDrawing" xmlns:wp="http://schemas.openxmlformats.org/drawingml/2006/wordprocessingDrawing" xmlns:w10="urn:schemas-microsoft-com:office:word" xmlns:w="http://schemas.openxmlformats.org/wordprocessingml/2006/main" xmlns:w14="http://schemas.microsoft.com/office/word/2010/wordml" xmlns:w15="http://schemas.microsoft.com/office/word/2012/wordml" xmlns:w16se="http://schemas.microsoft.com/office/word/2015/wordml/symex" xmlns:wpg="http://schemas.microsoft.com/office/word/2010/wordprocessingGroup" xmlns:wpi="http://schemas.microsoft.com/office/word/2010/wordprocessingInk" xmlns:wne="http://schemas.microsoft.com/office/word/2006/wordml" xmlns:wps="http://schemas.microsoft.com/office/word/2010/wordprocessingShape" mc:Ignorable="w14 w15 w16se wp14">
   <w:body>
     <w:p>
       <w:pPr>
@@ -1917,10 +1917,10 @@
             <v:path o:extrusionok="f" gradientshapeok="t" o:connecttype="rect"/>
             <o:lock v:ext="edit" aspectratio="t"/>
           </v:shapetype>
-          <v:shape id="_x0000_i1171" type="#_x0000_t75" style="width:381pt;height:98.5pt" o:ole="">
+          <v:shape id="_x0000_i1025" type="#_x0000_t75" style="width:381.1pt;height:98.4pt" o:ole="">
             <v:imagedata r:id="rId6" o:title=""/>
           </v:shape>
-          <o:OLEObject Type="Embed" ProgID="Visio.Drawing.15" ShapeID="_x0000_i1171" DrawAspect="Content" ObjectID="_1573653069" r:id="rId7"/>
+          <o:OLEObject Type="Embed" ProgID="Visio.Drawing.15" ShapeID="_x0000_i1025" DrawAspect="Content" ObjectID="_1573830104" r:id="rId7"/>
         </w:object>
       </w:r>
     </w:p>
@@ -3862,6 +3862,7 @@
           <w:noProof/>
           <w:sz w:val="20"/>
           <w:szCs w:val="20"/>
+          <w:lang w:val="tr-TR" w:eastAsia="tr-TR"/>
         </w:rPr>
         <w:drawing>
           <wp:inline distT="0" distB="0" distL="0" distR="0">
@@ -3932,7 +3933,7 @@
           <w:szCs w:val="20"/>
         </w:rPr>
         <w:pict>
-          <v:shape id="_x0000_i1114" type="#_x0000_t75" style="width:104pt;height:114pt">
+          <v:shape id="_x0000_i1026" type="#_x0000_t75" style="width:104.15pt;height:114.25pt">
             <v:imagedata r:id="rId9" o:title="datasheet_ids_vds_forward"/>
           </v:shape>
         </w:pict>
@@ -3952,6 +3953,7 @@
           <w:noProof/>
           <w:sz w:val="20"/>
           <w:szCs w:val="20"/>
+          <w:lang w:val="tr-TR" w:eastAsia="tr-TR"/>
         </w:rPr>
         <w:drawing>
           <wp:inline distT="0" distB="0" distL="0" distR="0" wp14:anchorId="218ECC1A" wp14:editId="7E38D6EF">
@@ -4020,6 +4022,7 @@
           <w:noProof/>
           <w:sz w:val="20"/>
           <w:szCs w:val="20"/>
+          <w:lang w:val="tr-TR" w:eastAsia="tr-TR"/>
         </w:rPr>
         <w:drawing>
           <wp:inline distT="0" distB="0" distL="0" distR="0">
@@ -4331,6 +4334,7 @@
           <w:noProof/>
           <w:sz w:val="20"/>
           <w:szCs w:val="20"/>
+          <w:lang w:val="tr-TR" w:eastAsia="tr-TR"/>
         </w:rPr>
         <w:drawing>
           <wp:inline distT="0" distB="0" distL="0" distR="0" wp14:anchorId="21ECE636" wp14:editId="184857E6">
@@ -4397,7 +4401,7 @@
           <w:szCs w:val="20"/>
         </w:rPr>
         <w:pict>
-          <v:shape id="_x0000_i1125" type="#_x0000_t75" style="width:116pt;height:130.5pt">
+          <v:shape id="_x0000_i1027" type="#_x0000_t75" style="width:116.15pt;height:130.55pt">
             <v:imagedata r:id="rId13" o:title="datasheet_Cap"/>
           </v:shape>
         </w:pict>
@@ -4887,7 +4891,16 @@
                 <w:sz w:val="16"/>
                 <w:szCs w:val="16"/>
               </w:rPr>
-              <w:t xml:space="preserve">0.2 </w:t>
+              <w:t>1.0</w:t>
+            </w:r>
+            <w:r>
+              <w:rPr>
+                <w:rFonts w:ascii="Times New Roman" w:hAnsi="Times New Roman" w:cs="Times New Roman"/>
+                <w:color w:val="000000" w:themeColor="text1"/>
+                <w:sz w:val="16"/>
+                <w:szCs w:val="16"/>
+              </w:rPr>
+              <w:t xml:space="preserve"> </w:t>
             </w:r>
             <w:proofErr w:type="spellStart"/>
             <w:r>
@@ -5801,7 +5814,25 @@
                 <w:sz w:val="16"/>
                 <w:szCs w:val="16"/>
               </w:rPr>
-              <w:t xml:space="preserve">0.5 </w:t>
+              <w:t>0.</w:t>
+            </w:r>
+            <w:r>
+              <w:rPr>
+                <w:rFonts w:ascii="Times New Roman" w:hAnsi="Times New Roman" w:cs="Times New Roman"/>
+                <w:color w:val="000000" w:themeColor="text1"/>
+                <w:sz w:val="16"/>
+                <w:szCs w:val="16"/>
+              </w:rPr>
+              <w:t>9</w:t>
+            </w:r>
+            <w:r>
+              <w:rPr>
+                <w:rFonts w:ascii="Times New Roman" w:hAnsi="Times New Roman" w:cs="Times New Roman"/>
+                <w:color w:val="000000" w:themeColor="text1"/>
+                <w:sz w:val="16"/>
+                <w:szCs w:val="16"/>
+              </w:rPr>
+              <w:t xml:space="preserve"> </w:t>
             </w:r>
             <w:proofErr w:type="spellStart"/>
             <w:r>
@@ -5850,7 +5881,17 @@
           <w:sz w:val="20"/>
           <w:szCs w:val="20"/>
         </w:rPr>
-        <w:t xml:space="preserve"> For the simplest model described above, turn-on and turn-off characteristics of the top and bottom switches are obtained against</w:t>
+        <w:t xml:space="preserve"> For the simplest model des</w:t>
+      </w:r>
+      <w:bookmarkStart w:id="0" w:name="_GoBack"/>
+      <w:bookmarkEnd w:id="0"/>
+      <w:r>
+        <w:rPr>
+          <w:rFonts w:ascii="Times New Roman" w:hAnsi="Times New Roman" w:cs="Times New Roman"/>
+          <w:sz w:val="20"/>
+          <w:szCs w:val="20"/>
+        </w:rPr>
+        <w:t>cribed above, turn-on and turn-off characteristics of the top and bottom switches are obtained against</w:t>
       </w:r>
       <w:r>
         <w:rPr>
@@ -5877,6 +5918,7 @@
           <w:noProof/>
           <w:sz w:val="16"/>
           <w:szCs w:val="16"/>
+          <w:lang w:val="tr-TR" w:eastAsia="tr-TR"/>
         </w:rPr>
         <w:drawing>
           <wp:inline distT="0" distB="0" distL="0" distR="0">
@@ -5936,6 +5978,7 @@
           <w:noProof/>
           <w:sz w:val="16"/>
           <w:szCs w:val="16"/>
+          <w:lang w:val="tr-TR" w:eastAsia="tr-TR"/>
         </w:rPr>
         <w:drawing>
           <wp:inline distT="0" distB="0" distL="0" distR="0">
@@ -5995,6 +6038,7 @@
           <w:noProof/>
           <w:sz w:val="16"/>
           <w:szCs w:val="16"/>
+          <w:lang w:val="tr-TR" w:eastAsia="tr-TR"/>
         </w:rPr>
         <w:drawing>
           <wp:inline distT="0" distB="0" distL="0" distR="0" wp14:anchorId="18FF7E2E" wp14:editId="1C9861F0">
@@ -6054,6 +6098,7 @@
           <w:noProof/>
           <w:sz w:val="16"/>
           <w:szCs w:val="16"/>
+          <w:lang w:val="tr-TR" w:eastAsia="tr-TR"/>
         </w:rPr>
         <w:drawing>
           <wp:inline distT="0" distB="0" distL="0" distR="0">
@@ -6515,6 +6560,7 @@
           <w:noProof/>
           <w:sz w:val="16"/>
           <w:szCs w:val="16"/>
+          <w:lang w:val="tr-TR" w:eastAsia="tr-TR"/>
         </w:rPr>
         <w:drawing>
           <wp:inline distT="0" distB="0" distL="0" distR="0">
@@ -6582,6 +6628,7 @@
           <w:noProof/>
           <w:sz w:val="16"/>
           <w:szCs w:val="16"/>
+          <w:lang w:val="tr-TR" w:eastAsia="tr-TR"/>
         </w:rPr>
         <w:drawing>
           <wp:inline distT="0" distB="0" distL="0" distR="0">
@@ -6649,6 +6696,7 @@
           <w:noProof/>
           <w:sz w:val="16"/>
           <w:szCs w:val="16"/>
+          <w:lang w:val="tr-TR" w:eastAsia="tr-TR"/>
         </w:rPr>
         <w:drawing>
           <wp:inline distT="0" distB="0" distL="0" distR="0">
@@ -6716,6 +6764,7 @@
           <w:noProof/>
           <w:sz w:val="16"/>
           <w:szCs w:val="16"/>
+          <w:lang w:val="tr-TR" w:eastAsia="tr-TR"/>
         </w:rPr>
         <w:drawing>
           <wp:inline distT="0" distB="0" distL="0" distR="0">
@@ -7025,13 +7074,14 @@
           <w:noProof/>
           <w:sz w:val="16"/>
           <w:szCs w:val="16"/>
+          <w:lang w:val="tr-TR" w:eastAsia="tr-TR"/>
         </w:rPr>
         <w:lastRenderedPageBreak/>
         <w:drawing>
           <wp:inline distT="0" distB="0" distL="0" distR="0">
-            <wp:extent cx="1501971" cy="1073426"/>
-            <wp:effectExtent l="0" t="0" r="3175" b="0"/>
-            <wp:docPr id="74" name="Picture 74"/>
+            <wp:extent cx="1508318" cy="961390"/>
+            <wp:effectExtent l="0" t="0" r="0" b="0"/>
+            <wp:docPr id="3" name="Picture 3"/>
             <wp:cNvGraphicFramePr>
               <a:graphicFrameLocks xmlns:a="http://schemas.openxmlformats.org/drawingml/2006/main" noChangeAspect="1"/>
             </wp:cNvGraphicFramePr>
@@ -7039,7 +7089,7 @@
               <a:graphicData uri="http://schemas.openxmlformats.org/drawingml/2006/picture">
                 <pic:pic xmlns:pic="http://schemas.openxmlformats.org/drawingml/2006/picture">
                   <pic:nvPicPr>
-                    <pic:cNvPr id="0" name="Picture 163"/>
+                    <pic:cNvPr id="0" name="Picture 5"/>
                     <pic:cNvPicPr>
                       <a:picLocks noChangeAspect="1" noChangeArrowheads="1"/>
                     </pic:cNvPicPr>
@@ -7052,13 +7102,13 @@
                         </a:ext>
                       </a:extLst>
                     </a:blip>
-                    <a:srcRect t="3804" r="5566"/>
+                    <a:srcRect l="1683" t="5524" r="6641" b="1"/>
                     <a:stretch/>
                   </pic:blipFill>
                   <pic:spPr bwMode="auto">
                     <a:xfrm>
                       <a:off x="0" y="0"/>
-                      <a:ext cx="1521360" cy="1087283"/>
+                      <a:ext cx="1528187" cy="974054"/>
                     </a:xfrm>
                     <a:prstGeom prst="rect">
                       <a:avLst/>
@@ -7093,12 +7143,13 @@
           <w:noProof/>
           <w:sz w:val="16"/>
           <w:szCs w:val="16"/>
+          <w:lang w:val="tr-TR" w:eastAsia="tr-TR"/>
         </w:rPr>
         <w:drawing>
           <wp:inline distT="0" distB="0" distL="0" distR="0">
-            <wp:extent cx="1437437" cy="1063613"/>
-            <wp:effectExtent l="0" t="0" r="0" b="3810"/>
-            <wp:docPr id="75" name="Picture 75"/>
+            <wp:extent cx="1431301" cy="963568"/>
+            <wp:effectExtent l="0" t="0" r="0" b="8255"/>
+            <wp:docPr id="10" name="Picture 10"/>
             <wp:cNvGraphicFramePr>
               <a:graphicFrameLocks xmlns:a="http://schemas.openxmlformats.org/drawingml/2006/main" noChangeAspect="1"/>
             </wp:cNvGraphicFramePr>
@@ -7106,7 +7157,7 @@
               <a:graphicData uri="http://schemas.openxmlformats.org/drawingml/2006/picture">
                 <pic:pic xmlns:pic="http://schemas.openxmlformats.org/drawingml/2006/picture">
                   <pic:nvPicPr>
-                    <pic:cNvPr id="0" name="Picture 164"/>
+                    <pic:cNvPr id="0" name="Picture 11"/>
                     <pic:cNvPicPr>
                       <a:picLocks noChangeAspect="1" noChangeArrowheads="1"/>
                     </pic:cNvPicPr>
@@ -7119,13 +7170,13 @@
                         </a:ext>
                       </a:extLst>
                     </a:blip>
-                    <a:srcRect l="-1" t="4592" r="6034"/>
+                    <a:srcRect l="1885" t="4930" r="6378"/>
                     <a:stretch/>
                   </pic:blipFill>
                   <pic:spPr bwMode="auto">
                     <a:xfrm>
                       <a:off x="0" y="0"/>
-                      <a:ext cx="1449820" cy="1072775"/>
+                      <a:ext cx="1468817" cy="988824"/>
                     </a:xfrm>
                     <a:prstGeom prst="rect">
                       <a:avLst/>
@@ -7160,12 +7211,13 @@
           <w:noProof/>
           <w:sz w:val="16"/>
           <w:szCs w:val="16"/>
+          <w:lang w:val="tr-TR" w:eastAsia="tr-TR"/>
         </w:rPr>
         <w:drawing>
           <wp:inline distT="0" distB="0" distL="0" distR="0">
-            <wp:extent cx="1433779" cy="1056513"/>
-            <wp:effectExtent l="0" t="0" r="0" b="0"/>
-            <wp:docPr id="76" name="Picture 76"/>
+            <wp:extent cx="1450064" cy="969547"/>
+            <wp:effectExtent l="0" t="0" r="0" b="2540"/>
+            <wp:docPr id="8" name="Picture 8"/>
             <wp:cNvGraphicFramePr>
               <a:graphicFrameLocks xmlns:a="http://schemas.openxmlformats.org/drawingml/2006/main" noChangeAspect="1"/>
             </wp:cNvGraphicFramePr>
@@ -7173,7 +7225,7 @@
               <a:graphicData uri="http://schemas.openxmlformats.org/drawingml/2006/picture">
                 <pic:pic xmlns:pic="http://schemas.openxmlformats.org/drawingml/2006/picture">
                   <pic:nvPicPr>
-                    <pic:cNvPr id="0" name="Picture 165"/>
+                    <pic:cNvPr id="0" name="Picture 9"/>
                     <pic:cNvPicPr>
                       <a:picLocks noChangeAspect="1" noChangeArrowheads="1"/>
                     </pic:cNvPicPr>
@@ -7186,13 +7238,13 @@
                         </a:ext>
                       </a:extLst>
                     </a:blip>
-                    <a:srcRect t="4576" r="6179"/>
+                    <a:srcRect l="1700" t="4505" r="6619" b="-1"/>
                     <a:stretch/>
                   </pic:blipFill>
                   <pic:spPr bwMode="auto">
                     <a:xfrm>
                       <a:off x="0" y="0"/>
-                      <a:ext cx="1455781" cy="1072726"/>
+                      <a:ext cx="1481470" cy="990546"/>
                     </a:xfrm>
                     <a:prstGeom prst="rect">
                       <a:avLst/>
@@ -7227,12 +7279,13 @@
           <w:noProof/>
           <w:sz w:val="16"/>
           <w:szCs w:val="16"/>
+          <w:lang w:val="tr-TR" w:eastAsia="tr-TR"/>
         </w:rPr>
         <w:drawing>
           <wp:inline distT="0" distB="0" distL="0" distR="0">
-            <wp:extent cx="1437437" cy="1054735"/>
+            <wp:extent cx="1457325" cy="959994"/>
             <wp:effectExtent l="0" t="0" r="0" b="0"/>
-            <wp:docPr id="77" name="Picture 77"/>
+            <wp:docPr id="7" name="Picture 7"/>
             <wp:cNvGraphicFramePr>
               <a:graphicFrameLocks xmlns:a="http://schemas.openxmlformats.org/drawingml/2006/main" noChangeAspect="1"/>
             </wp:cNvGraphicFramePr>
@@ -7240,7 +7293,7 @@
               <a:graphicData uri="http://schemas.openxmlformats.org/drawingml/2006/picture">
                 <pic:pic xmlns:pic="http://schemas.openxmlformats.org/drawingml/2006/picture">
                   <pic:nvPicPr>
-                    <pic:cNvPr id="0" name="Picture 166"/>
+                    <pic:cNvPr id="0" name="Picture 8"/>
                     <pic:cNvPicPr>
                       <a:picLocks noChangeAspect="1" noChangeArrowheads="1"/>
                     </pic:cNvPicPr>
@@ -7253,13 +7306,13 @@
                         </a:ext>
                       </a:extLst>
                     </a:blip>
-                    <a:srcRect l="-1" t="4469" r="6087"/>
+                    <a:srcRect l="1761" t="4756" r="6521" b="-1"/>
                     <a:stretch/>
                   </pic:blipFill>
                   <pic:spPr bwMode="auto">
                     <a:xfrm>
                       <a:off x="0" y="0"/>
-                      <a:ext cx="1458019" cy="1069837"/>
+                      <a:ext cx="1474478" cy="971293"/>
                     </a:xfrm>
                     <a:prstGeom prst="rect">
                       <a:avLst/>
@@ -7473,18 +7526,29 @@
           <w:sz w:val="20"/>
           <w:szCs w:val="20"/>
         </w:rPr>
-        <w:t>, V</w:t>
-      </w:r>
+        <w:t xml:space="preserve">, </w:t>
+      </w:r>
+      <w:proofErr w:type="spellStart"/>
       <w:r>
         <w:rPr>
           <w:rFonts w:ascii="Times New Roman" w:hAnsi="Times New Roman" w:cs="Times New Roman"/>
           <w:i/>
           <w:sz w:val="20"/>
           <w:szCs w:val="20"/>
+        </w:rPr>
+        <w:t>V</w:t>
+      </w:r>
+      <w:r>
+        <w:rPr>
+          <w:rFonts w:ascii="Times New Roman" w:hAnsi="Times New Roman" w:cs="Times New Roman"/>
+          <w:i/>
+          <w:sz w:val="20"/>
+          <w:szCs w:val="20"/>
           <w:vertAlign w:val="subscript"/>
         </w:rPr>
         <w:t>ds</w:t>
       </w:r>
+      <w:proofErr w:type="spellEnd"/>
       <w:r>
         <w:rPr>
           <w:rFonts w:ascii="Times New Roman" w:hAnsi="Times New Roman" w:cs="Times New Roman"/>
@@ -7544,15 +7608,13 @@
       </w:r>
       <w:r>
         <w:rPr>
-          <w:rFonts w:ascii="Times New Roman" w:hAnsi="Times New Roman" w:cs="Times New Roman"/>
-          <w:sz w:val="16"/>
-          <w:szCs w:val="16"/>
+          <w:noProof/>
         </w:rPr>
         <w:drawing>
-          <wp:inline distT="0" distB="0" distL="0" distR="0" wp14:anchorId="38D0742E" wp14:editId="72745525">
-            <wp:extent cx="2877200" cy="1888066"/>
-            <wp:effectExtent l="0" t="0" r="0" b="0"/>
-            <wp:docPr id="79" name="Picture 79"/>
+          <wp:inline distT="0" distB="0" distL="0" distR="0" wp14:anchorId="014EC032" wp14:editId="3EA7634C">
+            <wp:extent cx="2881818" cy="2167782"/>
+            <wp:effectExtent l="0" t="0" r="0" b="4445"/>
+            <wp:docPr id="13" name="Picture 13"/>
             <wp:cNvGraphicFramePr>
               <a:graphicFrameLocks xmlns:a="http://schemas.openxmlformats.org/drawingml/2006/main" noChangeAspect="1"/>
             </wp:cNvGraphicFramePr>
@@ -7565,13 +7627,13 @@
                   </pic:nvPicPr>
                   <pic:blipFill rotWithShape="1">
                     <a:blip r:embed="rId26"/>
-                    <a:srcRect l="4773" t="5045" r="9216" b="-1"/>
+                    <a:srcRect l="5104" t="7065" r="9007"/>
                     <a:stretch/>
                   </pic:blipFill>
                   <pic:spPr bwMode="auto">
                     <a:xfrm>
                       <a:off x="0" y="0"/>
-                      <a:ext cx="2889827" cy="1896352"/>
+                      <a:ext cx="2901331" cy="2182461"/>
                     </a:xfrm>
                     <a:prstGeom prst="rect">
                       <a:avLst/>
@@ -7599,15 +7661,13 @@
       </w:r>
       <w:r>
         <w:rPr>
-          <w:rFonts w:ascii="Times New Roman" w:hAnsi="Times New Roman" w:cs="Times New Roman"/>
-          <w:sz w:val="16"/>
-          <w:szCs w:val="16"/>
+          <w:noProof/>
         </w:rPr>
         <w:drawing>
-          <wp:inline distT="0" distB="0" distL="0" distR="0" wp14:anchorId="56B7892B" wp14:editId="710F64DF">
-            <wp:extent cx="2869961" cy="1889471"/>
-            <wp:effectExtent l="0" t="0" r="6985" b="0"/>
-            <wp:docPr id="80" name="Picture 80"/>
+          <wp:inline distT="0" distB="0" distL="0" distR="0" wp14:anchorId="1336489F" wp14:editId="3FDADFFA">
+            <wp:extent cx="2708694" cy="2167513"/>
+            <wp:effectExtent l="0" t="0" r="0" b="4445"/>
+            <wp:docPr id="14" name="Picture 14"/>
             <wp:cNvGraphicFramePr>
               <a:graphicFrameLocks xmlns:a="http://schemas.openxmlformats.org/drawingml/2006/main" noChangeAspect="1"/>
             </wp:cNvGraphicFramePr>
@@ -7620,13 +7680,13 @@
                   </pic:nvPicPr>
                   <pic:blipFill rotWithShape="1">
                     <a:blip r:embed="rId27"/>
-                    <a:srcRect l="4837" t="5116" r="9494"/>
+                    <a:srcRect l="5005" t="6767" r="8819"/>
                     <a:stretch/>
                   </pic:blipFill>
                   <pic:spPr bwMode="auto">
                     <a:xfrm>
                       <a:off x="0" y="0"/>
-                      <a:ext cx="2894595" cy="1905689"/>
+                      <a:ext cx="2728198" cy="2183120"/>
                     </a:xfrm>
                     <a:prstGeom prst="rect">
                       <a:avLst/>
@@ -7756,10 +7816,10 @@
           <w:szCs w:val="16"/>
         </w:rPr>
         <w:drawing>
-          <wp:inline distT="0" distB="0" distL="0" distR="0" wp14:anchorId="14E5C52E" wp14:editId="4C0E652B">
-            <wp:extent cx="2907879" cy="1829850"/>
-            <wp:effectExtent l="0" t="0" r="6985" b="0"/>
-            <wp:docPr id="81" name="Picture 81"/>
+          <wp:inline distT="0" distB="0" distL="0" distR="0" wp14:anchorId="4847B068" wp14:editId="48C5A2EC">
+            <wp:extent cx="2911796" cy="1940781"/>
+            <wp:effectExtent l="0" t="0" r="3175" b="2540"/>
+            <wp:docPr id="15" name="Picture 15"/>
             <wp:cNvGraphicFramePr>
               <a:graphicFrameLocks xmlns:a="http://schemas.openxmlformats.org/drawingml/2006/main" noChangeAspect="1"/>
             </wp:cNvGraphicFramePr>
@@ -7772,13 +7832,13 @@
                   </pic:nvPicPr>
                   <pic:blipFill rotWithShape="1">
                     <a:blip r:embed="rId28"/>
-                    <a:srcRect l="2969" t="4615" r="8430"/>
+                    <a:srcRect l="5875" t="7248" r="8701"/>
                     <a:stretch/>
                   </pic:blipFill>
                   <pic:spPr bwMode="auto">
                     <a:xfrm>
                       <a:off x="0" y="0"/>
-                      <a:ext cx="2921415" cy="1838368"/>
+                      <a:ext cx="2964928" cy="1976195"/>
                     </a:xfrm>
                     <a:prstGeom prst="rect">
                       <a:avLst/>
@@ -7812,10 +7872,18 @@
           <w:sz w:val="16"/>
           <w:szCs w:val="16"/>
         </w:rPr>
+        <w:t xml:space="preserve"> </w:t>
+      </w:r>
+      <w:r>
+        <w:rPr>
+          <w:rFonts w:ascii="Times New Roman" w:hAnsi="Times New Roman" w:cs="Times New Roman"/>
+          <w:sz w:val="16"/>
+          <w:szCs w:val="16"/>
+        </w:rPr>
         <w:drawing>
-          <wp:inline distT="0" distB="0" distL="0" distR="0" wp14:anchorId="726CA3A3" wp14:editId="522759E4">
-            <wp:extent cx="2790871" cy="1783857"/>
-            <wp:effectExtent l="0" t="0" r="0" b="6985"/>
+          <wp:inline distT="0" distB="0" distL="0" distR="0" wp14:anchorId="46C7A135" wp14:editId="11317F18">
+            <wp:extent cx="2922577" cy="1937966"/>
+            <wp:effectExtent l="0" t="0" r="0" b="5715"/>
             <wp:docPr id="1" name="Picture 1"/>
             <wp:cNvGraphicFramePr>
               <a:graphicFrameLocks xmlns:a="http://schemas.openxmlformats.org/drawingml/2006/main" noChangeAspect="1"/>
@@ -7829,13 +7897,13 @@
                   </pic:nvPicPr>
                   <pic:blipFill rotWithShape="1">
                     <a:blip r:embed="rId29"/>
-                    <a:srcRect l="4199" t="6591" r="8935"/>
+                    <a:srcRect l="5579" t="6816" r="8155"/>
                     <a:stretch/>
                   </pic:blipFill>
                   <pic:spPr bwMode="auto">
                     <a:xfrm>
                       <a:off x="0" y="0"/>
-                      <a:ext cx="2823264" cy="1804562"/>
+                      <a:ext cx="2994290" cy="1985519"/>
                     </a:xfrm>
                     <a:prstGeom prst="rect">
                       <a:avLst/>
@@ -7855,14 +7923,6 @@
           </wp:inline>
         </w:drawing>
       </w:r>
-      <w:r>
-        <w:rPr>
-          <w:rFonts w:ascii="Times New Roman" w:hAnsi="Times New Roman" w:cs="Times New Roman"/>
-          <w:sz w:val="16"/>
-          <w:szCs w:val="16"/>
-        </w:rPr>
-        <w:t xml:space="preserve"> </w:t>
-      </w:r>
     </w:p>
     <w:p>
       <w:pPr>
@@ -7922,8 +7982,6 @@
         </w:rPr>
         <w:tab/>
       </w:r>
-      <w:bookmarkStart w:id="0" w:name="_GoBack"/>
-      <w:bookmarkEnd w:id="0"/>
       <w:r>
         <w:rPr>
           <w:rFonts w:ascii="Times New Roman" w:hAnsi="Times New Roman" w:cs="Times New Roman"/>
@@ -8973,7 +9031,7 @@
 </file>
 
 <file path=word/numbering.xml><?xml version="1.0" encoding="utf-8"?>
-<w:numbering xmlns:wpc="http://schemas.microsoft.com/office/word/2010/wordprocessingCanvas" xmlns:cx="http://schemas.microsoft.com/office/drawing/2014/chartex" xmlns:mc="http://schemas.openxmlformats.org/markup-compatibility/2006" xmlns:o="urn:schemas-microsoft-com:office:office" xmlns:r="http://schemas.openxmlformats.org/officeDocument/2006/relationships" xmlns:m="http://schemas.openxmlformats.org/officeDocument/2006/math" xmlns:v="urn:schemas-microsoft-com:vml" xmlns:wp14="http://schemas.microsoft.com/office/word/2010/wordprocessingDrawing" xmlns:wp="http://schemas.openxmlformats.org/drawingml/2006/wordprocessingDrawing" xmlns:w10="urn:schemas-microsoft-com:office:word" xmlns:w="http://schemas.openxmlformats.org/wordprocessingml/2006/main" xmlns:w14="http://schemas.microsoft.com/office/word/2010/wordml" xmlns:w15="http://schemas.microsoft.com/office/word/2012/wordml" xmlns:w16se="http://schemas.microsoft.com/office/word/2015/wordml/symex" xmlns:wpg="http://schemas.microsoft.com/office/word/2010/wordprocessingGroup" xmlns:wpi="http://schemas.microsoft.com/office/word/2010/wordprocessingInk" xmlns:wne="http://schemas.microsoft.com/office/word/2006/wordml" xmlns:wps="http://schemas.microsoft.com/office/word/2010/wordprocessingShape" mc:Ignorable="w14 w15 w16se wp14">
+<w:numbering xmlns:wpc="http://schemas.microsoft.com/office/word/2010/wordprocessingCanvas" xmlns:cx="http://schemas.microsoft.com/office/drawing/2014/chartex" xmlns:cx1="http://schemas.microsoft.com/office/drawing/2015/9/8/chartex" xmlns:mc="http://schemas.openxmlformats.org/markup-compatibility/2006" xmlns:o="urn:schemas-microsoft-com:office:office" xmlns:r="http://schemas.openxmlformats.org/officeDocument/2006/relationships" xmlns:m="http://schemas.openxmlformats.org/officeDocument/2006/math" xmlns:v="urn:schemas-microsoft-com:vml" xmlns:wp14="http://schemas.microsoft.com/office/word/2010/wordprocessingDrawing" xmlns:wp="http://schemas.openxmlformats.org/drawingml/2006/wordprocessingDrawing" xmlns:w10="urn:schemas-microsoft-com:office:word" xmlns:w="http://schemas.openxmlformats.org/wordprocessingml/2006/main" xmlns:w14="http://schemas.microsoft.com/office/word/2010/wordml" xmlns:w15="http://schemas.microsoft.com/office/word/2012/wordml" xmlns:w16se="http://schemas.microsoft.com/office/word/2015/wordml/symex" xmlns:wpg="http://schemas.microsoft.com/office/word/2010/wordprocessingGroup" xmlns:wpi="http://schemas.microsoft.com/office/word/2010/wordprocessingInk" xmlns:wne="http://schemas.microsoft.com/office/word/2006/wordml" xmlns:wps="http://schemas.microsoft.com/office/word/2010/wordprocessingShape" mc:Ignorable="w14 w15 w16se wp14">
   <w:abstractNum w:abstractNumId="0" w15:restartNumberingAfterBreak="0">
     <w:nsid w:val="03062E61"/>
     <w:multiLevelType w:val="hybridMultilevel"/>
@@ -10467,7 +10525,7 @@
 </file>
 
 <file path=customXml/itemProps1.xml><?xml version="1.0" encoding="utf-8"?>
-<ds:datastoreItem xmlns:ds="http://schemas.openxmlformats.org/officeDocument/2006/customXml" ds:itemID="{DB2BAB28-9928-4FFF-A70F-5BCB7F5F3ACC}">
+<ds:datastoreItem xmlns:ds="http://schemas.openxmlformats.org/officeDocument/2006/customXml" ds:itemID="{076D3634-6C1D-4929-960C-18920338B931}">
   <ds:schemaRefs>
     <ds:schemaRef ds:uri="http://schemas.openxmlformats.org/officeDocument/2006/bibliography"/>
   </ds:schemaRefs>

</xml_diff>

<commit_message>
Makale yorumlar tamamlandı. Mor ve Kırmızı yazılar eklediğim yorumlar. Değerlendirmeye başlanılabilir. @ozank @mesutto
</commit_message>
<xml_diff>
--- a/Paper/EPE 2018/Abstract submission/Submission_Abstract.docx
+++ b/Paper/EPE 2018/Abstract submission/Submission_Abstract.docx
@@ -2023,10 +2023,10 @@
             <v:path o:extrusionok="f" gradientshapeok="t" o:connecttype="rect"/>
             <o:lock v:ext="edit" aspectratio="t"/>
           </v:shapetype>
-          <v:shape id="_x0000_i1025" type="#_x0000_t75" style="width:380.95pt;height:98.1pt" o:ole="">
+          <v:shape id="_x0000_i1025" type="#_x0000_t75" style="width:381.2pt;height:98.05pt" o:ole="">
             <v:imagedata r:id="rId6" o:title=""/>
           </v:shape>
-          <o:OLEObject Type="Embed" ProgID="Visio.Drawing.15" ShapeID="_x0000_i1025" DrawAspect="Content" ObjectID="_1574065950" r:id="rId7"/>
+          <o:OLEObject Type="Embed" ProgID="Visio.Drawing.15" ShapeID="_x0000_i1025" DrawAspect="Content" ObjectID="_1574087546" r:id="rId7"/>
         </w:object>
       </w:r>
     </w:p>
@@ -4055,7 +4055,7 @@
           <w:szCs w:val="20"/>
         </w:rPr>
         <w:pict>
-          <v:shape id="_x0000_i1026" type="#_x0000_t75" style="width:104.05pt;height:114.35pt">
+          <v:shape id="_x0000_i1026" type="#_x0000_t75" style="width:103.8pt;height:114.1pt">
             <v:imagedata r:id="rId9" o:title="datasheet_ids_vds_forward"/>
           </v:shape>
         </w:pict>
@@ -4523,7 +4523,7 @@
           <w:szCs w:val="20"/>
         </w:rPr>
         <w:pict>
-          <v:shape id="_x0000_i1027" type="#_x0000_t75" style="width:115.9pt;height:130.55pt">
+          <v:shape id="_x0000_i1027" type="#_x0000_t75" style="width:115.95pt;height:130.9pt">
             <v:imagedata r:id="rId13" o:title="datasheet_Cap"/>
           </v:shape>
         </w:pict>
@@ -6836,17 +6836,17 @@
           <w:sz w:val="20"/>
           <w:szCs w:val="20"/>
         </w:rPr>
-        <w:t xml:space="preserve"> and </w:t>
-      </w:r>
-      <w:proofErr w:type="spellStart"/>
+        <w:t xml:space="preserve"> and C</w:t>
+      </w:r>
       <w:r>
         <w:rPr>
           <w:rFonts w:ascii="Times New Roman" w:hAnsi="Times New Roman" w:cs="Times New Roman"/>
           <w:color w:val="FF0000"/>
           <w:sz w:val="20"/>
           <w:szCs w:val="20"/>
-        </w:rPr>
-        <w:t>C</w:t>
+          <w:vertAlign w:val="subscript"/>
+        </w:rPr>
+        <w:t>RSS</w:t>
       </w:r>
       <w:r>
         <w:rPr>
@@ -6854,9 +6854,8 @@
           <w:color w:val="FF0000"/>
           <w:sz w:val="20"/>
           <w:szCs w:val="20"/>
-          <w:vertAlign w:val="subscript"/>
-        </w:rPr>
-        <w:t>RSS</w:t>
+        </w:rPr>
+        <w:t>.</w:t>
       </w:r>
       <w:r>
         <w:rPr>
@@ -6865,7 +6864,7 @@
           <w:sz w:val="20"/>
           <w:szCs w:val="20"/>
         </w:rPr>
-        <w:t>.</w:t>
+        <w:t xml:space="preserve"> </w:t>
       </w:r>
       <w:r>
         <w:rPr>
@@ -6875,7 +6874,6 @@
         </w:rPr>
         <w:t>The</w:t>
       </w:r>
-      <w:proofErr w:type="spellEnd"/>
       <w:r>
         <w:rPr>
           <w:rFonts w:ascii="Times New Roman" w:hAnsi="Times New Roman" w:cs="Times New Roman"/>
@@ -7438,18 +7436,7 @@
           <w:szCs w:val="20"/>
         </w:rPr>
         <w:lastRenderedPageBreak/>
-        <w:t>makes the model more realistic. Plus, those diffe</w:t>
-      </w:r>
-      <w:bookmarkStart w:id="0" w:name="_GoBack"/>
-      <w:bookmarkEnd w:id="0"/>
-      <w:r>
-        <w:rPr>
-          <w:rFonts w:ascii="Times New Roman" w:hAnsi="Times New Roman" w:cs="Times New Roman"/>
-          <w:color w:val="7030A0"/>
-          <w:sz w:val="20"/>
-          <w:szCs w:val="20"/>
-        </w:rPr>
-        <w:t>rent change rates of voltage affect the channel current and that is why small dips and peaks are observed on current</w:t>
+        <w:t>makes the model more realistic. Plus, those different change rates of voltage affect the channel current and that is why small dips and peaks are observed on current</w:t>
       </w:r>
       <w:r>
         <w:rPr>
@@ -7992,16 +7979,163 @@
           <w:sz w:val="20"/>
           <w:szCs w:val="20"/>
         </w:rPr>
-        <w:t>In the most complicated model in which all parasitic</w:t>
-      </w:r>
-      <w:r>
-        <w:rPr>
-          <w:rFonts w:ascii="Times New Roman" w:hAnsi="Times New Roman" w:cs="Times New Roman"/>
-          <w:color w:val="7030A0"/>
-          <w:sz w:val="20"/>
-          <w:szCs w:val="20"/>
-        </w:rPr>
-        <w:t xml:space="preserve"> effects</w:t>
+        <w:t xml:space="preserve">In the most complicated model in which all parasitic effects are included, the oscillations started to be observed due to energy transfer between parasitic capacitances and inductors. During the turn-on period for Top Switch, the channel current increases continuously because </w:t>
+      </w:r>
+      <w:r>
+        <w:rPr>
+          <w:rFonts w:ascii="Times New Roman" w:hAnsi="Times New Roman" w:cs="Times New Roman"/>
+          <w:color w:val="7030A0"/>
+          <w:sz w:val="20"/>
+          <w:szCs w:val="20"/>
+        </w:rPr>
+        <w:t>C</w:t>
+      </w:r>
+      <w:r>
+        <w:rPr>
+          <w:rFonts w:ascii="Times New Roman" w:hAnsi="Times New Roman" w:cs="Times New Roman"/>
+          <w:color w:val="7030A0"/>
+          <w:sz w:val="20"/>
+          <w:szCs w:val="20"/>
+          <w:vertAlign w:val="subscript"/>
+        </w:rPr>
+        <w:t>OSS</w:t>
+      </w:r>
+      <w:r>
+        <w:rPr>
+          <w:rFonts w:ascii="Times New Roman" w:hAnsi="Times New Roman" w:cs="Times New Roman"/>
+          <w:color w:val="7030A0"/>
+          <w:sz w:val="20"/>
+          <w:szCs w:val="20"/>
+        </w:rPr>
+        <w:t xml:space="preserve"> of the Top Switch is being </w:t>
+      </w:r>
+      <w:r>
+        <w:rPr>
+          <w:rFonts w:ascii="Times New Roman" w:hAnsi="Times New Roman" w:cs="Times New Roman"/>
+          <w:color w:val="7030A0"/>
+          <w:sz w:val="20"/>
+          <w:szCs w:val="20"/>
+        </w:rPr>
+        <w:t>dis</w:t>
+      </w:r>
+      <w:r>
+        <w:rPr>
+          <w:rFonts w:ascii="Times New Roman" w:hAnsi="Times New Roman" w:cs="Times New Roman"/>
+          <w:color w:val="7030A0"/>
+          <w:sz w:val="20"/>
+          <w:szCs w:val="20"/>
+        </w:rPr>
+        <w:t xml:space="preserve">charged. With the parasitic inductors the </w:t>
+      </w:r>
+      <w:r>
+        <w:rPr>
+          <w:rFonts w:ascii="Times New Roman" w:hAnsi="Times New Roman" w:cs="Times New Roman"/>
+          <w:color w:val="7030A0"/>
+          <w:sz w:val="20"/>
+          <w:szCs w:val="20"/>
+        </w:rPr>
+        <w:t xml:space="preserve">change rate </w:t>
+      </w:r>
+      <w:r>
+        <w:rPr>
+          <w:rFonts w:ascii="Times New Roman" w:hAnsi="Times New Roman" w:cs="Times New Roman"/>
+          <w:color w:val="7030A0"/>
+          <w:sz w:val="20"/>
+          <w:szCs w:val="20"/>
+        </w:rPr>
+        <w:t>of the voltage on the C</w:t>
+      </w:r>
+      <w:r>
+        <w:rPr>
+          <w:rFonts w:ascii="Times New Roman" w:hAnsi="Times New Roman" w:cs="Times New Roman"/>
+          <w:color w:val="7030A0"/>
+          <w:sz w:val="20"/>
+          <w:szCs w:val="20"/>
+          <w:vertAlign w:val="subscript"/>
+        </w:rPr>
+        <w:t>OSS</w:t>
+      </w:r>
+      <w:r>
+        <w:rPr>
+          <w:rFonts w:ascii="Times New Roman" w:hAnsi="Times New Roman" w:cs="Times New Roman"/>
+          <w:color w:val="7030A0"/>
+          <w:sz w:val="20"/>
+          <w:szCs w:val="20"/>
+        </w:rPr>
+        <w:t xml:space="preserve"> is not constant which is resulting inconstant current flow through the channel on the contrary of variable-capacitance model. </w:t>
+      </w:r>
+      <w:r>
+        <w:rPr>
+          <w:rFonts w:ascii="Times New Roman" w:hAnsi="Times New Roman" w:cs="Times New Roman"/>
+          <w:color w:val="7030A0"/>
+          <w:sz w:val="20"/>
+          <w:szCs w:val="20"/>
+        </w:rPr>
+        <w:t xml:space="preserve"> On the other hand, during the turn-off period for Top Switch </w:t>
+      </w:r>
+      <w:r>
+        <w:rPr>
+          <w:rFonts w:ascii="Times New Roman" w:hAnsi="Times New Roman" w:cs="Times New Roman"/>
+          <w:color w:val="7030A0"/>
+          <w:sz w:val="20"/>
+          <w:szCs w:val="20"/>
+        </w:rPr>
+        <w:t>huge oscillations are observed</w:t>
+      </w:r>
+      <w:r>
+        <w:rPr>
+          <w:rFonts w:ascii="Times New Roman" w:hAnsi="Times New Roman" w:cs="Times New Roman"/>
+          <w:color w:val="7030A0"/>
+          <w:sz w:val="20"/>
+          <w:szCs w:val="20"/>
+        </w:rPr>
+        <w:t xml:space="preserve"> on channel current</w:t>
+      </w:r>
+      <w:r>
+        <w:rPr>
+          <w:rFonts w:ascii="Times New Roman" w:hAnsi="Times New Roman" w:cs="Times New Roman"/>
+          <w:color w:val="7030A0"/>
+          <w:sz w:val="20"/>
+          <w:szCs w:val="20"/>
+        </w:rPr>
+        <w:t xml:space="preserve"> due to </w:t>
+      </w:r>
+      <w:r>
+        <w:rPr>
+          <w:rFonts w:ascii="Times New Roman" w:hAnsi="Times New Roman" w:cs="Times New Roman"/>
+          <w:color w:val="7030A0"/>
+          <w:sz w:val="20"/>
+          <w:szCs w:val="20"/>
+        </w:rPr>
+        <w:t xml:space="preserve">again </w:t>
+      </w:r>
+      <w:r>
+        <w:rPr>
+          <w:rFonts w:ascii="Times New Roman" w:hAnsi="Times New Roman" w:cs="Times New Roman"/>
+          <w:color w:val="7030A0"/>
+          <w:sz w:val="20"/>
+          <w:szCs w:val="20"/>
+        </w:rPr>
+        <w:t xml:space="preserve">Top Switch’s </w:t>
+      </w:r>
+      <w:r>
+        <w:rPr>
+          <w:rFonts w:ascii="Times New Roman" w:hAnsi="Times New Roman" w:cs="Times New Roman"/>
+          <w:color w:val="7030A0"/>
+          <w:sz w:val="20"/>
+          <w:szCs w:val="20"/>
+        </w:rPr>
+        <w:t>C</w:t>
+      </w:r>
+      <w:r>
+        <w:rPr>
+          <w:rFonts w:ascii="Times New Roman" w:hAnsi="Times New Roman" w:cs="Times New Roman"/>
+          <w:color w:val="7030A0"/>
+          <w:sz w:val="20"/>
+          <w:szCs w:val="20"/>
+          <w:vertAlign w:val="subscript"/>
+        </w:rPr>
+        <w:t>OSS</w:t>
       </w:r>
       <w:r>
         <w:rPr>
@@ -8019,34 +8153,26 @@
           <w:sz w:val="20"/>
           <w:szCs w:val="20"/>
         </w:rPr>
-        <w:t xml:space="preserve">are included, </w:t>
-      </w:r>
-      <w:r>
-        <w:rPr>
-          <w:rFonts w:ascii="Times New Roman" w:hAnsi="Times New Roman" w:cs="Times New Roman"/>
-          <w:color w:val="7030A0"/>
-          <w:sz w:val="20"/>
-          <w:szCs w:val="20"/>
-        </w:rPr>
-        <w:t>the oscillations started to be observed</w:t>
-      </w:r>
-      <w:r>
-        <w:rPr>
-          <w:rFonts w:ascii="Times New Roman" w:hAnsi="Times New Roman" w:cs="Times New Roman"/>
-          <w:color w:val="7030A0"/>
-          <w:sz w:val="20"/>
-          <w:szCs w:val="20"/>
-        </w:rPr>
-        <w:t xml:space="preserve"> due to the energy transferring between parasi</w:t>
-      </w:r>
-      <w:r>
-        <w:rPr>
-          <w:rFonts w:ascii="Times New Roman" w:hAnsi="Times New Roman" w:cs="Times New Roman"/>
-          <w:color w:val="7030A0"/>
-          <w:sz w:val="20"/>
-          <w:szCs w:val="20"/>
-        </w:rPr>
-        <w:t xml:space="preserve">tic capacitances and inductors. </w:t>
+        <w:t>charging and discharging. Note that those oscillations observed on I</w:t>
+      </w:r>
+      <w:r>
+        <w:rPr>
+          <w:rFonts w:ascii="Times New Roman" w:hAnsi="Times New Roman" w:cs="Times New Roman"/>
+          <w:color w:val="7030A0"/>
+          <w:sz w:val="20"/>
+          <w:szCs w:val="20"/>
+          <w:vertAlign w:val="subscript"/>
+        </w:rPr>
+        <w:t>DS</w:t>
+      </w:r>
+      <w:r>
+        <w:rPr>
+          <w:rFonts w:ascii="Times New Roman" w:hAnsi="Times New Roman" w:cs="Times New Roman"/>
+          <w:color w:val="7030A0"/>
+          <w:sz w:val="20"/>
+          <w:szCs w:val="20"/>
+        </w:rPr>
+        <w:t xml:space="preserve"> are not high as much as channel current because the charging and discharging current flows are not reflected directly on drain-source current, that is why those oscillations are not observed on oscilloscopes. However, to follow device state closely, the channel current needs to be investigated.</w:t>
       </w:r>
     </w:p>
     <w:p>
@@ -8158,22 +8284,25 @@
         </w:rPr>
         <w:t>.</w:t>
       </w:r>
+      <w:r>
+        <w:rPr>
+          <w:rFonts w:ascii="Times New Roman" w:hAnsi="Times New Roman" w:cs="Times New Roman"/>
+          <w:sz w:val="20"/>
+          <w:szCs w:val="20"/>
+        </w:rPr>
+        <w:t xml:space="preserve"> These trajectories are plotted on the device steady state current-voltage characteristic as given in Fig.2</w:t>
+      </w:r>
     </w:p>
     <w:p>
       <w:pPr>
         <w:spacing w:after="120" w:line="240" w:lineRule="auto"/>
+        <w:jc w:val="center"/>
         <w:rPr>
           <w:rFonts w:ascii="Times New Roman" w:hAnsi="Times New Roman" w:cs="Times New Roman"/>
           <w:sz w:val="16"/>
           <w:szCs w:val="16"/>
         </w:rPr>
       </w:pPr>
-      <w:r>
-        <w:rPr>
-          <w:noProof/>
-        </w:rPr>
-        <w:t xml:space="preserve"> </w:t>
-      </w:r>
       <w:r>
         <w:rPr>
           <w:noProof/>
@@ -8181,8 +8310,8 @@
         </w:rPr>
         <w:drawing>
           <wp:inline distT="0" distB="0" distL="0" distR="0" wp14:anchorId="014EC032" wp14:editId="3EA7634C">
-            <wp:extent cx="2881818" cy="2167782"/>
-            <wp:effectExtent l="0" t="0" r="0" b="4445"/>
+            <wp:extent cx="2565070" cy="1929516"/>
+            <wp:effectExtent l="0" t="0" r="6985" b="0"/>
             <wp:docPr id="13" name="Picture 13"/>
             <wp:cNvGraphicFramePr>
               <a:graphicFrameLocks xmlns:a="http://schemas.openxmlformats.org/drawingml/2006/main" noChangeAspect="1"/>
@@ -8202,7 +8331,7 @@
                   <pic:spPr bwMode="auto">
                     <a:xfrm>
                       <a:off x="0" y="0"/>
-                      <a:ext cx="2901331" cy="2182461"/>
+                      <a:ext cx="2603732" cy="1958599"/>
                     </a:xfrm>
                     <a:prstGeom prst="rect">
                       <a:avLst/>
@@ -8225,18 +8354,12 @@
       <w:r>
         <w:rPr>
           <w:noProof/>
-        </w:rPr>
-        <w:t xml:space="preserve">  </w:t>
-      </w:r>
-      <w:r>
-        <w:rPr>
-          <w:noProof/>
           <w:lang w:val="tr-TR" w:eastAsia="tr-TR"/>
         </w:rPr>
         <w:drawing>
           <wp:inline distT="0" distB="0" distL="0" distR="0" wp14:anchorId="1336489F" wp14:editId="3FDADFFA">
-            <wp:extent cx="2708694" cy="2167513"/>
-            <wp:effectExtent l="0" t="0" r="0" b="4445"/>
+            <wp:extent cx="2381002" cy="1905291"/>
+            <wp:effectExtent l="0" t="0" r="635" b="0"/>
             <wp:docPr id="14" name="Picture 14"/>
             <wp:cNvGraphicFramePr>
               <a:graphicFrameLocks xmlns:a="http://schemas.openxmlformats.org/drawingml/2006/main" noChangeAspect="1"/>
@@ -8256,7 +8379,7 @@
                   <pic:spPr bwMode="auto">
                     <a:xfrm>
                       <a:off x="0" y="0"/>
-                      <a:ext cx="2728198" cy="2183120"/>
+                      <a:ext cx="2415257" cy="1932702"/>
                     </a:xfrm>
                     <a:prstGeom prst="rect">
                       <a:avLst/>
@@ -8373,6 +8496,7 @@
     <w:p>
       <w:pPr>
         <w:spacing w:after="120" w:line="240" w:lineRule="auto"/>
+        <w:jc w:val="center"/>
         <w:rPr>
           <w:rFonts w:ascii="Times New Roman" w:hAnsi="Times New Roman" w:cs="Times New Roman"/>
           <w:sz w:val="16"/>
@@ -8389,8 +8513,8 @@
         </w:rPr>
         <w:drawing>
           <wp:inline distT="0" distB="0" distL="0" distR="0" wp14:anchorId="4847B068" wp14:editId="48C5A2EC">
-            <wp:extent cx="2911796" cy="1940781"/>
-            <wp:effectExtent l="0" t="0" r="3175" b="2540"/>
+            <wp:extent cx="2559133" cy="1705722"/>
+            <wp:effectExtent l="0" t="0" r="0" b="8890"/>
             <wp:docPr id="15" name="Picture 15"/>
             <wp:cNvGraphicFramePr>
               <a:graphicFrameLocks xmlns:a="http://schemas.openxmlformats.org/drawingml/2006/main" noChangeAspect="1"/>
@@ -8410,7 +8534,7 @@
                   <pic:spPr bwMode="auto">
                     <a:xfrm>
                       <a:off x="0" y="0"/>
-                      <a:ext cx="2964928" cy="1976195"/>
+                      <a:ext cx="2621848" cy="1747523"/>
                     </a:xfrm>
                     <a:prstGeom prst="rect">
                       <a:avLst/>
@@ -8433,22 +8557,6 @@
       <w:r>
         <w:rPr>
           <w:rFonts w:ascii="Times New Roman" w:hAnsi="Times New Roman" w:cs="Times New Roman"/>
-          <w:sz w:val="16"/>
-          <w:szCs w:val="16"/>
-        </w:rPr>
-        <w:t xml:space="preserve">  </w:t>
-      </w:r>
-      <w:r>
-        <w:rPr>
-          <w:rFonts w:ascii="Times New Roman" w:hAnsi="Times New Roman" w:cs="Times New Roman"/>
-          <w:sz w:val="16"/>
-          <w:szCs w:val="16"/>
-        </w:rPr>
-        <w:t xml:space="preserve"> </w:t>
-      </w:r>
-      <w:r>
-        <w:rPr>
-          <w:rFonts w:ascii="Times New Roman" w:hAnsi="Times New Roman" w:cs="Times New Roman"/>
           <w:noProof/>
           <w:sz w:val="16"/>
           <w:szCs w:val="16"/>
@@ -8456,8 +8564,8 @@
         </w:rPr>
         <w:drawing>
           <wp:inline distT="0" distB="0" distL="0" distR="0" wp14:anchorId="46C7A135" wp14:editId="11317F18">
-            <wp:extent cx="2922577" cy="1937966"/>
-            <wp:effectExtent l="0" t="0" r="0" b="5715"/>
+            <wp:extent cx="2511631" cy="1665467"/>
+            <wp:effectExtent l="0" t="0" r="3175" b="0"/>
             <wp:docPr id="1" name="Picture 1"/>
             <wp:cNvGraphicFramePr>
               <a:graphicFrameLocks xmlns:a="http://schemas.openxmlformats.org/drawingml/2006/main" noChangeAspect="1"/>
@@ -8477,7 +8585,7 @@
                   <pic:spPr bwMode="auto">
                     <a:xfrm>
                       <a:off x="0" y="0"/>
-                      <a:ext cx="2994290" cy="1985519"/>
+                      <a:ext cx="2592249" cy="1718925"/>
                     </a:xfrm>
                     <a:prstGeom prst="rect">
                       <a:avLst/>
@@ -8580,7 +8688,23 @@
           <w:sz w:val="16"/>
           <w:szCs w:val="16"/>
         </w:rPr>
-        <w:t>d) bottom switch turn-o</w:t>
+        <w:t xml:space="preserve">d) </w:t>
+      </w:r>
+      <w:r>
+        <w:rPr>
+          <w:rFonts w:ascii="Times New Roman" w:hAnsi="Times New Roman" w:cs="Times New Roman"/>
+          <w:sz w:val="16"/>
+          <w:szCs w:val="16"/>
+        </w:rPr>
+        <w:t>B</w:t>
+      </w:r>
+      <w:r>
+        <w:rPr>
+          <w:rFonts w:ascii="Times New Roman" w:hAnsi="Times New Roman" w:cs="Times New Roman"/>
+          <w:sz w:val="16"/>
+          <w:szCs w:val="16"/>
+        </w:rPr>
+        <w:t>ottom switch turn-o</w:t>
       </w:r>
       <w:r>
         <w:rPr>
@@ -8639,154 +8763,267 @@
         <w:spacing w:after="120" w:line="240" w:lineRule="auto"/>
         <w:rPr>
           <w:rFonts w:ascii="Times New Roman" w:hAnsi="Times New Roman" w:cs="Times New Roman"/>
-          <w:b/>
-          <w:sz w:val="20"/>
-          <w:szCs w:val="20"/>
-        </w:rPr>
-      </w:pPr>
+          <w:color w:val="7030A0"/>
+          <w:sz w:val="20"/>
+          <w:szCs w:val="20"/>
+        </w:rPr>
+      </w:pPr>
+      <w:r>
+        <w:rPr>
+          <w:rFonts w:ascii="Times New Roman" w:hAnsi="Times New Roman" w:cs="Times New Roman"/>
+          <w:color w:val="7030A0"/>
+          <w:sz w:val="20"/>
+          <w:szCs w:val="20"/>
+        </w:rPr>
+        <w:lastRenderedPageBreak/>
+        <w:t>Each trajectory on the graphs</w:t>
+      </w:r>
+      <w:r>
+        <w:rPr>
+          <w:rFonts w:ascii="Times New Roman" w:hAnsi="Times New Roman" w:cs="Times New Roman"/>
+          <w:color w:val="7030A0"/>
+          <w:sz w:val="20"/>
+          <w:szCs w:val="20"/>
+        </w:rPr>
+        <w:t xml:space="preserve"> </w:t>
+      </w:r>
+      <w:r>
+        <w:rPr>
+          <w:rFonts w:ascii="Times New Roman" w:hAnsi="Times New Roman" w:cs="Times New Roman"/>
+          <w:color w:val="7030A0"/>
+          <w:sz w:val="20"/>
+          <w:szCs w:val="20"/>
+        </w:rPr>
+        <w:t>represents</w:t>
+      </w:r>
+      <w:r>
+        <w:rPr>
+          <w:rFonts w:ascii="Times New Roman" w:hAnsi="Times New Roman" w:cs="Times New Roman"/>
+          <w:color w:val="7030A0"/>
+          <w:sz w:val="20"/>
+          <w:szCs w:val="20"/>
+        </w:rPr>
+        <w:t xml:space="preserve"> a model. Black, blue and red trajectories show the simplest model, variable-capacitance model and the most practical model </w:t>
+      </w:r>
+      <w:r>
+        <w:rPr>
+          <w:rFonts w:ascii="Times New Roman" w:hAnsi="Times New Roman" w:cs="Times New Roman"/>
+          <w:color w:val="7030A0"/>
+          <w:sz w:val="20"/>
+          <w:szCs w:val="20"/>
+        </w:rPr>
+        <w:t xml:space="preserve">trajectory </w:t>
+      </w:r>
+      <w:r>
+        <w:rPr>
+          <w:rFonts w:ascii="Times New Roman" w:hAnsi="Times New Roman" w:cs="Times New Roman"/>
+          <w:color w:val="7030A0"/>
+          <w:sz w:val="20"/>
+          <w:szCs w:val="20"/>
+        </w:rPr>
+        <w:t xml:space="preserve">respectively in all graphs. </w:t>
+      </w:r>
+      <w:r>
+        <w:rPr>
+          <w:rFonts w:ascii="Times New Roman" w:hAnsi="Times New Roman" w:cs="Times New Roman"/>
+          <w:color w:val="7030A0"/>
+          <w:sz w:val="20"/>
+          <w:szCs w:val="20"/>
+        </w:rPr>
+        <w:t xml:space="preserve">When we look at the trajectory plotted during the turn-on period of Top Switch, it is easy to see the Miller Plateau where the voltage drops and current stays constant ideally. </w:t>
+      </w:r>
+      <w:r>
+        <w:rPr>
+          <w:rFonts w:ascii="Times New Roman" w:hAnsi="Times New Roman" w:cs="Times New Roman"/>
+          <w:color w:val="7030A0"/>
+          <w:sz w:val="20"/>
+          <w:szCs w:val="20"/>
+        </w:rPr>
+        <w:t xml:space="preserve">During the turn-off period of Top Switch, the oscillations on current are also observed on trajectory and as seen </w:t>
+      </w:r>
+      <w:r>
+        <w:rPr>
+          <w:rFonts w:ascii="Times New Roman" w:hAnsi="Times New Roman" w:cs="Times New Roman"/>
+          <w:color w:val="7030A0"/>
+          <w:sz w:val="20"/>
+          <w:szCs w:val="20"/>
+        </w:rPr>
+        <w:t xml:space="preserve">on </w:t>
+      </w:r>
+      <w:r>
+        <w:rPr>
+          <w:rFonts w:ascii="Times New Roman" w:hAnsi="Times New Roman" w:cs="Times New Roman"/>
+          <w:color w:val="7030A0"/>
+          <w:sz w:val="20"/>
+          <w:szCs w:val="20"/>
+        </w:rPr>
+        <w:t>the graph</w:t>
+      </w:r>
+      <w:r>
+        <w:rPr>
+          <w:rFonts w:ascii="Times New Roman" w:hAnsi="Times New Roman" w:cs="Times New Roman"/>
+          <w:color w:val="7030A0"/>
+          <w:sz w:val="20"/>
+          <w:szCs w:val="20"/>
+        </w:rPr>
+        <w:t>,</w:t>
+      </w:r>
+      <w:r>
+        <w:rPr>
+          <w:rFonts w:ascii="Times New Roman" w:hAnsi="Times New Roman" w:cs="Times New Roman"/>
+          <w:color w:val="7030A0"/>
+          <w:sz w:val="20"/>
+          <w:szCs w:val="20"/>
+        </w:rPr>
+        <w:t xml:space="preserve"> actually the gate-source voltage also oscillates </w:t>
+      </w:r>
+      <w:r>
+        <w:rPr>
+          <w:rFonts w:ascii="Times New Roman" w:hAnsi="Times New Roman" w:cs="Times New Roman"/>
+          <w:color w:val="7030A0"/>
+          <w:sz w:val="20"/>
+          <w:szCs w:val="20"/>
+        </w:rPr>
+        <w:t>during</w:t>
+      </w:r>
+      <w:r>
+        <w:rPr>
+          <w:rFonts w:ascii="Times New Roman" w:hAnsi="Times New Roman" w:cs="Times New Roman"/>
+          <w:color w:val="7030A0"/>
+          <w:sz w:val="20"/>
+          <w:szCs w:val="20"/>
+        </w:rPr>
+        <w:t xml:space="preserve"> that period. </w:t>
+      </w:r>
+      <w:r>
+        <w:rPr>
+          <w:rFonts w:ascii="Times New Roman" w:hAnsi="Times New Roman" w:cs="Times New Roman"/>
+          <w:color w:val="7030A0"/>
+          <w:sz w:val="20"/>
+          <w:szCs w:val="20"/>
+        </w:rPr>
+        <w:t xml:space="preserve">Moreover, an interesting result seen on the trajectories on Bottom Switch turn-on graph is that when the inductors are not modeled but the capacitances are variable the gate-source voltage drops until -10 Volts which is the limit of minimum gate-source voltage. However, when the inductors are included too which is gives more realistic results, it is seen that gate-source voltage does not reach risky values. </w:t>
+      </w:r>
+      <w:r>
+        <w:rPr>
+          <w:rFonts w:ascii="Times New Roman" w:hAnsi="Times New Roman" w:cs="Times New Roman"/>
+          <w:color w:val="7030A0"/>
+          <w:sz w:val="20"/>
+          <w:szCs w:val="20"/>
+        </w:rPr>
+        <w:t xml:space="preserve">On the contrary, for turn-off trajectories of Bottom Switch, the gate-source voltage drops to nearly -6V for most practical model. As a result, including inductors in model important to investigate operation’s safety. </w:t>
+      </w:r>
     </w:p>
     <w:p>
       <w:pPr>
         <w:spacing w:after="120" w:line="240" w:lineRule="auto"/>
         <w:rPr>
           <w:rFonts w:ascii="Times New Roman" w:hAnsi="Times New Roman" w:cs="Times New Roman"/>
-          <w:b/>
-          <w:sz w:val="20"/>
-          <w:szCs w:val="20"/>
-        </w:rPr>
-      </w:pPr>
-    </w:p>
-    <w:p>
-      <w:pPr>
-        <w:spacing w:after="120" w:line="240" w:lineRule="auto"/>
-        <w:rPr>
-          <w:rFonts w:ascii="Times New Roman" w:hAnsi="Times New Roman" w:cs="Times New Roman"/>
-          <w:b/>
-          <w:sz w:val="20"/>
-          <w:szCs w:val="20"/>
-        </w:rPr>
-      </w:pPr>
-    </w:p>
-    <w:p>
-      <w:pPr>
-        <w:spacing w:after="120" w:line="240" w:lineRule="auto"/>
-        <w:rPr>
-          <w:rFonts w:ascii="Times New Roman" w:hAnsi="Times New Roman" w:cs="Times New Roman"/>
-          <w:b/>
-          <w:sz w:val="20"/>
-          <w:szCs w:val="20"/>
-        </w:rPr>
-      </w:pPr>
-    </w:p>
-    <w:p>
-      <w:pPr>
-        <w:spacing w:after="120" w:line="240" w:lineRule="auto"/>
-        <w:rPr>
-          <w:rFonts w:ascii="Times New Roman" w:hAnsi="Times New Roman" w:cs="Times New Roman"/>
-          <w:b/>
-          <w:sz w:val="20"/>
-          <w:szCs w:val="20"/>
-        </w:rPr>
-      </w:pPr>
-    </w:p>
-    <w:p>
-      <w:pPr>
-        <w:spacing w:after="120" w:line="240" w:lineRule="auto"/>
-        <w:rPr>
-          <w:rFonts w:ascii="Times New Roman" w:hAnsi="Times New Roman" w:cs="Times New Roman"/>
-          <w:b/>
-          <w:sz w:val="20"/>
-          <w:szCs w:val="20"/>
-        </w:rPr>
-      </w:pPr>
-    </w:p>
-    <w:p>
-      <w:pPr>
-        <w:spacing w:after="120" w:line="240" w:lineRule="auto"/>
-        <w:rPr>
-          <w:rFonts w:ascii="Times New Roman" w:hAnsi="Times New Roman" w:cs="Times New Roman"/>
-          <w:b/>
-          <w:sz w:val="20"/>
-          <w:szCs w:val="20"/>
-        </w:rPr>
-      </w:pPr>
-    </w:p>
-    <w:p>
-      <w:pPr>
-        <w:spacing w:after="120" w:line="240" w:lineRule="auto"/>
-        <w:rPr>
-          <w:rFonts w:ascii="Times New Roman" w:hAnsi="Times New Roman" w:cs="Times New Roman"/>
-          <w:b/>
-          <w:sz w:val="20"/>
-          <w:szCs w:val="20"/>
-        </w:rPr>
-      </w:pPr>
-    </w:p>
-    <w:p>
-      <w:pPr>
-        <w:spacing w:after="120" w:line="240" w:lineRule="auto"/>
-        <w:rPr>
-          <w:rFonts w:ascii="Times New Roman" w:hAnsi="Times New Roman" w:cs="Times New Roman"/>
-          <w:b/>
-          <w:sz w:val="20"/>
-          <w:szCs w:val="20"/>
-        </w:rPr>
-      </w:pPr>
-    </w:p>
-    <w:p>
-      <w:pPr>
-        <w:spacing w:after="120" w:line="240" w:lineRule="auto"/>
-        <w:rPr>
-          <w:rFonts w:ascii="Times New Roman" w:hAnsi="Times New Roman" w:cs="Times New Roman"/>
-          <w:b/>
-          <w:sz w:val="20"/>
-          <w:szCs w:val="20"/>
-        </w:rPr>
-      </w:pPr>
-    </w:p>
-    <w:p>
-      <w:pPr>
-        <w:spacing w:after="120" w:line="240" w:lineRule="auto"/>
-        <w:rPr>
-          <w:rFonts w:ascii="Times New Roman" w:hAnsi="Times New Roman" w:cs="Times New Roman"/>
-          <w:b/>
-          <w:sz w:val="20"/>
-          <w:szCs w:val="20"/>
-        </w:rPr>
-      </w:pPr>
-    </w:p>
-    <w:p>
-      <w:pPr>
-        <w:spacing w:after="120" w:line="240" w:lineRule="auto"/>
-        <w:rPr>
-          <w:rFonts w:ascii="Times New Roman" w:hAnsi="Times New Roman" w:cs="Times New Roman"/>
-          <w:b/>
-          <w:sz w:val="20"/>
-          <w:szCs w:val="20"/>
-        </w:rPr>
-      </w:pPr>
-    </w:p>
-    <w:p>
-      <w:pPr>
-        <w:spacing w:after="120" w:line="240" w:lineRule="auto"/>
-        <w:rPr>
-          <w:rFonts w:ascii="Times New Roman" w:hAnsi="Times New Roman" w:cs="Times New Roman"/>
-          <w:b/>
-          <w:sz w:val="20"/>
-          <w:szCs w:val="20"/>
-        </w:rPr>
-      </w:pPr>
-    </w:p>
-    <w:p>
-      <w:pPr>
-        <w:spacing w:after="120" w:line="240" w:lineRule="auto"/>
-        <w:rPr>
-          <w:rFonts w:ascii="Times New Roman" w:hAnsi="Times New Roman" w:cs="Times New Roman"/>
-          <w:b/>
-          <w:sz w:val="20"/>
-          <w:szCs w:val="20"/>
-        </w:rPr>
-      </w:pPr>
+          <w:color w:val="7030A0"/>
+          <w:sz w:val="20"/>
+          <w:szCs w:val="20"/>
+        </w:rPr>
+      </w:pPr>
+      <w:r>
+        <w:rPr>
+          <w:rFonts w:ascii="Times New Roman" w:hAnsi="Times New Roman" w:cs="Times New Roman"/>
+          <w:color w:val="7030A0"/>
+          <w:sz w:val="20"/>
+          <w:szCs w:val="20"/>
+        </w:rPr>
+        <w:t>Furthermore, focusing on the trajectories given in Bottom Switch turn-off graph,</w:t>
+      </w:r>
+      <w:r>
+        <w:rPr>
+          <w:rFonts w:ascii="Times New Roman" w:hAnsi="Times New Roman" w:cs="Times New Roman"/>
+          <w:color w:val="7030A0"/>
+          <w:sz w:val="20"/>
+          <w:szCs w:val="20"/>
+        </w:rPr>
+        <w:t xml:space="preserve"> it is seen that</w:t>
+      </w:r>
+      <w:r>
+        <w:rPr>
+          <w:rFonts w:ascii="Times New Roman" w:hAnsi="Times New Roman" w:cs="Times New Roman"/>
+          <w:color w:val="7030A0"/>
+          <w:sz w:val="20"/>
+          <w:szCs w:val="20"/>
+        </w:rPr>
+        <w:t xml:space="preserve"> the load current completely flow</w:t>
+      </w:r>
+      <w:r>
+        <w:rPr>
+          <w:rFonts w:ascii="Times New Roman" w:hAnsi="Times New Roman" w:cs="Times New Roman"/>
+          <w:color w:val="7030A0"/>
+          <w:sz w:val="20"/>
+          <w:szCs w:val="20"/>
+        </w:rPr>
+        <w:t>s</w:t>
+      </w:r>
+      <w:r>
+        <w:rPr>
+          <w:rFonts w:ascii="Times New Roman" w:hAnsi="Times New Roman" w:cs="Times New Roman"/>
+          <w:color w:val="7030A0"/>
+          <w:sz w:val="20"/>
+          <w:szCs w:val="20"/>
+        </w:rPr>
+        <w:t xml:space="preserve"> through the channel of Bottom Switch before positive gate-source voltage is applied.</w:t>
+      </w:r>
+      <w:r>
+        <w:rPr>
+          <w:rFonts w:ascii="Times New Roman" w:hAnsi="Times New Roman" w:cs="Times New Roman"/>
+          <w:color w:val="7030A0"/>
+          <w:sz w:val="20"/>
+          <w:szCs w:val="20"/>
+        </w:rPr>
+        <w:t xml:space="preserve"> This conduction period is called as dead-time as known. In IGBT and MOSFETs, during the reverse conduction current flows through the body diode which is not the case for GaN. In GaN, body diode does not exist and the reverse current flows through the device channel. Therefore, when the top switch is being turned off, the constant load current flows through the channel of the Bottom Switch in reverse direction until the end of the dead-time period. The positive gate-source voltage is applied just to minimize V</w:t>
+      </w:r>
+      <w:r>
+        <w:rPr>
+          <w:rFonts w:ascii="Times New Roman" w:hAnsi="Times New Roman" w:cs="Times New Roman"/>
+          <w:color w:val="7030A0"/>
+          <w:sz w:val="20"/>
+          <w:szCs w:val="20"/>
+          <w:vertAlign w:val="subscript"/>
+        </w:rPr>
+        <w:t>SD</w:t>
+      </w:r>
+      <w:r>
+        <w:rPr>
+          <w:rFonts w:ascii="Times New Roman" w:hAnsi="Times New Roman" w:cs="Times New Roman"/>
+          <w:color w:val="7030A0"/>
+          <w:sz w:val="20"/>
+          <w:szCs w:val="20"/>
+        </w:rPr>
+        <w:t xml:space="preserve"> to obtain minimum loss. Thus, it can be deduced that applied gate-source voltage is not important for turning on the Bottom Switch and it is being turned on when the Top Switch stops conducting. </w:t>
+      </w:r>
+      <w:r>
+        <w:rPr>
+          <w:rFonts w:ascii="Times New Roman" w:hAnsi="Times New Roman" w:cs="Times New Roman"/>
+          <w:color w:val="7030A0"/>
+          <w:sz w:val="20"/>
+          <w:szCs w:val="20"/>
+        </w:rPr>
+        <w:t xml:space="preserve">To simplify the issue, the rise of the current in Bottom Switch channel is called as active turn-on and applying positive gate-source voltage is called as passive turn-on. The key difference is that in active turn-on device starts to conduct load current and in passive turn-on the current is not changed but the loss is decreased. </w:t>
+      </w:r>
+      <w:r>
+        <w:rPr>
+          <w:rFonts w:ascii="Times New Roman" w:hAnsi="Times New Roman" w:cs="Times New Roman"/>
+          <w:color w:val="7030A0"/>
+          <w:sz w:val="20"/>
+          <w:szCs w:val="20"/>
+        </w:rPr>
+        <w:t>This distinction is not required for IGBTs and MOSFETs because during dead-time current flows through the body diode and when the gate-source voltage is applied the current commutates from diode to channel. However, it is important for GaN devices because it has no diode and applying positive gate-source voltage changes nothing about current in reverse conduction.</w:t>
+      </w:r>
+      <w:r>
+        <w:rPr>
+          <w:rFonts w:ascii="Times New Roman" w:hAnsi="Times New Roman" w:cs="Times New Roman"/>
+          <w:color w:val="7030A0"/>
+          <w:sz w:val="20"/>
+          <w:szCs w:val="20"/>
+        </w:rPr>
+        <w:t xml:space="preserve"> Similarly, for the turn-off period of Bottom Switch, in dead-time negative gate-source voltage is applied which does not change current. The current starts to decrease when the top switch is turned on. Therefore, applying negative gate-source voltage should be called as passive turn-off and the device is actually turned-off when the top current starts conducting. </w:t>
+      </w:r>
     </w:p>
     <w:p>
       <w:pPr>
@@ -8818,350 +9055,161 @@
         <w:spacing w:after="120" w:line="240" w:lineRule="auto"/>
         <w:rPr>
           <w:rFonts w:ascii="Times New Roman" w:hAnsi="Times New Roman" w:cs="Times New Roman"/>
-          <w:sz w:val="20"/>
-          <w:szCs w:val="20"/>
-        </w:rPr>
-      </w:pPr>
+          <w:color w:val="7030A0"/>
+          <w:sz w:val="20"/>
+          <w:szCs w:val="20"/>
+        </w:rPr>
+      </w:pPr>
+      <w:r>
+        <w:rPr>
+          <w:rFonts w:ascii="Times New Roman" w:hAnsi="Times New Roman" w:cs="Times New Roman"/>
+          <w:color w:val="7030A0"/>
+          <w:sz w:val="20"/>
+          <w:szCs w:val="20"/>
+        </w:rPr>
+        <w:t xml:space="preserve">In this paper, turn-on and turn-off characteristics of GaN </w:t>
+      </w:r>
+      <w:r>
+        <w:rPr>
+          <w:rFonts w:ascii="Times New Roman" w:hAnsi="Times New Roman" w:cs="Times New Roman"/>
+          <w:color w:val="7030A0"/>
+          <w:sz w:val="20"/>
+          <w:szCs w:val="20"/>
+        </w:rPr>
+        <w:t xml:space="preserve">device </w:t>
+      </w:r>
+      <w:r>
+        <w:rPr>
+          <w:rFonts w:ascii="Times New Roman" w:hAnsi="Times New Roman" w:cs="Times New Roman"/>
+          <w:color w:val="7030A0"/>
+          <w:sz w:val="20"/>
+          <w:szCs w:val="20"/>
+        </w:rPr>
+        <w:t xml:space="preserve">are investigated step by step including different parasitic effects. </w:t>
+      </w:r>
+      <w:r>
+        <w:rPr>
+          <w:rFonts w:ascii="Times New Roman" w:hAnsi="Times New Roman" w:cs="Times New Roman"/>
+          <w:color w:val="7030A0"/>
+          <w:sz w:val="20"/>
+          <w:szCs w:val="20"/>
+        </w:rPr>
+        <w:t xml:space="preserve">Understanding the effect of the </w:t>
+      </w:r>
       <w:proofErr w:type="spellStart"/>
       <w:r>
         <w:rPr>
           <w:rFonts w:ascii="Times New Roman" w:hAnsi="Times New Roman" w:cs="Times New Roman"/>
-          <w:sz w:val="20"/>
-          <w:szCs w:val="20"/>
-        </w:rPr>
-        <w:t>Hepsini</w:t>
+          <w:color w:val="7030A0"/>
+          <w:sz w:val="20"/>
+          <w:szCs w:val="20"/>
+        </w:rPr>
+        <w:t>parasitics</w:t>
       </w:r>
       <w:proofErr w:type="spellEnd"/>
       <w:r>
         <w:rPr>
           <w:rFonts w:ascii="Times New Roman" w:hAnsi="Times New Roman" w:cs="Times New Roman"/>
-          <w:sz w:val="20"/>
-          <w:szCs w:val="20"/>
-        </w:rPr>
-        <w:t xml:space="preserve"> </w:t>
-      </w:r>
-      <w:proofErr w:type="spellStart"/>
-      <w:r>
-        <w:rPr>
-          <w:rFonts w:ascii="Times New Roman" w:hAnsi="Times New Roman" w:cs="Times New Roman"/>
-          <w:sz w:val="20"/>
-          <w:szCs w:val="20"/>
-        </w:rPr>
-        <w:t>toplayalım</w:t>
-      </w:r>
-      <w:proofErr w:type="spellEnd"/>
-      <w:r>
-        <w:rPr>
-          <w:rFonts w:ascii="Times New Roman" w:hAnsi="Times New Roman" w:cs="Times New Roman"/>
-          <w:sz w:val="20"/>
-          <w:szCs w:val="20"/>
-        </w:rPr>
-        <w:t xml:space="preserve">, </w:t>
-      </w:r>
-      <w:proofErr w:type="spellStart"/>
-      <w:r>
-        <w:rPr>
-          <w:rFonts w:ascii="Times New Roman" w:hAnsi="Times New Roman" w:cs="Times New Roman"/>
-          <w:sz w:val="20"/>
-          <w:szCs w:val="20"/>
-        </w:rPr>
-        <w:t>Konu</w:t>
-      </w:r>
-      <w:proofErr w:type="spellEnd"/>
-      <w:r>
-        <w:rPr>
-          <w:rFonts w:ascii="Times New Roman" w:hAnsi="Times New Roman" w:cs="Times New Roman"/>
-          <w:sz w:val="20"/>
-          <w:szCs w:val="20"/>
-        </w:rPr>
-        <w:t>, objective</w:t>
-      </w:r>
-      <w:r>
-        <w:rPr>
-          <w:rFonts w:ascii="Times New Roman" w:hAnsi="Times New Roman" w:cs="Times New Roman"/>
-          <w:sz w:val="20"/>
-          <w:szCs w:val="20"/>
-        </w:rPr>
-        <w:t xml:space="preserve">, </w:t>
-      </w:r>
-      <w:r>
-        <w:rPr>
-          <w:rFonts w:ascii="Times New Roman" w:hAnsi="Times New Roman" w:cs="Times New Roman"/>
-          <w:sz w:val="20"/>
-          <w:szCs w:val="20"/>
-        </w:rPr>
-        <w:t xml:space="preserve">Problem, </w:t>
-      </w:r>
-      <w:proofErr w:type="spellStart"/>
-      <w:r>
-        <w:rPr>
-          <w:rFonts w:ascii="Times New Roman" w:hAnsi="Times New Roman" w:cs="Times New Roman"/>
-          <w:sz w:val="20"/>
-          <w:szCs w:val="20"/>
-        </w:rPr>
-        <w:t>motivasyon</w:t>
-      </w:r>
-      <w:proofErr w:type="spellEnd"/>
-      <w:r>
-        <w:rPr>
-          <w:rFonts w:ascii="Times New Roman" w:hAnsi="Times New Roman" w:cs="Times New Roman"/>
-          <w:sz w:val="20"/>
-          <w:szCs w:val="20"/>
-        </w:rPr>
-        <w:t xml:space="preserve">, </w:t>
-      </w:r>
-      <w:proofErr w:type="spellStart"/>
-      <w:r>
-        <w:rPr>
-          <w:rFonts w:ascii="Times New Roman" w:hAnsi="Times New Roman" w:cs="Times New Roman"/>
-          <w:sz w:val="20"/>
-          <w:szCs w:val="20"/>
-        </w:rPr>
-        <w:t>Çözüm</w:t>
-      </w:r>
-      <w:proofErr w:type="spellEnd"/>
-      <w:r>
-        <w:rPr>
-          <w:rFonts w:ascii="Times New Roman" w:hAnsi="Times New Roman" w:cs="Times New Roman"/>
-          <w:sz w:val="20"/>
-          <w:szCs w:val="20"/>
-        </w:rPr>
-        <w:t>, method</w:t>
-      </w:r>
-      <w:r>
-        <w:rPr>
-          <w:rFonts w:ascii="Times New Roman" w:hAnsi="Times New Roman" w:cs="Times New Roman"/>
-          <w:sz w:val="20"/>
-          <w:szCs w:val="20"/>
-        </w:rPr>
-        <w:t xml:space="preserve">, </w:t>
-      </w:r>
-      <w:proofErr w:type="spellStart"/>
-      <w:r>
-        <w:rPr>
-          <w:rFonts w:ascii="Times New Roman" w:hAnsi="Times New Roman" w:cs="Times New Roman"/>
-          <w:sz w:val="20"/>
-          <w:szCs w:val="20"/>
-        </w:rPr>
-        <w:t>Beklentiler</w:t>
-      </w:r>
-      <w:proofErr w:type="spellEnd"/>
-      <w:r>
-        <w:rPr>
-          <w:rFonts w:ascii="Times New Roman" w:hAnsi="Times New Roman" w:cs="Times New Roman"/>
-          <w:sz w:val="20"/>
-          <w:szCs w:val="20"/>
-        </w:rPr>
-        <w:t xml:space="preserve">, </w:t>
-      </w:r>
-      <w:proofErr w:type="spellStart"/>
-      <w:r>
-        <w:rPr>
-          <w:rFonts w:ascii="Times New Roman" w:hAnsi="Times New Roman" w:cs="Times New Roman"/>
-          <w:sz w:val="20"/>
-          <w:szCs w:val="20"/>
-        </w:rPr>
-        <w:t>çıktılar</w:t>
-      </w:r>
-      <w:proofErr w:type="spellEnd"/>
-      <w:r>
-        <w:rPr>
-          <w:rFonts w:ascii="Times New Roman" w:hAnsi="Times New Roman" w:cs="Times New Roman"/>
-          <w:sz w:val="20"/>
-          <w:szCs w:val="20"/>
-        </w:rPr>
-        <w:t xml:space="preserve">, </w:t>
-      </w:r>
-      <w:proofErr w:type="spellStart"/>
-      <w:r>
-        <w:rPr>
-          <w:rFonts w:ascii="Times New Roman" w:hAnsi="Times New Roman" w:cs="Times New Roman"/>
-          <w:sz w:val="20"/>
-          <w:szCs w:val="20"/>
-        </w:rPr>
-        <w:t>çıkarımlar</w:t>
-      </w:r>
-      <w:proofErr w:type="spellEnd"/>
+          <w:color w:val="7030A0"/>
+          <w:sz w:val="20"/>
+          <w:szCs w:val="20"/>
+        </w:rPr>
+        <w:t xml:space="preserve"> on turn-on and turn-off characteristics of GaN is important to understand GaN behavior and operating safely. </w:t>
+      </w:r>
+      <w:r>
+        <w:rPr>
+          <w:rFonts w:ascii="Times New Roman" w:hAnsi="Times New Roman" w:cs="Times New Roman"/>
+          <w:color w:val="7030A0"/>
+          <w:sz w:val="20"/>
+          <w:szCs w:val="20"/>
+        </w:rPr>
+        <w:t xml:space="preserve">For this purpose, the channel current and channel voltage </w:t>
+      </w:r>
+      <w:r>
+        <w:rPr>
+          <w:rFonts w:ascii="Times New Roman" w:hAnsi="Times New Roman" w:cs="Times New Roman"/>
+          <w:color w:val="7030A0"/>
+          <w:sz w:val="20"/>
+          <w:szCs w:val="20"/>
+        </w:rPr>
+        <w:t>which represent device characteris</w:t>
+      </w:r>
+      <w:r>
+        <w:rPr>
+          <w:rFonts w:ascii="Times New Roman" w:hAnsi="Times New Roman" w:cs="Times New Roman"/>
+          <w:color w:val="7030A0"/>
+          <w:sz w:val="20"/>
+          <w:szCs w:val="20"/>
+        </w:rPr>
+        <w:t xml:space="preserve">tic better are investigated on a synchronous buck converter circuit using accurately modeled GaN device. </w:t>
+      </w:r>
+      <w:r>
+        <w:rPr>
+          <w:rFonts w:ascii="Times New Roman" w:hAnsi="Times New Roman" w:cs="Times New Roman"/>
+          <w:color w:val="7030A0"/>
+          <w:sz w:val="20"/>
+          <w:szCs w:val="20"/>
+        </w:rPr>
+        <w:t xml:space="preserve">The simulation results belonging to channel current and voltage waveforms are shared and their trajectories are represented on the steady state IDS – VDS graphs in order to </w:t>
+      </w:r>
+      <w:r>
+        <w:rPr>
+          <w:rFonts w:ascii="Times New Roman" w:hAnsi="Times New Roman" w:cs="Times New Roman"/>
+          <w:color w:val="7030A0"/>
+          <w:sz w:val="20"/>
+          <w:szCs w:val="20"/>
+        </w:rPr>
+        <w:t>make the characteristics more understandable.</w:t>
+      </w:r>
     </w:p>
     <w:p>
       <w:pPr>
         <w:spacing w:after="120" w:line="240" w:lineRule="auto"/>
         <w:rPr>
           <w:rFonts w:ascii="Times New Roman" w:hAnsi="Times New Roman" w:cs="Times New Roman"/>
-          <w:sz w:val="20"/>
-          <w:szCs w:val="20"/>
-        </w:rPr>
-      </w:pPr>
-      <w:r>
-        <w:rPr>
-          <w:rFonts w:ascii="Times New Roman" w:hAnsi="Times New Roman" w:cs="Times New Roman"/>
-          <w:sz w:val="20"/>
-          <w:szCs w:val="20"/>
-        </w:rPr>
-        <w:t>In the final paper (</w:t>
-      </w:r>
-      <w:proofErr w:type="spellStart"/>
-      <w:r>
-        <w:rPr>
-          <w:rFonts w:ascii="Times New Roman" w:hAnsi="Times New Roman" w:cs="Times New Roman"/>
-          <w:sz w:val="20"/>
-          <w:szCs w:val="20"/>
-        </w:rPr>
-        <w:t>çok</w:t>
-      </w:r>
-      <w:proofErr w:type="spellEnd"/>
-      <w:r>
-        <w:rPr>
-          <w:rFonts w:ascii="Times New Roman" w:hAnsi="Times New Roman" w:cs="Times New Roman"/>
-          <w:sz w:val="20"/>
-          <w:szCs w:val="20"/>
-        </w:rPr>
-        <w:t xml:space="preserve"> </w:t>
-      </w:r>
-      <w:proofErr w:type="spellStart"/>
-      <w:r>
-        <w:rPr>
-          <w:rFonts w:ascii="Times New Roman" w:hAnsi="Times New Roman" w:cs="Times New Roman"/>
-          <w:sz w:val="20"/>
-          <w:szCs w:val="20"/>
-        </w:rPr>
-        <w:t>yer</w:t>
-      </w:r>
-      <w:proofErr w:type="spellEnd"/>
-      <w:r>
-        <w:rPr>
-          <w:rFonts w:ascii="Times New Roman" w:hAnsi="Times New Roman" w:cs="Times New Roman"/>
-          <w:sz w:val="20"/>
-          <w:szCs w:val="20"/>
-        </w:rPr>
-        <w:t xml:space="preserve"> </w:t>
-      </w:r>
-      <w:proofErr w:type="spellStart"/>
-      <w:r>
-        <w:rPr>
-          <w:rFonts w:ascii="Times New Roman" w:hAnsi="Times New Roman" w:cs="Times New Roman"/>
-          <w:sz w:val="20"/>
-          <w:szCs w:val="20"/>
-        </w:rPr>
-        <w:t>kalmadı</w:t>
-      </w:r>
-      <w:proofErr w:type="spellEnd"/>
-      <w:r>
-        <w:rPr>
-          <w:rFonts w:ascii="Times New Roman" w:hAnsi="Times New Roman" w:cs="Times New Roman"/>
-          <w:sz w:val="20"/>
-          <w:szCs w:val="20"/>
-        </w:rPr>
-        <w:t xml:space="preserve"> </w:t>
-      </w:r>
-      <w:proofErr w:type="spellStart"/>
-      <w:r>
-        <w:rPr>
-          <w:rFonts w:ascii="Times New Roman" w:hAnsi="Times New Roman" w:cs="Times New Roman"/>
-          <w:sz w:val="20"/>
-          <w:szCs w:val="20"/>
-        </w:rPr>
-        <w:t>ama</w:t>
-      </w:r>
-      <w:proofErr w:type="spellEnd"/>
-      <w:proofErr w:type="gramStart"/>
-      <w:r>
-        <w:rPr>
-          <w:rFonts w:ascii="Times New Roman" w:hAnsi="Times New Roman" w:cs="Times New Roman"/>
-          <w:sz w:val="20"/>
-          <w:szCs w:val="20"/>
-        </w:rPr>
-        <w:t>…..</w:t>
-      </w:r>
-      <w:proofErr w:type="gramEnd"/>
-      <w:r>
-        <w:rPr>
-          <w:rFonts w:ascii="Times New Roman" w:hAnsi="Times New Roman" w:cs="Times New Roman"/>
-          <w:sz w:val="20"/>
-          <w:szCs w:val="20"/>
-        </w:rPr>
-        <w:t>)</w:t>
-      </w:r>
-    </w:p>
-    <w:p>
-      <w:pPr>
-        <w:spacing w:after="120" w:line="240" w:lineRule="auto"/>
-        <w:rPr>
-          <w:rFonts w:ascii="Times New Roman" w:hAnsi="Times New Roman" w:cs="Times New Roman"/>
-          <w:sz w:val="20"/>
-          <w:szCs w:val="20"/>
-        </w:rPr>
-      </w:pPr>
-    </w:p>
-    <w:p>
-      <w:pPr>
-        <w:spacing w:after="120" w:line="240" w:lineRule="auto"/>
-        <w:rPr>
-          <w:rFonts w:ascii="Times New Roman" w:hAnsi="Times New Roman" w:cs="Times New Roman"/>
-          <w:sz w:val="20"/>
-          <w:szCs w:val="20"/>
-        </w:rPr>
-      </w:pPr>
-    </w:p>
-    <w:p>
-      <w:pPr>
-        <w:spacing w:after="120" w:line="240" w:lineRule="auto"/>
-        <w:rPr>
-          <w:rFonts w:ascii="Times New Roman" w:hAnsi="Times New Roman" w:cs="Times New Roman"/>
-          <w:sz w:val="20"/>
-          <w:szCs w:val="20"/>
-        </w:rPr>
-      </w:pPr>
-    </w:p>
-    <w:p>
-      <w:pPr>
-        <w:spacing w:after="120" w:line="240" w:lineRule="auto"/>
-        <w:rPr>
-          <w:rFonts w:ascii="Times New Roman" w:hAnsi="Times New Roman" w:cs="Times New Roman"/>
-          <w:sz w:val="20"/>
-          <w:szCs w:val="20"/>
-        </w:rPr>
-      </w:pPr>
-    </w:p>
-    <w:p>
-      <w:pPr>
-        <w:spacing w:after="120" w:line="240" w:lineRule="auto"/>
-        <w:rPr>
-          <w:rFonts w:ascii="Times New Roman" w:hAnsi="Times New Roman" w:cs="Times New Roman"/>
-          <w:sz w:val="20"/>
-          <w:szCs w:val="20"/>
-        </w:rPr>
-      </w:pPr>
-    </w:p>
-    <w:p>
-      <w:pPr>
-        <w:spacing w:after="120" w:line="240" w:lineRule="auto"/>
-        <w:rPr>
-          <w:rFonts w:ascii="Times New Roman" w:hAnsi="Times New Roman" w:cs="Times New Roman"/>
-          <w:sz w:val="20"/>
-          <w:szCs w:val="20"/>
-        </w:rPr>
-      </w:pPr>
-    </w:p>
-    <w:p>
-      <w:pPr>
-        <w:spacing w:after="120" w:line="240" w:lineRule="auto"/>
-        <w:rPr>
-          <w:rFonts w:ascii="Times New Roman" w:hAnsi="Times New Roman" w:cs="Times New Roman"/>
-          <w:sz w:val="20"/>
-          <w:szCs w:val="20"/>
-        </w:rPr>
-      </w:pPr>
-    </w:p>
-    <w:p>
-      <w:pPr>
-        <w:spacing w:after="120" w:line="240" w:lineRule="auto"/>
-        <w:rPr>
-          <w:rFonts w:ascii="Times New Roman" w:hAnsi="Times New Roman" w:cs="Times New Roman"/>
-          <w:sz w:val="20"/>
-          <w:szCs w:val="20"/>
-        </w:rPr>
-      </w:pPr>
+          <w:color w:val="7030A0"/>
+          <w:sz w:val="20"/>
+          <w:szCs w:val="20"/>
+        </w:rPr>
+      </w:pPr>
+      <w:r>
+        <w:rPr>
+          <w:rFonts w:ascii="Times New Roman" w:hAnsi="Times New Roman" w:cs="Times New Roman"/>
+          <w:color w:val="7030A0"/>
+          <w:sz w:val="20"/>
+          <w:szCs w:val="20"/>
+        </w:rPr>
+        <w:t xml:space="preserve">In the final paper, those results will be enriched with more simulation results and will be verified with experimental results. </w:t>
+      </w:r>
+      <w:r>
+        <w:rPr>
+          <w:rFonts w:ascii="Times New Roman" w:hAnsi="Times New Roman" w:cs="Times New Roman"/>
+          <w:color w:val="7030A0"/>
+          <w:sz w:val="20"/>
+          <w:szCs w:val="20"/>
+        </w:rPr>
+        <w:t xml:space="preserve">In experimental results, GS66508B-EVBDB </w:t>
+      </w:r>
+      <w:bookmarkStart w:id="0" w:name="_GoBack"/>
+      <w:bookmarkEnd w:id="0"/>
+      <w:r>
+        <w:rPr>
+          <w:rFonts w:ascii="Times New Roman" w:hAnsi="Times New Roman" w:cs="Times New Roman"/>
+          <w:color w:val="7030A0"/>
+          <w:sz w:val="20"/>
+          <w:szCs w:val="20"/>
+        </w:rPr>
+        <w:t xml:space="preserve">daughter board will be used. </w:t>
+      </w:r>
+      <w:r>
+        <w:rPr>
+          <w:rFonts w:ascii="Times New Roman" w:hAnsi="Times New Roman" w:cs="Times New Roman"/>
+          <w:color w:val="7030A0"/>
+          <w:sz w:val="20"/>
+          <w:szCs w:val="20"/>
+        </w:rPr>
+        <w:t>In finalized paper it is aimed to give more detailed explanation of turn-on and turn-off characteristics of GaN.</w:t>
+      </w:r>
     </w:p>
     <w:p>
       <w:pPr>
@@ -11099,7 +11147,7 @@
 </file>
 
 <file path=customXml/itemProps1.xml><?xml version="1.0" encoding="utf-8"?>
-<ds:datastoreItem xmlns:ds="http://schemas.openxmlformats.org/officeDocument/2006/customXml" ds:itemID="{40147920-FDAD-4F0B-8975-5AA732D1BFEC}">
+<ds:datastoreItem xmlns:ds="http://schemas.openxmlformats.org/officeDocument/2006/customXml" ds:itemID="{E15D3BF8-4E8B-4506-9EDD-968FFAC1D60A}">
   <ds:schemaRefs>
     <ds:schemaRef ds:uri="http://schemas.openxmlformats.org/officeDocument/2006/bibliography"/>
   </ds:schemaRefs>

</xml_diff>

<commit_message>
Makale Ozan hoca ve Mesut hocanın tavsiyeleri doğrultusunda iyileştirildi, haftalık toplantıda üzerinde konuşmak üzere hazırlandı.
</commit_message>
<xml_diff>
--- a/Paper/EPE 2018/Abstract submission/Submission_Abstract.docx
+++ b/Paper/EPE 2018/Abstract submission/Submission_Abstract.docx
@@ -707,7 +707,33 @@
           <w:sz w:val="20"/>
           <w:szCs w:val="20"/>
         </w:rPr>
-        <w:t xml:space="preserve"> Second, e-mode GaNs have reverse conduction </w:t>
+        <w:t xml:space="preserve"> </w:t>
+      </w:r>
+      <w:r>
+        <w:rPr>
+          <w:rFonts w:ascii="Times New Roman" w:hAnsi="Times New Roman" w:cs="Times New Roman"/>
+          <w:sz w:val="20"/>
+          <w:szCs w:val="20"/>
+          <w:highlight w:val="green"/>
+        </w:rPr>
+        <w:t>Second</w:t>
+      </w:r>
+      <w:r>
+        <w:rPr>
+          <w:rFonts w:ascii="Times New Roman" w:hAnsi="Times New Roman" w:cs="Times New Roman"/>
+          <w:sz w:val="20"/>
+          <w:szCs w:val="20"/>
+          <w:highlight w:val="green"/>
+        </w:rPr>
+        <w:t>ly</w:t>
+      </w:r>
+      <w:r>
+        <w:rPr>
+          <w:rFonts w:ascii="Times New Roman" w:hAnsi="Times New Roman" w:cs="Times New Roman"/>
+          <w:sz w:val="20"/>
+          <w:szCs w:val="20"/>
+        </w:rPr>
+        <w:t xml:space="preserve">, e-mode GaNs have reverse conduction </w:t>
       </w:r>
       <w:r>
         <w:rPr>
@@ -880,7 +906,41 @@
           <w:sz w:val="20"/>
           <w:szCs w:val="20"/>
         </w:rPr>
-        <w:t xml:space="preserve"> Usually, a n</w:t>
+        <w:t xml:space="preserve"> Usually</w:t>
+      </w:r>
+      <w:r>
+        <w:rPr>
+          <w:rFonts w:ascii="Times New Roman" w:hAnsi="Times New Roman" w:cs="Times New Roman"/>
+          <w:sz w:val="20"/>
+          <w:szCs w:val="20"/>
+        </w:rPr>
+        <w:t xml:space="preserve"> </w:t>
+      </w:r>
+      <w:r>
+        <w:rPr>
+          <w:rFonts w:ascii="Times New Roman" w:hAnsi="Times New Roman" w:cs="Times New Roman"/>
+          <w:sz w:val="20"/>
+          <w:szCs w:val="20"/>
+          <w:highlight w:val="green"/>
+        </w:rPr>
+        <w:t>in half bridge configurations</w:t>
+      </w:r>
+      <w:r>
+        <w:rPr>
+          <w:rFonts w:ascii="Times New Roman" w:hAnsi="Times New Roman" w:cs="Times New Roman"/>
+          <w:sz w:val="20"/>
+          <w:szCs w:val="20"/>
+          <w:highlight w:val="green"/>
+        </w:rPr>
+        <w:t>,</w:t>
+      </w:r>
+      <w:r>
+        <w:rPr>
+          <w:rFonts w:ascii="Times New Roman" w:hAnsi="Times New Roman" w:cs="Times New Roman"/>
+          <w:sz w:val="20"/>
+          <w:szCs w:val="20"/>
+        </w:rPr>
+        <w:t xml:space="preserve"> a n</w:t>
       </w:r>
       <w:r>
         <w:rPr>
@@ -1679,7 +1739,24 @@
           <w:sz w:val="20"/>
           <w:szCs w:val="20"/>
         </w:rPr>
-        <w:t xml:space="preserve">a hybrid model is proposed for the investigation of steady-state dynamic behavior and the switching transients of e-mode GaN power FETs. The state trajectories of the device during the turn-on and turn-off periods are obtained. the active turn-on and passive turn-on characteristics of the device are investigated on a synchronous buck converter. </w:t>
+        <w:t xml:space="preserve">a hybrid model is proposed for the investigation of </w:t>
+      </w:r>
+      <w:r>
+        <w:rPr>
+          <w:rFonts w:ascii="Times New Roman" w:hAnsi="Times New Roman" w:cs="Times New Roman"/>
+          <w:sz w:val="20"/>
+          <w:szCs w:val="20"/>
+          <w:highlight w:val="green"/>
+        </w:rPr>
+        <w:t>steady-state</w:t>
+      </w:r>
+      <w:r>
+        <w:rPr>
+          <w:rFonts w:ascii="Times New Roman" w:hAnsi="Times New Roman" w:cs="Times New Roman"/>
+          <w:sz w:val="20"/>
+          <w:szCs w:val="20"/>
+        </w:rPr>
+        <w:t xml:space="preserve"> behavior and the switching transients of e-mode GaN power FETs. The state trajectories of the device during the turn-on and turn-off periods are obtained. the active turn-on and passive turn-on characteristics of the device are investigated on a synchronous buck converter. </w:t>
       </w:r>
       <w:r>
         <w:rPr>
@@ -1774,21 +1851,50 @@
           <w:sz w:val="20"/>
           <w:szCs w:val="20"/>
         </w:rPr>
-        <w:t xml:space="preserve"> shown in Fig. 1. </w:t>
-      </w:r>
-      <w:r>
-        <w:rPr>
-          <w:rFonts w:ascii="Times New Roman" w:hAnsi="Times New Roman" w:cs="Times New Roman"/>
-          <w:sz w:val="20"/>
-          <w:szCs w:val="20"/>
-        </w:rPr>
-        <w:t>In this model, the drain-source characteristics is modeled by a dependent current source and a temperature dependent resistance which gives the steady state behavior of the device during forward and reverse conduction at different V</w:t>
-      </w:r>
-      <w:r>
-        <w:rPr>
-          <w:rFonts w:ascii="Times New Roman" w:hAnsi="Times New Roman" w:cs="Times New Roman"/>
-          <w:sz w:val="20"/>
-          <w:szCs w:val="20"/>
+        <w:t xml:space="preserve"> shown in Fig. 1</w:t>
+      </w:r>
+      <w:r>
+        <w:rPr>
+          <w:rFonts w:ascii="Times New Roman" w:hAnsi="Times New Roman" w:cs="Times New Roman"/>
+          <w:sz w:val="20"/>
+          <w:szCs w:val="20"/>
+          <w:highlight w:val="green"/>
+        </w:rPr>
+        <w:t>(a)</w:t>
+      </w:r>
+      <w:r>
+        <w:rPr>
+          <w:rFonts w:ascii="Times New Roman" w:hAnsi="Times New Roman" w:cs="Times New Roman"/>
+          <w:sz w:val="20"/>
+          <w:szCs w:val="20"/>
+        </w:rPr>
+        <w:t xml:space="preserve">. </w:t>
+      </w:r>
+      <w:r>
+        <w:rPr>
+          <w:rFonts w:ascii="Times New Roman" w:hAnsi="Times New Roman" w:cs="Times New Roman"/>
+          <w:sz w:val="20"/>
+          <w:szCs w:val="20"/>
+        </w:rPr>
+        <w:t xml:space="preserve">In this model, the drain-source characteristics is modeled by a dependent current source and a temperature dependent resistance which gives the steady state behavior of the device during forward and reverse conduction at different </w:t>
+      </w:r>
+      <w:r>
+        <w:rPr>
+          <w:rFonts w:ascii="Times New Roman" w:hAnsi="Times New Roman" w:cs="Times New Roman"/>
+          <w:i/>
+          <w:sz w:val="20"/>
+          <w:szCs w:val="20"/>
+          <w:highlight w:val="green"/>
+        </w:rPr>
+        <w:t>V</w:t>
+      </w:r>
+      <w:r>
+        <w:rPr>
+          <w:rFonts w:ascii="Times New Roman" w:hAnsi="Times New Roman" w:cs="Times New Roman"/>
+          <w:i/>
+          <w:sz w:val="20"/>
+          <w:szCs w:val="20"/>
+          <w:highlight w:val="green"/>
           <w:vertAlign w:val="subscript"/>
         </w:rPr>
         <w:t>gs</w:t>
@@ -1796,10 +1902,19 @@
       <w:r>
         <w:rPr>
           <w:rFonts w:ascii="Times New Roman" w:hAnsi="Times New Roman" w:cs="Times New Roman"/>
-          <w:sz w:val="20"/>
-          <w:szCs w:val="20"/>
-        </w:rPr>
-        <w:t xml:space="preserve"> values</w:t>
+          <w:i/>
+          <w:sz w:val="20"/>
+          <w:szCs w:val="20"/>
+        </w:rPr>
+        <w:t xml:space="preserve"> </w:t>
+      </w:r>
+      <w:r>
+        <w:rPr>
+          <w:rFonts w:ascii="Times New Roman" w:hAnsi="Times New Roman" w:cs="Times New Roman"/>
+          <w:sz w:val="20"/>
+          <w:szCs w:val="20"/>
+        </w:rPr>
+        <w:t>values</w:t>
       </w:r>
       <w:r>
         <w:rPr>
@@ -1832,13 +1947,25 @@
           <w:sz w:val="20"/>
           <w:szCs w:val="20"/>
         </w:rPr>
-        <w:t>switching transients will be located onto I</w:t>
-      </w:r>
-      <w:r>
-        <w:rPr>
-          <w:rFonts w:ascii="Times New Roman" w:hAnsi="Times New Roman" w:cs="Times New Roman"/>
-          <w:sz w:val="20"/>
-          <w:szCs w:val="20"/>
+        <w:t xml:space="preserve">switching transients will be located onto </w:t>
+      </w:r>
+      <w:r>
+        <w:rPr>
+          <w:rFonts w:ascii="Times New Roman" w:hAnsi="Times New Roman" w:cs="Times New Roman"/>
+          <w:i/>
+          <w:sz w:val="20"/>
+          <w:szCs w:val="20"/>
+          <w:highlight w:val="green"/>
+        </w:rPr>
+        <w:t>I</w:t>
+      </w:r>
+      <w:r>
+        <w:rPr>
+          <w:rFonts w:ascii="Times New Roman" w:hAnsi="Times New Roman" w:cs="Times New Roman"/>
+          <w:i/>
+          <w:sz w:val="20"/>
+          <w:szCs w:val="20"/>
+          <w:highlight w:val="green"/>
           <w:vertAlign w:val="subscript"/>
         </w:rPr>
         <w:t>ds</w:t>
@@ -1846,16 +1973,20 @@
       <w:r>
         <w:rPr>
           <w:rFonts w:ascii="Times New Roman" w:hAnsi="Times New Roman" w:cs="Times New Roman"/>
-          <w:sz w:val="20"/>
-          <w:szCs w:val="20"/>
+          <w:i/>
+          <w:sz w:val="20"/>
+          <w:szCs w:val="20"/>
+          <w:highlight w:val="green"/>
         </w:rPr>
         <w:t xml:space="preserve"> – V</w:t>
       </w:r>
       <w:r>
         <w:rPr>
           <w:rFonts w:ascii="Times New Roman" w:hAnsi="Times New Roman" w:cs="Times New Roman"/>
-          <w:sz w:val="20"/>
-          <w:szCs w:val="20"/>
+          <w:i/>
+          <w:sz w:val="20"/>
+          <w:szCs w:val="20"/>
+          <w:highlight w:val="green"/>
           <w:vertAlign w:val="subscript"/>
         </w:rPr>
         <w:t>ds</w:t>
@@ -2302,15 +2433,58 @@
           <w:sz w:val="20"/>
           <w:szCs w:val="20"/>
         </w:rPr>
-        <w:t xml:space="preserve"> in the model given in Fig. 1. </w:t>
-      </w:r>
-      <w:r>
-        <w:rPr>
-          <w:rFonts w:ascii="Times New Roman" w:hAnsi="Times New Roman" w:cs="Times New Roman"/>
-          <w:sz w:val="20"/>
-          <w:szCs w:val="20"/>
-        </w:rPr>
-        <w:t xml:space="preserve">Using this model, both steady-state and transient behavior of the conduction path are </w:t>
+        <w:t xml:space="preserve"> in the model given in Fig. 1</w:t>
+      </w:r>
+      <w:r>
+        <w:rPr>
+          <w:rFonts w:ascii="Times New Roman" w:hAnsi="Times New Roman" w:cs="Times New Roman"/>
+          <w:sz w:val="20"/>
+          <w:szCs w:val="20"/>
+          <w:highlight w:val="green"/>
+        </w:rPr>
+        <w:t>(a)</w:t>
+      </w:r>
+      <w:r>
+        <w:rPr>
+          <w:rFonts w:ascii="Times New Roman" w:hAnsi="Times New Roman" w:cs="Times New Roman"/>
+          <w:sz w:val="20"/>
+          <w:szCs w:val="20"/>
+        </w:rPr>
+        <w:t xml:space="preserve">. </w:t>
+      </w:r>
+      <w:r>
+        <w:rPr>
+          <w:rFonts w:ascii="Times New Roman" w:hAnsi="Times New Roman" w:cs="Times New Roman"/>
+          <w:sz w:val="20"/>
+          <w:szCs w:val="20"/>
+        </w:rPr>
+        <w:t xml:space="preserve">Using this model, both steady-state and transient behavior of the conduction </w:t>
+      </w:r>
+      <w:r>
+        <w:rPr>
+          <w:rFonts w:ascii="Times New Roman" w:hAnsi="Times New Roman" w:cs="Times New Roman"/>
+          <w:sz w:val="20"/>
+          <w:szCs w:val="20"/>
+          <w:highlight w:val="green"/>
+        </w:rPr>
+        <w:t>path</w:t>
+      </w:r>
+      <w:r>
+        <w:rPr>
+          <w:rFonts w:ascii="Times New Roman" w:hAnsi="Times New Roman" w:cs="Times New Roman"/>
+          <w:sz w:val="20"/>
+          <w:szCs w:val="20"/>
+          <w:highlight w:val="green"/>
+        </w:rPr>
+        <w:t>s</w:t>
+      </w:r>
+      <w:r>
+        <w:rPr>
+          <w:rFonts w:ascii="Times New Roman" w:hAnsi="Times New Roman" w:cs="Times New Roman"/>
+          <w:sz w:val="20"/>
+          <w:szCs w:val="20"/>
+        </w:rPr>
+        <w:t xml:space="preserve"> are </w:t>
       </w:r>
       <w:r>
         <w:rPr>
@@ -2334,7 +2508,24 @@
           <w:sz w:val="20"/>
           <w:szCs w:val="20"/>
         </w:rPr>
-        <w:t xml:space="preserve"> The model is used in MATLAB/Simulink with a single-leg converter (synchronous rectifier) to investigate the switching behavior as shown in Fig. 1. </w:t>
+        <w:t xml:space="preserve"> The model is used in MATLAB/Simulink with a single-leg converter (synchronous rectifier) to investigate the switching behavior as shown in Fig. 1</w:t>
+      </w:r>
+      <w:r>
+        <w:rPr>
+          <w:rFonts w:ascii="Times New Roman" w:hAnsi="Times New Roman" w:cs="Times New Roman"/>
+          <w:sz w:val="20"/>
+          <w:szCs w:val="20"/>
+          <w:highlight w:val="green"/>
+        </w:rPr>
+        <w:t>(b)</w:t>
+      </w:r>
+      <w:r>
+        <w:rPr>
+          <w:rFonts w:ascii="Times New Roman" w:hAnsi="Times New Roman" w:cs="Times New Roman"/>
+          <w:sz w:val="20"/>
+          <w:szCs w:val="20"/>
+        </w:rPr>
+        <w:t xml:space="preserve">. </w:t>
       </w:r>
       <w:r>
         <w:rPr>
@@ -2379,10 +2570,10 @@
             <v:path o:extrusionok="f" gradientshapeok="t" o:connecttype="rect"/>
             <o:lock v:ext="edit" aspectratio="t"/>
           </v:shapetype>
-          <v:shape id="_x0000_i1025" type="#_x0000_t75" style="width:381.15pt;height:98.35pt" o:ole="">
+          <v:shape id="_x0000_i1025" type="#_x0000_t75" style="width:381pt;height:98.1pt" o:ole="">
             <v:imagedata r:id="rId6" o:title=""/>
           </v:shape>
-          <o:OLEObject Type="Embed" ProgID="Visio.Drawing.15" ShapeID="_x0000_i1025" DrawAspect="Content" ObjectID="_1574583804" r:id="rId7"/>
+          <o:OLEObject Type="Embed" ProgID="Visio.Drawing.15" ShapeID="_x0000_i1025" DrawAspect="Content" ObjectID="_1574592120" r:id="rId7"/>
         </w:object>
       </w:r>
     </w:p>
@@ -2434,7 +2625,24 @@
           <w:sz w:val="18"/>
           <w:szCs w:val="18"/>
         </w:rPr>
-        <w:t xml:space="preserve"> The single leg converter used for the analysis</w:t>
+        <w:t xml:space="preserve"> The </w:t>
+      </w:r>
+      <w:r>
+        <w:rPr>
+          <w:rFonts w:ascii="Times New Roman" w:hAnsi="Times New Roman" w:cs="Times New Roman"/>
+          <w:sz w:val="18"/>
+          <w:szCs w:val="18"/>
+          <w:highlight w:val="green"/>
+        </w:rPr>
+        <w:t>synchronous buck</w:t>
+      </w:r>
+      <w:r>
+        <w:rPr>
+          <w:rFonts w:ascii="Times New Roman" w:hAnsi="Times New Roman" w:cs="Times New Roman"/>
+          <w:sz w:val="18"/>
+          <w:szCs w:val="18"/>
+        </w:rPr>
+        <w:t xml:space="preserve"> converter used for the analysis</w:t>
       </w:r>
     </w:p>
     <w:p>
@@ -3210,6 +3418,65 @@
                     <w:szCs w:val="16"/>
                   </w:rPr>
                   <m:t xml:space="preserve"> </m:t>
+                </m:r>
+                <m:r>
+                  <w:rPr>
+                    <w:rStyle w:val="Strong"/>
+                    <w:rFonts w:ascii="Cambria Math" w:eastAsiaTheme="minorEastAsia" w:hAnsi="Cambria Math" w:cs="Times New Roman"/>
+                    <w:sz w:val="16"/>
+                    <w:szCs w:val="16"/>
+                  </w:rPr>
+                  <m:t>,</m:t>
+                </m:r>
+                <m:sSub>
+                  <m:sSubPr>
+                    <m:ctrlPr>
+                      <w:rPr>
+                        <w:rStyle w:val="Strong"/>
+                        <w:rFonts w:ascii="Cambria Math" w:eastAsiaTheme="minorEastAsia" w:hAnsi="Cambria Math" w:cs="Times New Roman"/>
+                        <w:b w:val="0"/>
+                        <w:bCs w:val="0"/>
+                        <w:i/>
+                        <w:sz w:val="16"/>
+                        <w:szCs w:val="16"/>
+                        <w:highlight w:val="green"/>
+                      </w:rPr>
+                    </m:ctrlPr>
+                  </m:sSubPr>
+                  <m:e>
+                    <m:r>
+                      <w:rPr>
+                        <w:rStyle w:val="Strong"/>
+                        <w:rFonts w:ascii="Cambria Math" w:eastAsiaTheme="minorEastAsia" w:hAnsi="Cambria Math" w:cs="Times New Roman"/>
+                        <w:sz w:val="16"/>
+                        <w:szCs w:val="16"/>
+                        <w:highlight w:val="green"/>
+                      </w:rPr>
+                      <m:t>K</m:t>
+                    </m:r>
+                  </m:e>
+                  <m:sub>
+                    <m:r>
+                      <w:rPr>
+                        <w:rStyle w:val="Strong"/>
+                        <w:rFonts w:ascii="Cambria Math" w:eastAsiaTheme="minorEastAsia" w:hAnsi="Cambria Math" w:cs="Times New Roman"/>
+                        <w:sz w:val="16"/>
+                        <w:szCs w:val="16"/>
+                        <w:highlight w:val="green"/>
+                      </w:rPr>
+                      <m:t>i</m:t>
+                    </m:r>
+                  </m:sub>
+                </m:sSub>
+                <m:r>
+                  <w:rPr>
+                    <w:rStyle w:val="Strong"/>
+                    <w:rFonts w:ascii="Cambria Math" w:eastAsiaTheme="minorEastAsia" w:hAnsi="Cambria Math" w:cs="Times New Roman"/>
+                    <w:sz w:val="16"/>
+                    <w:szCs w:val="16"/>
+                    <w:highlight w:val="green"/>
+                  </w:rPr>
+                  <m:t xml:space="preserve"> are constant</m:t>
                 </m:r>
               </m:oMath>
             </m:oMathPara>
@@ -3982,6 +4249,65 @@
                     </m:sSub>
                   </m:den>
                 </m:f>
+                <m:r>
+                  <w:rPr>
+                    <w:rStyle w:val="Strong"/>
+                    <w:rFonts w:ascii="Cambria Math" w:eastAsiaTheme="minorEastAsia" w:hAnsi="Cambria Math" w:cs="Times New Roman"/>
+                    <w:sz w:val="16"/>
+                    <w:szCs w:val="16"/>
+                  </w:rPr>
+                  <m:t>,</m:t>
+                </m:r>
+                <m:sSub>
+                  <m:sSubPr>
+                    <m:ctrlPr>
+                      <w:rPr>
+                        <w:rStyle w:val="Strong"/>
+                        <w:rFonts w:ascii="Cambria Math" w:eastAsiaTheme="minorEastAsia" w:hAnsi="Cambria Math" w:cs="Times New Roman"/>
+                        <w:b w:val="0"/>
+                        <w:bCs w:val="0"/>
+                        <w:i/>
+                        <w:sz w:val="16"/>
+                        <w:szCs w:val="16"/>
+                        <w:highlight w:val="green"/>
+                      </w:rPr>
+                    </m:ctrlPr>
+                  </m:sSubPr>
+                  <m:e>
+                    <m:r>
+                      <w:rPr>
+                        <w:rStyle w:val="Strong"/>
+                        <w:rFonts w:ascii="Cambria Math" w:eastAsiaTheme="minorEastAsia" w:hAnsi="Cambria Math" w:cs="Times New Roman"/>
+                        <w:sz w:val="16"/>
+                        <w:szCs w:val="16"/>
+                        <w:highlight w:val="green"/>
+                      </w:rPr>
+                      <m:t>K</m:t>
+                    </m:r>
+                  </m:e>
+                  <m:sub>
+                    <m:r>
+                      <w:rPr>
+                        <w:rStyle w:val="Strong"/>
+                        <w:rFonts w:ascii="Cambria Math" w:eastAsiaTheme="minorEastAsia" w:hAnsi="Cambria Math" w:cs="Times New Roman"/>
+                        <w:sz w:val="16"/>
+                        <w:szCs w:val="16"/>
+                        <w:highlight w:val="green"/>
+                      </w:rPr>
+                      <m:t>i</m:t>
+                    </m:r>
+                  </m:sub>
+                </m:sSub>
+                <m:r>
+                  <w:rPr>
+                    <w:rStyle w:val="Strong"/>
+                    <w:rFonts w:ascii="Cambria Math" w:eastAsiaTheme="minorEastAsia" w:hAnsi="Cambria Math" w:cs="Times New Roman"/>
+                    <w:sz w:val="16"/>
+                    <w:szCs w:val="16"/>
+                    <w:highlight w:val="green"/>
+                  </w:rPr>
+                  <m:t xml:space="preserve"> are constant</m:t>
+                </m:r>
               </m:oMath>
             </m:oMathPara>
           </w:p>
@@ -4192,13 +4518,22 @@
           <w:sz w:val="20"/>
           <w:szCs w:val="20"/>
         </w:rPr>
-        <w:t xml:space="preserve">, and plotted side-by-side with the actual characteristics given in the datasheet of the selected device </w:t>
-      </w:r>
-      <w:r>
-        <w:rPr>
-          <w:rFonts w:ascii="Times New Roman" w:hAnsi="Times New Roman" w:cs="Times New Roman"/>
-          <w:sz w:val="20"/>
-          <w:szCs w:val="20"/>
+        <w:t>, and plotted side-by-side with the actual characteristics given in the datasheet of the selected device in Fig. 2</w:t>
+      </w:r>
+      <w:r>
+        <w:rPr>
+          <w:rFonts w:ascii="Times New Roman" w:hAnsi="Times New Roman" w:cs="Times New Roman"/>
+          <w:sz w:val="20"/>
+          <w:szCs w:val="20"/>
+        </w:rPr>
+        <w:t xml:space="preserve"> </w:t>
+      </w:r>
+      <w:r>
+        <w:rPr>
+          <w:rFonts w:ascii="Times New Roman" w:hAnsi="Times New Roman" w:cs="Times New Roman"/>
+          <w:sz w:val="20"/>
+          <w:szCs w:val="20"/>
+          <w:highlight w:val="green"/>
         </w:rPr>
         <w:fldChar w:fldCharType="begin" w:fldLock="1"/>
       </w:r>
@@ -4207,6 +4542,7 @@
           <w:rFonts w:ascii="Times New Roman" w:hAnsi="Times New Roman" w:cs="Times New Roman"/>
           <w:sz w:val="20"/>
           <w:szCs w:val="20"/>
+          <w:highlight w:val="green"/>
         </w:rPr>
         <w:instrText>ADDIN CSL_CITATION { "citationItems" : [ { "id" : "ITEM-1", "itemData" : { "author" : [ { "dropping-particle" : "", "family" : "GaN Systems", "given" : "", "non-dropping-particle" : "", "parse-names" : false, "suffix" : "" } ], "id" : "ITEM-1", "issued" : { "date-parts" : [ [ "2016" ] ] }, "page" : "1-13", "title" : "GS66508P Bottom-side cooled 650 V E-mode GaN transistor Preliminary Datasheet", "type" : "article-journal" }, "uris" : [ "http://www.mendeley.com/documents/?uuid=b8cd40ed-f31f-43be-ae23-4df30e28a938" ] } ], "mendeley" : { "formattedCitation" : "[7]", "plainTextFormattedCitation" : "[7]", "previouslyFormattedCitation" : "[7]" }, "properties" : {  }, "schema" : "https://github.com/citation-style-language/schema/raw/master/csl-citation.json" }</w:instrText>
       </w:r>
@@ -4215,6 +4551,7 @@
           <w:rFonts w:ascii="Times New Roman" w:hAnsi="Times New Roman" w:cs="Times New Roman"/>
           <w:sz w:val="20"/>
           <w:szCs w:val="20"/>
+          <w:highlight w:val="green"/>
         </w:rPr>
         <w:fldChar w:fldCharType="separate"/>
       </w:r>
@@ -4224,6 +4561,7 @@
           <w:noProof/>
           <w:sz w:val="20"/>
           <w:szCs w:val="20"/>
+          <w:highlight w:val="green"/>
         </w:rPr>
         <w:t>[7]</w:t>
       </w:r>
@@ -4232,6 +4570,7 @@
           <w:rFonts w:ascii="Times New Roman" w:hAnsi="Times New Roman" w:cs="Times New Roman"/>
           <w:sz w:val="20"/>
           <w:szCs w:val="20"/>
+          <w:highlight w:val="green"/>
         </w:rPr>
         <w:fldChar w:fldCharType="end"/>
       </w:r>
@@ -4241,6 +4580,14 @@
           <w:sz w:val="20"/>
           <w:szCs w:val="20"/>
         </w:rPr>
+        <w:t>.</w:t>
+      </w:r>
+      <w:r>
+        <w:rPr>
+          <w:rFonts w:ascii="Times New Roman" w:hAnsi="Times New Roman" w:cs="Times New Roman"/>
+          <w:sz w:val="20"/>
+          <w:szCs w:val="20"/>
+        </w:rPr>
         <w:t xml:space="preserve"> </w:t>
       </w:r>
       <w:r>
@@ -4249,14 +4596,6 @@
           <w:sz w:val="20"/>
           <w:szCs w:val="20"/>
         </w:rPr>
-        <w:t xml:space="preserve">in Fig. 2. </w:t>
-      </w:r>
-      <w:r>
-        <w:rPr>
-          <w:rFonts w:ascii="Times New Roman" w:hAnsi="Times New Roman" w:cs="Times New Roman"/>
-          <w:sz w:val="20"/>
-          <w:szCs w:val="20"/>
-        </w:rPr>
         <w:t xml:space="preserve">As shown, the reverse conduction behavior is highly dependent on the applied gate voltage, and shows a </w:t>
       </w:r>
       <w:r>
@@ -4337,7 +4676,32 @@
           <w:sz w:val="20"/>
           <w:szCs w:val="20"/>
         </w:rPr>
-        <w:t xml:space="preserve"> is applied increasing the loss, which makes the optimization of the negative gate voltage and dead-time duration very critical.</w:t>
+        <w:t xml:space="preserve"> is applied increasing the </w:t>
+      </w:r>
+      <w:r>
+        <w:rPr>
+          <w:rFonts w:ascii="Times New Roman" w:hAnsi="Times New Roman" w:cs="Times New Roman"/>
+          <w:sz w:val="20"/>
+          <w:szCs w:val="20"/>
+          <w:highlight w:val="green"/>
+        </w:rPr>
+        <w:t>reverse conduction</w:t>
+      </w:r>
+      <w:r>
+        <w:rPr>
+          <w:rFonts w:ascii="Times New Roman" w:hAnsi="Times New Roman" w:cs="Times New Roman"/>
+          <w:sz w:val="20"/>
+          <w:szCs w:val="20"/>
+        </w:rPr>
+        <w:t xml:space="preserve"> </w:t>
+      </w:r>
+      <w:r>
+        <w:rPr>
+          <w:rFonts w:ascii="Times New Roman" w:hAnsi="Times New Roman" w:cs="Times New Roman"/>
+          <w:sz w:val="20"/>
+          <w:szCs w:val="20"/>
+        </w:rPr>
+        <w:t>loss, which makes the optimization of the negative gate voltage and dead-time duration very critical.</w:t>
       </w:r>
     </w:p>
     <w:p>
@@ -4618,33 +4982,15 @@
           <w:sz w:val="16"/>
           <w:szCs w:val="16"/>
         </w:rPr>
-        <w:t>(a) Forward conduction (</w:t>
-      </w:r>
-      <w:proofErr w:type="gramStart"/>
+        <w:t>(a) Forward conduction (model)</w:t>
+      </w:r>
       <w:r>
         <w:rPr>
           <w:rFonts w:ascii="Times New Roman" w:hAnsi="Times New Roman" w:cs="Times New Roman"/>
           <w:sz w:val="16"/>
           <w:szCs w:val="16"/>
         </w:rPr>
-        <w:t>model)</w:t>
-      </w:r>
-      <w:r>
-        <w:rPr>
-          <w:rFonts w:ascii="Times New Roman" w:hAnsi="Times New Roman" w:cs="Times New Roman"/>
-          <w:sz w:val="16"/>
-          <w:szCs w:val="16"/>
-        </w:rPr>
-        <w:t xml:space="preserve">   </w:t>
-      </w:r>
-      <w:proofErr w:type="gramEnd"/>
-      <w:r>
-        <w:rPr>
-          <w:rFonts w:ascii="Times New Roman" w:hAnsi="Times New Roman" w:cs="Times New Roman"/>
-          <w:sz w:val="16"/>
-          <w:szCs w:val="16"/>
-        </w:rPr>
-        <w:t xml:space="preserve">   </w:t>
+        <w:t xml:space="preserve">      </w:t>
       </w:r>
       <w:r>
         <w:rPr>
@@ -4796,7 +5142,102 @@
           <w:sz w:val="20"/>
           <w:szCs w:val="20"/>
         </w:rPr>
-        <w:t xml:space="preserve"> Although the values of these capacitances are usually given in the datasheets at rated voltages, that kind of a model will not be accurate as they are dependent on voltage. Therefore, it may change the behavior of the device during turn-on and turn-off periods, and should be taken into account. In this study, these variable capacitances are modeled using curve fitting obtained from the datasheet, and the resulting characteristics is shown in Fig. 3</w:t>
+        <w:t xml:space="preserve"> Although the values of these capacitances are usually given in the datasheets</w:t>
+      </w:r>
+      <w:r>
+        <w:rPr>
+          <w:rFonts w:ascii="Times New Roman" w:hAnsi="Times New Roman" w:cs="Times New Roman"/>
+          <w:sz w:val="20"/>
+          <w:szCs w:val="20"/>
+        </w:rPr>
+        <w:t xml:space="preserve"> </w:t>
+      </w:r>
+      <w:r>
+        <w:rPr>
+          <w:rFonts w:ascii="Times New Roman" w:hAnsi="Times New Roman" w:cs="Times New Roman"/>
+          <w:sz w:val="20"/>
+          <w:szCs w:val="20"/>
+          <w:highlight w:val="green"/>
+        </w:rPr>
+        <w:t>as constant</w:t>
+      </w:r>
+      <w:r>
+        <w:rPr>
+          <w:rFonts w:ascii="Times New Roman" w:hAnsi="Times New Roman" w:cs="Times New Roman"/>
+          <w:sz w:val="20"/>
+          <w:szCs w:val="20"/>
+        </w:rPr>
+        <w:t xml:space="preserve"> at rated voltages, that kind of a model will not be accurate as they are</w:t>
+      </w:r>
+      <w:r>
+        <w:rPr>
+          <w:rFonts w:ascii="Times New Roman" w:hAnsi="Times New Roman" w:cs="Times New Roman"/>
+          <w:sz w:val="20"/>
+          <w:szCs w:val="20"/>
+        </w:rPr>
+        <w:t xml:space="preserve"> </w:t>
+      </w:r>
+      <w:r>
+        <w:rPr>
+          <w:rFonts w:ascii="Times New Roman" w:hAnsi="Times New Roman" w:cs="Times New Roman"/>
+          <w:sz w:val="20"/>
+          <w:szCs w:val="20"/>
+          <w:highlight w:val="green"/>
+        </w:rPr>
+        <w:t>actually</w:t>
+      </w:r>
+      <w:r>
+        <w:rPr>
+          <w:rFonts w:ascii="Times New Roman" w:hAnsi="Times New Roman" w:cs="Times New Roman"/>
+          <w:sz w:val="20"/>
+          <w:szCs w:val="20"/>
+        </w:rPr>
+        <w:t xml:space="preserve"> dependent on </w:t>
+      </w:r>
+      <w:r>
+        <w:rPr>
+          <w:rFonts w:ascii="Times New Roman" w:hAnsi="Times New Roman" w:cs="Times New Roman"/>
+          <w:i/>
+          <w:sz w:val="20"/>
+          <w:szCs w:val="20"/>
+          <w:highlight w:val="green"/>
+        </w:rPr>
+        <w:t>V</w:t>
+      </w:r>
+      <w:r>
+        <w:rPr>
+          <w:rFonts w:ascii="Times New Roman" w:hAnsi="Times New Roman" w:cs="Times New Roman"/>
+          <w:i/>
+          <w:sz w:val="20"/>
+          <w:szCs w:val="20"/>
+          <w:highlight w:val="green"/>
+          <w:vertAlign w:val="subscript"/>
+        </w:rPr>
+        <w:t>ds</w:t>
+      </w:r>
+      <w:r>
+        <w:rPr>
+          <w:rFonts w:ascii="Times New Roman" w:hAnsi="Times New Roman" w:cs="Times New Roman"/>
+          <w:sz w:val="20"/>
+          <w:szCs w:val="20"/>
+        </w:rPr>
+        <w:t xml:space="preserve"> </w:t>
+      </w:r>
+      <w:r>
+        <w:rPr>
+          <w:rFonts w:ascii="Times New Roman" w:hAnsi="Times New Roman" w:cs="Times New Roman"/>
+          <w:sz w:val="20"/>
+          <w:szCs w:val="20"/>
+        </w:rPr>
+        <w:t>voltage</w:t>
+      </w:r>
+      <w:r>
+        <w:rPr>
+          <w:rFonts w:ascii="Times New Roman" w:hAnsi="Times New Roman" w:cs="Times New Roman"/>
+          <w:sz w:val="20"/>
+          <w:szCs w:val="20"/>
+        </w:rPr>
+        <w:t>. Therefore, it may change the behavior of the device during turn-on and turn-off periods, and should be taken into account. In this study, these variable capacitances are modeled using curve fitting obtained from the datasheet, and the resulting characteristics is shown in Fig. 3</w:t>
       </w:r>
       <w:r>
         <w:rPr>
@@ -5043,33 +5484,15 @@
           <w:sz w:val="16"/>
           <w:szCs w:val="16"/>
         </w:rPr>
-        <w:t xml:space="preserve">     </w:t>
-      </w:r>
-      <w:proofErr w:type="gramStart"/>
+        <w:t xml:space="preserve">        </w:t>
+      </w:r>
       <w:r>
         <w:rPr>
           <w:rFonts w:ascii="Times New Roman" w:hAnsi="Times New Roman" w:cs="Times New Roman"/>
           <w:sz w:val="16"/>
           <w:szCs w:val="16"/>
         </w:rPr>
-        <w:t xml:space="preserve">   </w:t>
-      </w:r>
-      <w:r>
-        <w:rPr>
-          <w:rFonts w:ascii="Times New Roman" w:hAnsi="Times New Roman" w:cs="Times New Roman"/>
-          <w:sz w:val="16"/>
-          <w:szCs w:val="16"/>
-        </w:rPr>
-        <w:t>(</w:t>
-      </w:r>
-      <w:proofErr w:type="gramEnd"/>
-      <w:r>
-        <w:rPr>
-          <w:rFonts w:ascii="Times New Roman" w:hAnsi="Times New Roman" w:cs="Times New Roman"/>
-          <w:sz w:val="16"/>
-          <w:szCs w:val="16"/>
-        </w:rPr>
-        <w:t xml:space="preserve">b) Datasheet   </w:t>
+        <w:t xml:space="preserve">(b) Datasheet   </w:t>
       </w:r>
     </w:p>
     <w:p>
@@ -5151,7 +5574,32 @@
           <w:sz w:val="20"/>
           <w:szCs w:val="20"/>
         </w:rPr>
-        <w:t>For better understanding of the switching behavior of e-mode GaNs, the turn-on and turn-off behavior of the selected device is investigated step-by-step using three models:</w:t>
+        <w:t xml:space="preserve">For better understanding of the switching behavior of e-mode GaNs, the turn-on and turn-off behavior of the selected device is investigated </w:t>
+      </w:r>
+      <w:r>
+        <w:rPr>
+          <w:rFonts w:ascii="Times New Roman" w:hAnsi="Times New Roman" w:cs="Times New Roman"/>
+          <w:sz w:val="20"/>
+          <w:szCs w:val="20"/>
+          <w:highlight w:val="green"/>
+        </w:rPr>
+        <w:t>with a synchronous buck</w:t>
+      </w:r>
+      <w:r>
+        <w:rPr>
+          <w:rFonts w:ascii="Times New Roman" w:hAnsi="Times New Roman" w:cs="Times New Roman"/>
+          <w:sz w:val="20"/>
+          <w:szCs w:val="20"/>
+        </w:rPr>
+        <w:t xml:space="preserve"> converter </w:t>
+      </w:r>
+      <w:r>
+        <w:rPr>
+          <w:rFonts w:ascii="Times New Roman" w:hAnsi="Times New Roman" w:cs="Times New Roman"/>
+          <w:sz w:val="20"/>
+          <w:szCs w:val="20"/>
+        </w:rPr>
+        <w:t>step-by-step using three models:</w:t>
       </w:r>
     </w:p>
     <w:p>
@@ -5287,49 +5735,6 @@
     <w:p>
       <w:pPr>
         <w:spacing w:after="0" w:line="240" w:lineRule="auto"/>
-        <w:jc w:val="both"/>
-        <w:rPr>
-          <w:rFonts w:ascii="Times New Roman" w:hAnsi="Times New Roman" w:cs="Times New Roman"/>
-          <w:sz w:val="20"/>
-          <w:szCs w:val="20"/>
-        </w:rPr>
-      </w:pPr>
-      <w:r>
-        <w:rPr>
-          <w:rFonts w:ascii="Times New Roman" w:hAnsi="Times New Roman" w:cs="Times New Roman"/>
-          <w:sz w:val="20"/>
-          <w:szCs w:val="20"/>
-        </w:rPr>
-        <w:t xml:space="preserve">The nominal values of this test circuit </w:t>
-      </w:r>
-      <w:r>
-        <w:rPr>
-          <w:rFonts w:ascii="Times New Roman" w:hAnsi="Times New Roman" w:cs="Times New Roman"/>
-          <w:sz w:val="20"/>
-          <w:szCs w:val="20"/>
-        </w:rPr>
-        <w:t>used for the simulations are listed in Table 1</w:t>
-      </w:r>
-      <w:r>
-        <w:rPr>
-          <w:rFonts w:ascii="Times New Roman" w:hAnsi="Times New Roman" w:cs="Times New Roman"/>
-          <w:sz w:val="20"/>
-          <w:szCs w:val="20"/>
-        </w:rPr>
-        <w:t>, along with the device datasheet parameters used</w:t>
-      </w:r>
-      <w:r>
-        <w:rPr>
-          <w:rFonts w:ascii="Times New Roman" w:hAnsi="Times New Roman" w:cs="Times New Roman"/>
-          <w:sz w:val="20"/>
-          <w:szCs w:val="20"/>
-        </w:rPr>
-        <w:t xml:space="preserve">. </w:t>
-      </w:r>
-    </w:p>
-    <w:p>
-      <w:pPr>
-        <w:spacing w:after="0" w:line="240" w:lineRule="auto"/>
         <w:jc w:val="center"/>
         <w:rPr>
           <w:rFonts w:ascii="Times New Roman" w:hAnsi="Times New Roman" w:cs="Times New Roman"/>
@@ -5344,6 +5749,14 @@
           <w:szCs w:val="18"/>
         </w:rPr>
         <w:t>Table 1. The parameters used for the test circuit in MATLAB/Simulink</w:t>
+      </w:r>
+      <w:r>
+        <w:rPr>
+          <w:rFonts w:ascii="Times New Roman" w:hAnsi="Times New Roman" w:cs="Times New Roman"/>
+          <w:sz w:val="18"/>
+          <w:szCs w:val="18"/>
+        </w:rPr>
+        <w:t xml:space="preserve"> [3], [7]</w:t>
       </w:r>
     </w:p>
     <w:tbl>
@@ -5393,16 +5806,7 @@
                 <w:sz w:val="16"/>
                 <w:szCs w:val="16"/>
               </w:rPr>
-              <w:t xml:space="preserve"> (</w:t>
-            </w:r>
-            <w:proofErr w:type="spellStart"/>
-            <w:r>
-              <w:rPr>
-                <w:rFonts w:ascii="Times New Roman" w:hAnsi="Times New Roman" w:cs="Times New Roman"/>
-                <w:sz w:val="16"/>
-                <w:szCs w:val="16"/>
-              </w:rPr>
-              <w:t>V</w:t>
+              <w:t xml:space="preserve"> (V</w:t>
             </w:r>
             <w:r>
               <w:rPr>
@@ -5413,7 +5817,6 @@
               </w:rPr>
               <w:t>d</w:t>
             </w:r>
-            <w:proofErr w:type="spellEnd"/>
             <w:r>
               <w:rPr>
                 <w:rFonts w:ascii="Times New Roman" w:hAnsi="Times New Roman" w:cs="Times New Roman"/>
@@ -5481,17 +5884,7 @@
                 <w:sz w:val="16"/>
                 <w:szCs w:val="16"/>
               </w:rPr>
-              <w:t>Gate parasitic inductance (</w:t>
-            </w:r>
-            <w:proofErr w:type="spellStart"/>
-            <w:r>
-              <w:rPr>
-                <w:rFonts w:ascii="Times New Roman" w:hAnsi="Times New Roman" w:cs="Times New Roman"/>
-                <w:color w:val="000000" w:themeColor="text1"/>
-                <w:sz w:val="16"/>
-                <w:szCs w:val="16"/>
-              </w:rPr>
-              <w:t>L</w:t>
+              <w:t>Gate parasitic inductance (L</w:t>
             </w:r>
             <w:r>
               <w:rPr>
@@ -5503,7 +5896,6 @@
               </w:rPr>
               <w:t>g</w:t>
             </w:r>
-            <w:proofErr w:type="spellEnd"/>
             <w:r>
               <w:rPr>
                 <w:rFonts w:ascii="Times New Roman" w:hAnsi="Times New Roman" w:cs="Times New Roman"/>
@@ -5546,19 +5938,8 @@
                 <w:sz w:val="16"/>
                 <w:szCs w:val="16"/>
               </w:rPr>
-              <w:t xml:space="preserve"> </w:t>
+              <w:t xml:space="preserve"> nH</w:t>
             </w:r>
-            <w:proofErr w:type="spellStart"/>
-            <w:r>
-              <w:rPr>
-                <w:rFonts w:ascii="Times New Roman" w:hAnsi="Times New Roman" w:cs="Times New Roman"/>
-                <w:color w:val="000000" w:themeColor="text1"/>
-                <w:sz w:val="16"/>
-                <w:szCs w:val="16"/>
-              </w:rPr>
-              <w:t>nH</w:t>
-            </w:r>
-            <w:proofErr w:type="spellEnd"/>
           </w:p>
         </w:tc>
         <w:tc>
@@ -6120,7 +6501,6 @@
               </w:rPr>
               <w:t>Filter capacitance (</w:t>
             </w:r>
-            <w:proofErr w:type="spellStart"/>
             <w:r>
               <w:rPr>
                 <w:rFonts w:ascii="Times New Roman" w:hAnsi="Times New Roman" w:cs="Times New Roman"/>
@@ -6140,7 +6520,6 @@
               </w:rPr>
               <w:t>f</w:t>
             </w:r>
-            <w:proofErr w:type="spellEnd"/>
             <w:r>
               <w:rPr>
                 <w:rFonts w:ascii="Times New Roman" w:hAnsi="Times New Roman" w:cs="Times New Roman"/>
@@ -6185,7 +6564,6 @@
               </w:rPr>
               <w:t xml:space="preserve"> </w:t>
             </w:r>
-            <w:proofErr w:type="spellStart"/>
             <w:r>
               <w:rPr>
                 <w:rFonts w:ascii="Times New Roman" w:hAnsi="Times New Roman" w:cs="Times New Roman"/>
@@ -6204,7 +6582,6 @@
               </w:rPr>
               <w:t>F</w:t>
             </w:r>
-            <w:proofErr w:type="spellEnd"/>
           </w:p>
         </w:tc>
       </w:tr>
@@ -6385,17 +6762,7 @@
                 <w:sz w:val="16"/>
                 <w:szCs w:val="16"/>
               </w:rPr>
-              <w:t>Drain/source inductances (</w:t>
-            </w:r>
-            <w:proofErr w:type="spellStart"/>
-            <w:r>
-              <w:rPr>
-                <w:rFonts w:ascii="Times New Roman" w:hAnsi="Times New Roman" w:cs="Times New Roman"/>
-                <w:color w:val="000000" w:themeColor="text1"/>
-                <w:sz w:val="16"/>
-                <w:szCs w:val="16"/>
-              </w:rPr>
-              <w:t>L</w:t>
+              <w:t>Drain/source inductances (L</w:t>
             </w:r>
             <w:r>
               <w:rPr>
@@ -6407,7 +6774,6 @@
               </w:rPr>
               <w:t>d</w:t>
             </w:r>
-            <w:proofErr w:type="spellEnd"/>
             <w:r>
               <w:rPr>
                 <w:rFonts w:ascii="Times New Roman" w:hAnsi="Times New Roman" w:cs="Times New Roman"/>
@@ -6478,19 +6844,8 @@
                 <w:sz w:val="16"/>
                 <w:szCs w:val="16"/>
               </w:rPr>
-              <w:t xml:space="preserve"> </w:t>
+              <w:t xml:space="preserve"> nH</w:t>
             </w:r>
-            <w:proofErr w:type="spellStart"/>
-            <w:r>
-              <w:rPr>
-                <w:rFonts w:ascii="Times New Roman" w:hAnsi="Times New Roman" w:cs="Times New Roman"/>
-                <w:color w:val="000000" w:themeColor="text1"/>
-                <w:sz w:val="16"/>
-                <w:szCs w:val="16"/>
-              </w:rPr>
-              <w:t>nH</w:t>
-            </w:r>
-            <w:proofErr w:type="spellEnd"/>
           </w:p>
         </w:tc>
       </w:tr>
@@ -6591,8 +6946,8 @@
         </w:rPr>
         <w:drawing>
           <wp:inline distT="0" distB="0" distL="0" distR="0">
-            <wp:extent cx="1429870" cy="1152838"/>
-            <wp:effectExtent l="0" t="0" r="0" b="0"/>
+            <wp:extent cx="1385626" cy="1117165"/>
+            <wp:effectExtent l="0" t="0" r="5080" b="6985"/>
             <wp:docPr id="32" name="Picture 32"/>
             <wp:cNvGraphicFramePr>
               <a:graphicFrameLocks xmlns:a="http://schemas.openxmlformats.org/drawingml/2006/main" noChangeAspect="1"/>
@@ -6620,7 +6975,7 @@
                   <pic:spPr bwMode="auto">
                     <a:xfrm>
                       <a:off x="0" y="0"/>
-                      <a:ext cx="1449682" cy="1168811"/>
+                      <a:ext cx="1408906" cy="1135934"/>
                     </a:xfrm>
                     <a:prstGeom prst="rect">
                       <a:avLst/>
@@ -6659,8 +7014,8 @@
         </w:rPr>
         <w:drawing>
           <wp:inline distT="0" distB="0" distL="0" distR="0">
-            <wp:extent cx="1425388" cy="1151954"/>
-            <wp:effectExtent l="0" t="0" r="3810" b="0"/>
+            <wp:extent cx="1374212" cy="1110596"/>
+            <wp:effectExtent l="0" t="0" r="0" b="0"/>
             <wp:docPr id="33" name="Picture 33"/>
             <wp:cNvGraphicFramePr>
               <a:graphicFrameLocks xmlns:a="http://schemas.openxmlformats.org/drawingml/2006/main" noChangeAspect="1"/>
@@ -6688,7 +7043,7 @@
                   <pic:spPr bwMode="auto">
                     <a:xfrm>
                       <a:off x="0" y="0"/>
-                      <a:ext cx="1438837" cy="1162823"/>
+                      <a:ext cx="1394755" cy="1127198"/>
                     </a:xfrm>
                     <a:prstGeom prst="rect">
                       <a:avLst/>
@@ -6727,8 +7082,8 @@
         </w:rPr>
         <w:drawing>
           <wp:inline distT="0" distB="0" distL="0" distR="0">
-            <wp:extent cx="1429871" cy="1139020"/>
-            <wp:effectExtent l="0" t="0" r="0" b="4445"/>
+            <wp:extent cx="1368988" cy="1090524"/>
+            <wp:effectExtent l="0" t="0" r="3175" b="0"/>
             <wp:docPr id="36" name="Picture 36"/>
             <wp:cNvGraphicFramePr>
               <a:graphicFrameLocks xmlns:a="http://schemas.openxmlformats.org/drawingml/2006/main" noChangeAspect="1"/>
@@ -6756,7 +7111,7 @@
                   <pic:spPr bwMode="auto">
                     <a:xfrm>
                       <a:off x="0" y="0"/>
-                      <a:ext cx="1450296" cy="1155291"/>
+                      <a:ext cx="1394594" cy="1110921"/>
                     </a:xfrm>
                     <a:prstGeom prst="rect">
                       <a:avLst/>
@@ -6795,8 +7150,8 @@
         </w:rPr>
         <w:drawing>
           <wp:inline distT="0" distB="0" distL="0" distR="0">
-            <wp:extent cx="1425388" cy="1138060"/>
-            <wp:effectExtent l="0" t="0" r="3810" b="5080"/>
+            <wp:extent cx="1367041" cy="1091474"/>
+            <wp:effectExtent l="0" t="0" r="5080" b="0"/>
             <wp:docPr id="34" name="Picture 34"/>
             <wp:cNvGraphicFramePr>
               <a:graphicFrameLocks xmlns:a="http://schemas.openxmlformats.org/drawingml/2006/main" noChangeAspect="1"/>
@@ -6824,7 +7179,7 @@
                   <pic:spPr bwMode="auto">
                     <a:xfrm>
                       <a:off x="0" y="0"/>
-                      <a:ext cx="1459057" cy="1164942"/>
+                      <a:ext cx="1404703" cy="1121544"/>
                     </a:xfrm>
                     <a:prstGeom prst="rect">
                       <a:avLst/>
@@ -6877,33 +7232,15 @@
           <w:sz w:val="16"/>
           <w:szCs w:val="16"/>
         </w:rPr>
-        <w:t xml:space="preserve">                    </w:t>
-      </w:r>
-      <w:proofErr w:type="gramStart"/>
+        <w:t xml:space="preserve">                       </w:t>
+      </w:r>
       <w:r>
         <w:rPr>
           <w:rFonts w:ascii="Times New Roman" w:hAnsi="Times New Roman" w:cs="Times New Roman"/>
           <w:sz w:val="16"/>
           <w:szCs w:val="16"/>
         </w:rPr>
-        <w:t xml:space="preserve">   </w:t>
-      </w:r>
-      <w:r>
-        <w:rPr>
-          <w:rFonts w:ascii="Times New Roman" w:hAnsi="Times New Roman" w:cs="Times New Roman"/>
-          <w:sz w:val="16"/>
-          <w:szCs w:val="16"/>
-        </w:rPr>
-        <w:t>(</w:t>
-      </w:r>
-      <w:proofErr w:type="gramEnd"/>
-      <w:r>
-        <w:rPr>
-          <w:rFonts w:ascii="Times New Roman" w:hAnsi="Times New Roman" w:cs="Times New Roman"/>
-          <w:sz w:val="16"/>
-          <w:szCs w:val="16"/>
-        </w:rPr>
-        <w:t>b) Top switch turn-off</w:t>
+        <w:t>(b) Top switch turn-off</w:t>
       </w:r>
       <w:r>
         <w:rPr>
@@ -7087,7 +7424,48 @@
           <w:sz w:val="20"/>
           <w:szCs w:val="20"/>
         </w:rPr>
-        <w:t xml:space="preserve">ource current which overshadows device characteristic. </w:t>
+        <w:t>ource current which overshadows</w:t>
+      </w:r>
+      <w:r>
+        <w:rPr>
+          <w:rFonts w:ascii="Times New Roman" w:hAnsi="Times New Roman" w:cs="Times New Roman"/>
+          <w:sz w:val="20"/>
+          <w:szCs w:val="20"/>
+        </w:rPr>
+        <w:t xml:space="preserve"> </w:t>
+      </w:r>
+      <w:r>
+        <w:rPr>
+          <w:rFonts w:ascii="Times New Roman" w:hAnsi="Times New Roman" w:cs="Times New Roman"/>
+          <w:sz w:val="20"/>
+          <w:szCs w:val="20"/>
+          <w:highlight w:val="green"/>
+        </w:rPr>
+        <w:t>the</w:t>
+      </w:r>
+      <w:r>
+        <w:rPr>
+          <w:rFonts w:ascii="Times New Roman" w:hAnsi="Times New Roman" w:cs="Times New Roman"/>
+          <w:sz w:val="20"/>
+          <w:szCs w:val="20"/>
+        </w:rPr>
+        <w:t xml:space="preserve"> device characteristic</w:t>
+      </w:r>
+      <w:r>
+        <w:rPr>
+          <w:rFonts w:ascii="Times New Roman" w:hAnsi="Times New Roman" w:cs="Times New Roman"/>
+          <w:sz w:val="20"/>
+          <w:szCs w:val="20"/>
+        </w:rPr>
+        <w:t>s</w:t>
+      </w:r>
+      <w:r>
+        <w:rPr>
+          <w:rFonts w:ascii="Times New Roman" w:hAnsi="Times New Roman" w:cs="Times New Roman"/>
+          <w:sz w:val="20"/>
+          <w:szCs w:val="20"/>
+        </w:rPr>
+        <w:t xml:space="preserve">. </w:t>
       </w:r>
       <w:r>
         <w:rPr>
@@ -7498,16 +7876,34 @@
           <w:sz w:val="20"/>
           <w:szCs w:val="20"/>
         </w:rPr>
-        <w:t xml:space="preserve"> and it would be seen if the current was I</w:t>
-      </w:r>
-      <w:r>
-        <w:rPr>
-          <w:rFonts w:ascii="Times New Roman" w:hAnsi="Times New Roman" w:cs="Times New Roman"/>
-          <w:sz w:val="20"/>
-          <w:szCs w:val="20"/>
+        <w:t xml:space="preserve"> and it would be </w:t>
+      </w:r>
+      <w:r>
+        <w:rPr>
+          <w:rFonts w:ascii="Times New Roman" w:hAnsi="Times New Roman" w:cs="Times New Roman"/>
+          <w:sz w:val="20"/>
+          <w:szCs w:val="20"/>
+          <w:highlight w:val="green"/>
+        </w:rPr>
+        <w:t>observed</w:t>
+      </w:r>
+      <w:r>
+        <w:rPr>
+          <w:rFonts w:ascii="Times New Roman" w:hAnsi="Times New Roman" w:cs="Times New Roman"/>
+          <w:sz w:val="20"/>
+          <w:szCs w:val="20"/>
+        </w:rPr>
+        <w:t xml:space="preserve"> if the current was I</w:t>
+      </w:r>
+      <w:r>
+        <w:rPr>
+          <w:rFonts w:ascii="Times New Roman" w:hAnsi="Times New Roman" w:cs="Times New Roman"/>
+          <w:sz w:val="20"/>
+          <w:szCs w:val="20"/>
+          <w:highlight w:val="green"/>
           <w:vertAlign w:val="subscript"/>
         </w:rPr>
-        <w:t>DS</w:t>
+        <w:t>ds</w:t>
       </w:r>
       <w:r>
         <w:rPr>
@@ -7546,8 +7942,25 @@
           <w:rFonts w:ascii="Times New Roman" w:hAnsi="Times New Roman" w:cs="Times New Roman"/>
           <w:sz w:val="20"/>
           <w:szCs w:val="20"/>
-        </w:rPr>
-        <w:t>Note that t</w:t>
+          <w:highlight w:val="green"/>
+        </w:rPr>
+        <w:t>One should</w:t>
+      </w:r>
+      <w:r>
+        <w:rPr>
+          <w:rFonts w:ascii="Times New Roman" w:hAnsi="Times New Roman" w:cs="Times New Roman"/>
+          <w:sz w:val="20"/>
+          <w:szCs w:val="20"/>
+        </w:rPr>
+        <w:t xml:space="preserve"> n</w:t>
+      </w:r>
+      <w:r>
+        <w:rPr>
+          <w:rFonts w:ascii="Times New Roman" w:hAnsi="Times New Roman" w:cs="Times New Roman"/>
+          <w:sz w:val="20"/>
+          <w:szCs w:val="20"/>
+        </w:rPr>
+        <w:t>ote that t</w:t>
       </w:r>
       <w:r>
         <w:rPr>
@@ -7588,7 +8001,24 @@
           <w:sz w:val="20"/>
           <w:szCs w:val="20"/>
         </w:rPr>
-        <w:t xml:space="preserve"> because in complicated models even though these characteristics exist</w:t>
+        <w:t xml:space="preserve"> because even though these characteristics exist</w:t>
+      </w:r>
+      <w:r>
+        <w:rPr>
+          <w:rFonts w:ascii="Times New Roman" w:hAnsi="Times New Roman" w:cs="Times New Roman"/>
+          <w:sz w:val="20"/>
+          <w:szCs w:val="20"/>
+        </w:rPr>
+        <w:t xml:space="preserve"> </w:t>
+      </w:r>
+      <w:r>
+        <w:rPr>
+          <w:rFonts w:ascii="Times New Roman" w:hAnsi="Times New Roman" w:cs="Times New Roman"/>
+          <w:sz w:val="20"/>
+          <w:szCs w:val="20"/>
+          <w:highlight w:val="green"/>
+        </w:rPr>
+        <w:t>in complicated models</w:t>
       </w:r>
       <w:r>
         <w:rPr>
@@ -7604,7 +8034,24 @@
           <w:sz w:val="20"/>
           <w:szCs w:val="20"/>
         </w:rPr>
-        <w:t xml:space="preserve"> it might be hard to catch them among the oscillations.</w:t>
+        <w:t xml:space="preserve"> it might be hard to catch them </w:t>
+      </w:r>
+      <w:r>
+        <w:rPr>
+          <w:rFonts w:ascii="Times New Roman" w:hAnsi="Times New Roman" w:cs="Times New Roman"/>
+          <w:sz w:val="20"/>
+          <w:szCs w:val="20"/>
+          <w:highlight w:val="green"/>
+        </w:rPr>
+        <w:t>with the presence of oscillations due to parasitic inductances and capacitances</w:t>
+      </w:r>
+      <w:r>
+        <w:rPr>
+          <w:rFonts w:ascii="Times New Roman" w:hAnsi="Times New Roman" w:cs="Times New Roman"/>
+          <w:sz w:val="20"/>
+          <w:szCs w:val="20"/>
+        </w:rPr>
+        <w:t>.</w:t>
       </w:r>
     </w:p>
     <w:p>
@@ -7623,7 +8070,23 @@
           <w:sz w:val="20"/>
           <w:szCs w:val="20"/>
         </w:rPr>
-        <w:t>In the next step, the capacitances values</w:t>
+        <w:t>In</w:t>
+      </w:r>
+      <w:r>
+        <w:rPr>
+          <w:rFonts w:ascii="Times New Roman" w:hAnsi="Times New Roman" w:cs="Times New Roman"/>
+          <w:sz w:val="20"/>
+          <w:szCs w:val="20"/>
+        </w:rPr>
+        <w:t xml:space="preserve"> the next step, the capacitance</w:t>
+      </w:r>
+      <w:r>
+        <w:rPr>
+          <w:rFonts w:ascii="Times New Roman" w:hAnsi="Times New Roman" w:cs="Times New Roman"/>
+          <w:sz w:val="20"/>
+          <w:szCs w:val="20"/>
+        </w:rPr>
+        <w:t xml:space="preserve"> values</w:t>
       </w:r>
       <w:r>
         <w:rPr>
@@ -7672,16 +8135,64 @@
           <w:sz w:val="20"/>
           <w:szCs w:val="20"/>
         </w:rPr>
-        <w:t>As shown in Figure 3, the capacitances change with respect to the applied drain-source voltage. Contrary to C</w:t>
-      </w:r>
-      <w:r>
-        <w:rPr>
-          <w:rFonts w:ascii="Times New Roman" w:hAnsi="Times New Roman" w:cs="Times New Roman"/>
-          <w:sz w:val="20"/>
-          <w:szCs w:val="20"/>
+        <w:t xml:space="preserve">As shown in Figure 3, the capacitances change with respect to the applied drain-source voltage. </w:t>
+      </w:r>
+      <w:r>
+        <w:rPr>
+          <w:rFonts w:ascii="Times New Roman" w:hAnsi="Times New Roman" w:cs="Times New Roman"/>
+          <w:sz w:val="20"/>
+          <w:szCs w:val="20"/>
+          <w:highlight w:val="green"/>
+        </w:rPr>
+        <w:t xml:space="preserve">Although </w:t>
+      </w:r>
+      <w:r>
+        <w:rPr>
+          <w:rFonts w:ascii="Times New Roman" w:hAnsi="Times New Roman" w:cs="Times New Roman"/>
+          <w:sz w:val="20"/>
+          <w:szCs w:val="20"/>
+          <w:highlight w:val="green"/>
+        </w:rPr>
+        <w:t>C</w:t>
+      </w:r>
+      <w:r>
+        <w:rPr>
+          <w:rFonts w:ascii="Times New Roman" w:hAnsi="Times New Roman" w:cs="Times New Roman"/>
+          <w:sz w:val="20"/>
+          <w:szCs w:val="20"/>
+          <w:highlight w:val="green"/>
           <w:vertAlign w:val="subscript"/>
         </w:rPr>
         <w:t>ISS</w:t>
+      </w:r>
+      <w:r>
+        <w:rPr>
+          <w:rFonts w:ascii="Times New Roman" w:hAnsi="Times New Roman" w:cs="Times New Roman"/>
+          <w:sz w:val="20"/>
+          <w:szCs w:val="20"/>
+          <w:highlight w:val="green"/>
+          <w:vertAlign w:val="subscript"/>
+        </w:rPr>
+        <w:t xml:space="preserve"> </w:t>
+      </w:r>
+      <w:r>
+        <w:rPr>
+          <w:rFonts w:ascii="Times New Roman" w:hAnsi="Times New Roman" w:cs="Times New Roman"/>
+          <w:sz w:val="20"/>
+          <w:szCs w:val="20"/>
+          <w:highlight w:val="green"/>
+        </w:rPr>
+        <w:t>does not vary too much with varying V</w:t>
+      </w:r>
+      <w:r>
+        <w:rPr>
+          <w:rFonts w:ascii="Times New Roman" w:hAnsi="Times New Roman" w:cs="Times New Roman"/>
+          <w:sz w:val="20"/>
+          <w:szCs w:val="20"/>
+          <w:highlight w:val="green"/>
+          <w:vertAlign w:val="subscript"/>
+        </w:rPr>
+        <w:t>ds</w:t>
       </w:r>
       <w:r>
         <w:rPr>
@@ -7844,8 +8355,8 @@
         </w:rPr>
         <w:drawing>
           <wp:inline distT="0" distB="0" distL="0" distR="0">
-            <wp:extent cx="1442301" cy="1167979"/>
-            <wp:effectExtent l="0" t="0" r="5715" b="0"/>
+            <wp:extent cx="1397431" cy="1131643"/>
+            <wp:effectExtent l="0" t="0" r="0" b="0"/>
             <wp:docPr id="42" name="Picture 42"/>
             <wp:cNvGraphicFramePr>
               <a:graphicFrameLocks xmlns:a="http://schemas.openxmlformats.org/drawingml/2006/main" noChangeAspect="1"/>
@@ -7873,7 +8384,7 @@
                   <pic:spPr bwMode="auto">
                     <a:xfrm>
                       <a:off x="0" y="0"/>
-                      <a:ext cx="1455224" cy="1178444"/>
+                      <a:ext cx="1417969" cy="1148275"/>
                     </a:xfrm>
                     <a:prstGeom prst="rect">
                       <a:avLst/>
@@ -7912,8 +8423,8 @@
         </w:rPr>
         <w:drawing>
           <wp:inline distT="0" distB="0" distL="0" distR="0">
-            <wp:extent cx="1427067" cy="1139092"/>
-            <wp:effectExtent l="0" t="0" r="1905" b="4445"/>
+            <wp:extent cx="1395619" cy="1113990"/>
+            <wp:effectExtent l="0" t="0" r="0" b="0"/>
             <wp:docPr id="41" name="Picture 41"/>
             <wp:cNvGraphicFramePr>
               <a:graphicFrameLocks xmlns:a="http://schemas.openxmlformats.org/drawingml/2006/main" noChangeAspect="1"/>
@@ -7941,7 +8452,7 @@
                   <pic:spPr bwMode="auto">
                     <a:xfrm>
                       <a:off x="0" y="0"/>
-                      <a:ext cx="1443744" cy="1152403"/>
+                      <a:ext cx="1417673" cy="1131594"/>
                     </a:xfrm>
                     <a:prstGeom prst="rect">
                       <a:avLst/>
@@ -7980,8 +8491,8 @@
         </w:rPr>
         <w:drawing>
           <wp:inline distT="0" distB="0" distL="0" distR="0">
-            <wp:extent cx="1428161" cy="1134638"/>
-            <wp:effectExtent l="0" t="0" r="635" b="8890"/>
+            <wp:extent cx="1395113" cy="1108382"/>
+            <wp:effectExtent l="0" t="0" r="0" b="0"/>
             <wp:docPr id="37" name="Picture 37"/>
             <wp:cNvGraphicFramePr>
               <a:graphicFrameLocks xmlns:a="http://schemas.openxmlformats.org/drawingml/2006/main" noChangeAspect="1"/>
@@ -8009,7 +8520,7 @@
                   <pic:spPr bwMode="auto">
                     <a:xfrm>
                       <a:off x="0" y="0"/>
-                      <a:ext cx="1452012" cy="1153587"/>
+                      <a:ext cx="1424733" cy="1131915"/>
                     </a:xfrm>
                     <a:prstGeom prst="rect">
                       <a:avLst/>
@@ -8048,8 +8559,8 @@
         </w:rPr>
         <w:drawing>
           <wp:inline distT="0" distB="0" distL="0" distR="0">
-            <wp:extent cx="1433392" cy="1144342"/>
-            <wp:effectExtent l="0" t="0" r="0" b="0"/>
+            <wp:extent cx="1379438" cy="1101269"/>
+            <wp:effectExtent l="0" t="0" r="0" b="3810"/>
             <wp:docPr id="38" name="Picture 38"/>
             <wp:cNvGraphicFramePr>
               <a:graphicFrameLocks xmlns:a="http://schemas.openxmlformats.org/drawingml/2006/main" noChangeAspect="1"/>
@@ -8077,7 +8588,7 @@
                   <pic:spPr bwMode="auto">
                     <a:xfrm>
                       <a:off x="0" y="0"/>
-                      <a:ext cx="1449510" cy="1157210"/>
+                      <a:ext cx="1404658" cy="1121403"/>
                     </a:xfrm>
                     <a:prstGeom prst="rect">
                       <a:avLst/>
@@ -8098,8 +8609,6 @@
           </wp:inline>
         </w:drawing>
       </w:r>
-      <w:bookmarkStart w:id="0" w:name="_GoBack"/>
-      <w:bookmarkEnd w:id="0"/>
     </w:p>
     <w:p>
       <w:pPr>
@@ -8132,33 +8641,15 @@
           <w:sz w:val="16"/>
           <w:szCs w:val="16"/>
         </w:rPr>
-        <w:t xml:space="preserve">                    </w:t>
-      </w:r>
-      <w:proofErr w:type="gramStart"/>
+        <w:t xml:space="preserve">                       </w:t>
+      </w:r>
       <w:r>
         <w:rPr>
           <w:rFonts w:ascii="Times New Roman" w:hAnsi="Times New Roman" w:cs="Times New Roman"/>
           <w:sz w:val="16"/>
           <w:szCs w:val="16"/>
         </w:rPr>
-        <w:t xml:space="preserve">   </w:t>
-      </w:r>
-      <w:r>
-        <w:rPr>
-          <w:rFonts w:ascii="Times New Roman" w:hAnsi="Times New Roman" w:cs="Times New Roman"/>
-          <w:sz w:val="16"/>
-          <w:szCs w:val="16"/>
-        </w:rPr>
-        <w:t>(</w:t>
-      </w:r>
-      <w:proofErr w:type="gramEnd"/>
-      <w:r>
-        <w:rPr>
-          <w:rFonts w:ascii="Times New Roman" w:hAnsi="Times New Roman" w:cs="Times New Roman"/>
-          <w:sz w:val="16"/>
-          <w:szCs w:val="16"/>
-        </w:rPr>
-        <w:t>b) Top switch turn-off</w:t>
+        <w:t>(b) Top switch turn-off</w:t>
       </w:r>
       <w:r>
         <w:rPr>
@@ -8285,7 +8776,40 @@
           <w:sz w:val="20"/>
           <w:szCs w:val="20"/>
         </w:rPr>
-        <w:t>Top Switch channel current increased because for lower drain-source voltages</w:t>
+        <w:t xml:space="preserve">Top Switch channel current increased because </w:t>
+      </w:r>
+      <w:r>
+        <w:rPr>
+          <w:rFonts w:ascii="Times New Roman" w:hAnsi="Times New Roman" w:cs="Times New Roman"/>
+          <w:sz w:val="20"/>
+          <w:szCs w:val="20"/>
+        </w:rPr>
+        <w:t>C</w:t>
+      </w:r>
+      <w:r>
+        <w:rPr>
+          <w:rFonts w:ascii="Times New Roman" w:hAnsi="Times New Roman" w:cs="Times New Roman"/>
+          <w:sz w:val="20"/>
+          <w:szCs w:val="20"/>
+          <w:vertAlign w:val="subscript"/>
+        </w:rPr>
+        <w:t>OSS</w:t>
+      </w:r>
+      <w:r>
+        <w:rPr>
+          <w:rFonts w:ascii="Times New Roman" w:hAnsi="Times New Roman" w:cs="Times New Roman"/>
+          <w:sz w:val="20"/>
+          <w:szCs w:val="20"/>
+        </w:rPr>
+        <w:t xml:space="preserve"> is greater </w:t>
+      </w:r>
+      <w:r>
+        <w:rPr>
+          <w:rFonts w:ascii="Times New Roman" w:hAnsi="Times New Roman" w:cs="Times New Roman"/>
+          <w:sz w:val="20"/>
+          <w:szCs w:val="20"/>
+        </w:rPr>
+        <w:t>for lower drain-source voltages</w:t>
       </w:r>
       <w:r>
         <w:rPr>
@@ -8294,39 +8818,6 @@
           <w:szCs w:val="20"/>
         </w:rPr>
         <w:t>,</w:t>
-      </w:r>
-      <w:r>
-        <w:rPr>
-          <w:rFonts w:ascii="Times New Roman" w:hAnsi="Times New Roman" w:cs="Times New Roman"/>
-          <w:sz w:val="20"/>
-          <w:szCs w:val="20"/>
-        </w:rPr>
-        <w:t xml:space="preserve"> C</w:t>
-      </w:r>
-      <w:r>
-        <w:rPr>
-          <w:rFonts w:ascii="Times New Roman" w:hAnsi="Times New Roman" w:cs="Times New Roman"/>
-          <w:sz w:val="20"/>
-          <w:szCs w:val="20"/>
-          <w:vertAlign w:val="subscript"/>
-        </w:rPr>
-        <w:t>OSS</w:t>
-      </w:r>
-      <w:r>
-        <w:rPr>
-          <w:rFonts w:ascii="Times New Roman" w:hAnsi="Times New Roman" w:cs="Times New Roman"/>
-          <w:sz w:val="20"/>
-          <w:szCs w:val="20"/>
-        </w:rPr>
-        <w:t xml:space="preserve"> is </w:t>
-      </w:r>
-      <w:r>
-        <w:rPr>
-          <w:rFonts w:ascii="Times New Roman" w:hAnsi="Times New Roman" w:cs="Times New Roman"/>
-          <w:sz w:val="20"/>
-          <w:szCs w:val="20"/>
-        </w:rPr>
-        <w:t>greater</w:t>
       </w:r>
       <w:r>
         <w:rPr>
@@ -8447,9 +8938,9 @@
         </w:rPr>
         <w:drawing>
           <wp:inline distT="0" distB="0" distL="0" distR="0">
-            <wp:extent cx="1508318" cy="961390"/>
+            <wp:extent cx="1314466" cy="1048294"/>
             <wp:effectExtent l="0" t="0" r="0" b="0"/>
-            <wp:docPr id="3" name="Picture 3"/>
+            <wp:docPr id="43" name="Picture 43"/>
             <wp:cNvGraphicFramePr>
               <a:graphicFrameLocks xmlns:a="http://schemas.openxmlformats.org/drawingml/2006/main" noChangeAspect="1"/>
             </wp:cNvGraphicFramePr>
@@ -8457,7 +8948,7 @@
               <a:graphicData uri="http://schemas.openxmlformats.org/drawingml/2006/picture">
                 <pic:pic xmlns:pic="http://schemas.openxmlformats.org/drawingml/2006/picture">
                   <pic:nvPicPr>
-                    <pic:cNvPr id="0" name="Picture 5"/>
+                    <pic:cNvPr id="0" name="Picture 16"/>
                     <pic:cNvPicPr>
                       <a:picLocks noChangeAspect="1" noChangeArrowheads="1"/>
                     </pic:cNvPicPr>
@@ -8470,13 +8961,13 @@
                         </a:ext>
                       </a:extLst>
                     </a:blip>
-                    <a:srcRect l="1683" t="5524" r="6641" b="1"/>
+                    <a:srcRect l="1639" t="6806" r="6273"/>
                     <a:stretch/>
                   </pic:blipFill>
                   <pic:spPr bwMode="auto">
                     <a:xfrm>
                       <a:off x="0" y="0"/>
-                      <a:ext cx="1528187" cy="974054"/>
+                      <a:ext cx="1330773" cy="1061299"/>
                     </a:xfrm>
                     <a:prstGeom prst="rect">
                       <a:avLst/>
@@ -8515,9 +9006,9 @@
         </w:rPr>
         <w:drawing>
           <wp:inline distT="0" distB="0" distL="0" distR="0">
-            <wp:extent cx="1431301" cy="963568"/>
-            <wp:effectExtent l="0" t="0" r="0" b="8255"/>
-            <wp:docPr id="10" name="Picture 10"/>
+            <wp:extent cx="1290311" cy="1066075"/>
+            <wp:effectExtent l="0" t="0" r="5715" b="1270"/>
+            <wp:docPr id="44" name="Picture 44"/>
             <wp:cNvGraphicFramePr>
               <a:graphicFrameLocks xmlns:a="http://schemas.openxmlformats.org/drawingml/2006/main" noChangeAspect="1"/>
             </wp:cNvGraphicFramePr>
@@ -8525,7 +9016,7 @@
               <a:graphicData uri="http://schemas.openxmlformats.org/drawingml/2006/picture">
                 <pic:pic xmlns:pic="http://schemas.openxmlformats.org/drawingml/2006/picture">
                   <pic:nvPicPr>
-                    <pic:cNvPr id="0" name="Picture 11"/>
+                    <pic:cNvPr id="0" name="Picture 17"/>
                     <pic:cNvPicPr>
                       <a:picLocks noChangeAspect="1" noChangeArrowheads="1"/>
                     </pic:cNvPicPr>
@@ -8538,13 +9029,13 @@
                         </a:ext>
                       </a:extLst>
                     </a:blip>
-                    <a:srcRect l="1885" t="4930" r="6378"/>
+                    <a:srcRect l="1588" t="5373" r="6521" b="-1"/>
                     <a:stretch/>
                   </pic:blipFill>
                   <pic:spPr bwMode="auto">
                     <a:xfrm>
                       <a:off x="0" y="0"/>
-                      <a:ext cx="1468817" cy="988824"/>
+                      <a:ext cx="1308024" cy="1080709"/>
                     </a:xfrm>
                     <a:prstGeom prst="rect">
                       <a:avLst/>
@@ -8583,9 +9074,9 @@
         </w:rPr>
         <w:drawing>
           <wp:inline distT="0" distB="0" distL="0" distR="0">
-            <wp:extent cx="1450064" cy="969547"/>
-            <wp:effectExtent l="0" t="0" r="0" b="2540"/>
-            <wp:docPr id="8" name="Picture 8"/>
+            <wp:extent cx="1301060" cy="1069041"/>
+            <wp:effectExtent l="0" t="0" r="0" b="0"/>
+            <wp:docPr id="51" name="Picture 51"/>
             <wp:cNvGraphicFramePr>
               <a:graphicFrameLocks xmlns:a="http://schemas.openxmlformats.org/drawingml/2006/main" noChangeAspect="1"/>
             </wp:cNvGraphicFramePr>
@@ -8593,7 +9084,7 @@
               <a:graphicData uri="http://schemas.openxmlformats.org/drawingml/2006/picture">
                 <pic:pic xmlns:pic="http://schemas.openxmlformats.org/drawingml/2006/picture">
                   <pic:nvPicPr>
-                    <pic:cNvPr id="0" name="Picture 9"/>
+                    <pic:cNvPr id="0" name="Picture 21"/>
                     <pic:cNvPicPr>
                       <a:picLocks noChangeAspect="1" noChangeArrowheads="1"/>
                     </pic:cNvPicPr>
@@ -8606,13 +9097,13 @@
                         </a:ext>
                       </a:extLst>
                     </a:blip>
-                    <a:srcRect l="1700" t="4505" r="6619" b="-1"/>
+                    <a:srcRect l="1638" t="5809" r="6390"/>
                     <a:stretch/>
                   </pic:blipFill>
                   <pic:spPr bwMode="auto">
                     <a:xfrm>
                       <a:off x="0" y="0"/>
-                      <a:ext cx="1481470" cy="990546"/>
+                      <a:ext cx="1314121" cy="1079773"/>
                     </a:xfrm>
                     <a:prstGeom prst="rect">
                       <a:avLst/>
@@ -8651,9 +9142,9 @@
         </w:rPr>
         <w:drawing>
           <wp:inline distT="0" distB="0" distL="0" distR="0">
-            <wp:extent cx="1457325" cy="959994"/>
-            <wp:effectExtent l="0" t="0" r="0" b="0"/>
-            <wp:docPr id="7" name="Picture 7"/>
+            <wp:extent cx="1290610" cy="1060882"/>
+            <wp:effectExtent l="0" t="0" r="5080" b="6350"/>
+            <wp:docPr id="50" name="Picture 50"/>
             <wp:cNvGraphicFramePr>
               <a:graphicFrameLocks xmlns:a="http://schemas.openxmlformats.org/drawingml/2006/main" noChangeAspect="1"/>
             </wp:cNvGraphicFramePr>
@@ -8661,7 +9152,7 @@
               <a:graphicData uri="http://schemas.openxmlformats.org/drawingml/2006/picture">
                 <pic:pic xmlns:pic="http://schemas.openxmlformats.org/drawingml/2006/picture">
                   <pic:nvPicPr>
-                    <pic:cNvPr id="0" name="Picture 8"/>
+                    <pic:cNvPr id="0" name="Picture 20"/>
                     <pic:cNvPicPr>
                       <a:picLocks noChangeAspect="1" noChangeArrowheads="1"/>
                     </pic:cNvPicPr>
@@ -8674,13 +9165,13 @@
                         </a:ext>
                       </a:extLst>
                     </a:blip>
-                    <a:srcRect l="1761" t="4756" r="6521" b="-1"/>
+                    <a:srcRect l="1442" t="5387" r="6210"/>
                     <a:stretch/>
                   </pic:blipFill>
                   <pic:spPr bwMode="auto">
                     <a:xfrm>
                       <a:off x="0" y="0"/>
-                      <a:ext cx="1474478" cy="971293"/>
+                      <a:ext cx="1312685" cy="1079027"/>
                     </a:xfrm>
                     <a:prstGeom prst="rect">
                       <a:avLst/>
@@ -8733,33 +9224,15 @@
           <w:sz w:val="16"/>
           <w:szCs w:val="16"/>
         </w:rPr>
-        <w:t xml:space="preserve">                    </w:t>
-      </w:r>
-      <w:proofErr w:type="gramStart"/>
+        <w:t xml:space="preserve">                       </w:t>
+      </w:r>
       <w:r>
         <w:rPr>
           <w:rFonts w:ascii="Times New Roman" w:hAnsi="Times New Roman" w:cs="Times New Roman"/>
           <w:sz w:val="16"/>
           <w:szCs w:val="16"/>
         </w:rPr>
-        <w:t xml:space="preserve">   </w:t>
-      </w:r>
-      <w:r>
-        <w:rPr>
-          <w:rFonts w:ascii="Times New Roman" w:hAnsi="Times New Roman" w:cs="Times New Roman"/>
-          <w:sz w:val="16"/>
-          <w:szCs w:val="16"/>
-        </w:rPr>
-        <w:t>(</w:t>
-      </w:r>
-      <w:proofErr w:type="gramEnd"/>
-      <w:r>
-        <w:rPr>
-          <w:rFonts w:ascii="Times New Roman" w:hAnsi="Times New Roman" w:cs="Times New Roman"/>
-          <w:sz w:val="16"/>
-          <w:szCs w:val="16"/>
-        </w:rPr>
-        <w:t>b) Top switch turn-off</w:t>
+        <w:t>(b) Top switch turn-off</w:t>
       </w:r>
       <w:r>
         <w:rPr>
@@ -8834,18 +9307,16 @@
           <w:sz w:val="18"/>
           <w:szCs w:val="18"/>
         </w:rPr>
-        <w:t xml:space="preserve">the model with </w:t>
-      </w:r>
-      <w:proofErr w:type="spellStart"/>
+        <w:t>the model with parasitic</w:t>
+      </w:r>
       <w:r>
         <w:rPr>
           <w:rFonts w:ascii="Times New Roman" w:hAnsi="Times New Roman" w:cs="Times New Roman"/>
           <w:sz w:val="18"/>
           <w:szCs w:val="18"/>
         </w:rPr>
-        <w:t>parasitics</w:t>
-      </w:r>
-      <w:proofErr w:type="spellEnd"/>
+        <w:t xml:space="preserve"> effects</w:t>
+      </w:r>
     </w:p>
     <w:p>
       <w:pPr>
@@ -8863,25 +9334,79 @@
           <w:sz w:val="20"/>
           <w:szCs w:val="20"/>
         </w:rPr>
-        <w:t xml:space="preserve">Finally, to see the effect of the oscillations created by the LC resonance paths, the parasitic inductances are added to the model which are caused by Packaging (internal), </w:t>
-      </w:r>
-      <w:proofErr w:type="spellStart"/>
-      <w:r>
-        <w:rPr>
-          <w:rFonts w:ascii="Times New Roman" w:hAnsi="Times New Roman" w:cs="Times New Roman"/>
-          <w:sz w:val="20"/>
-          <w:szCs w:val="20"/>
-        </w:rPr>
-        <w:t>Busbars</w:t>
-      </w:r>
-      <w:proofErr w:type="spellEnd"/>
-      <w:r>
-        <w:rPr>
-          <w:rFonts w:ascii="Times New Roman" w:hAnsi="Times New Roman" w:cs="Times New Roman"/>
-          <w:sz w:val="20"/>
-          <w:szCs w:val="20"/>
-        </w:rPr>
-        <w:t>, conducting parts on the Dc side, Capacitor ESLs</w:t>
+        <w:t xml:space="preserve">Finally, to see the effect of the oscillations created by the LC resonance paths, the parasitic inductances are added to the model which are caused by </w:t>
+      </w:r>
+      <w:r>
+        <w:rPr>
+          <w:rFonts w:ascii="Times New Roman" w:hAnsi="Times New Roman" w:cs="Times New Roman"/>
+          <w:sz w:val="20"/>
+          <w:szCs w:val="20"/>
+          <w:highlight w:val="green"/>
+        </w:rPr>
+        <w:t>p</w:t>
+      </w:r>
+      <w:r>
+        <w:rPr>
+          <w:rFonts w:ascii="Times New Roman" w:hAnsi="Times New Roman" w:cs="Times New Roman"/>
+          <w:sz w:val="20"/>
+          <w:szCs w:val="20"/>
+          <w:highlight w:val="green"/>
+        </w:rPr>
+        <w:t>ackaging</w:t>
+      </w:r>
+      <w:r>
+        <w:rPr>
+          <w:rFonts w:ascii="Times New Roman" w:hAnsi="Times New Roman" w:cs="Times New Roman"/>
+          <w:sz w:val="20"/>
+          <w:szCs w:val="20"/>
+          <w:highlight w:val="green"/>
+        </w:rPr>
+        <w:t>, b</w:t>
+      </w:r>
+      <w:r>
+        <w:rPr>
+          <w:rFonts w:ascii="Times New Roman" w:hAnsi="Times New Roman" w:cs="Times New Roman"/>
+          <w:sz w:val="20"/>
+          <w:szCs w:val="20"/>
+          <w:highlight w:val="green"/>
+        </w:rPr>
+        <w:t>us</w:t>
+      </w:r>
+      <w:r>
+        <w:rPr>
+          <w:rFonts w:ascii="Times New Roman" w:hAnsi="Times New Roman" w:cs="Times New Roman"/>
+          <w:sz w:val="20"/>
+          <w:szCs w:val="20"/>
+          <w:highlight w:val="green"/>
+        </w:rPr>
+        <w:t>bars, conducting parts on the DC</w:t>
+      </w:r>
+      <w:r>
+        <w:rPr>
+          <w:rFonts w:ascii="Times New Roman" w:hAnsi="Times New Roman" w:cs="Times New Roman"/>
+          <w:sz w:val="20"/>
+          <w:szCs w:val="20"/>
+          <w:highlight w:val="green"/>
+        </w:rPr>
+        <w:t xml:space="preserve"> side</w:t>
+      </w:r>
+      <w:r>
+        <w:rPr>
+          <w:rFonts w:ascii="Times New Roman" w:hAnsi="Times New Roman" w:cs="Times New Roman"/>
+          <w:sz w:val="20"/>
+          <w:szCs w:val="20"/>
+          <w:highlight w:val="green"/>
+        </w:rPr>
+        <w:t xml:space="preserve"> and</w:t>
+      </w:r>
+      <w:r>
+        <w:rPr>
+          <w:rFonts w:ascii="Times New Roman" w:hAnsi="Times New Roman" w:cs="Times New Roman"/>
+          <w:sz w:val="20"/>
+          <w:szCs w:val="20"/>
+          <w:highlight w:val="green"/>
+        </w:rPr>
+        <w:t xml:space="preserve"> Capacitor ESLs</w:t>
       </w:r>
       <w:r>
         <w:rPr>
@@ -8954,7 +9479,23 @@
           <w:sz w:val="20"/>
           <w:szCs w:val="20"/>
         </w:rPr>
-        <w:t xml:space="preserve"> the oscillations started to be observed due to energy transfer between parasitic capacitances and inductors. During the turn-on period for </w:t>
+        <w:t xml:space="preserve"> the oscillations started to </w:t>
+      </w:r>
+      <w:r>
+        <w:rPr>
+          <w:rFonts w:ascii="Times New Roman" w:hAnsi="Times New Roman" w:cs="Times New Roman"/>
+          <w:sz w:val="20"/>
+          <w:szCs w:val="20"/>
+        </w:rPr>
+        <w:t>emerge</w:t>
+      </w:r>
+      <w:r>
+        <w:rPr>
+          <w:rFonts w:ascii="Times New Roman" w:hAnsi="Times New Roman" w:cs="Times New Roman"/>
+          <w:sz w:val="20"/>
+          <w:szCs w:val="20"/>
+        </w:rPr>
+        <w:t xml:space="preserve"> due to energy transfer between parasitic capacitances and inductors. During the turn-on period for </w:t>
       </w:r>
       <w:r>
         <w:rPr>
@@ -9027,7 +9568,58 @@
           <w:sz w:val="20"/>
           <w:szCs w:val="20"/>
         </w:rPr>
-        <w:t>charged. With the parasitic inductors the change rate of the voltage on the C</w:t>
+        <w:t>charged. With the parasitic inductors</w:t>
+      </w:r>
+      <w:r>
+        <w:rPr>
+          <w:rFonts w:ascii="Times New Roman" w:hAnsi="Times New Roman" w:cs="Times New Roman"/>
+          <w:sz w:val="20"/>
+          <w:szCs w:val="20"/>
+        </w:rPr>
+        <w:t>,</w:t>
+      </w:r>
+      <w:r>
+        <w:rPr>
+          <w:rFonts w:ascii="Times New Roman" w:hAnsi="Times New Roman" w:cs="Times New Roman"/>
+          <w:sz w:val="20"/>
+          <w:szCs w:val="20"/>
+        </w:rPr>
+        <w:t xml:space="preserve"> </w:t>
+      </w:r>
+      <w:r>
+        <w:rPr>
+          <w:rFonts w:ascii="Times New Roman" w:hAnsi="Times New Roman" w:cs="Times New Roman"/>
+          <w:sz w:val="20"/>
+          <w:szCs w:val="20"/>
+          <w:highlight w:val="green"/>
+        </w:rPr>
+        <w:t xml:space="preserve">the rate of </w:t>
+      </w:r>
+      <w:r>
+        <w:rPr>
+          <w:rFonts w:ascii="Times New Roman" w:hAnsi="Times New Roman" w:cs="Times New Roman"/>
+          <w:sz w:val="20"/>
+          <w:szCs w:val="20"/>
+          <w:highlight w:val="green"/>
+        </w:rPr>
+        <w:t xml:space="preserve">change of </w:t>
+      </w:r>
+      <w:r>
+        <w:rPr>
+          <w:rFonts w:ascii="Times New Roman" w:hAnsi="Times New Roman" w:cs="Times New Roman"/>
+          <w:sz w:val="20"/>
+          <w:szCs w:val="20"/>
+          <w:highlight w:val="green"/>
+        </w:rPr>
+        <w:t>the</w:t>
+      </w:r>
+      <w:r>
+        <w:rPr>
+          <w:rFonts w:ascii="Times New Roman" w:hAnsi="Times New Roman" w:cs="Times New Roman"/>
+          <w:sz w:val="20"/>
+          <w:szCs w:val="20"/>
+        </w:rPr>
+        <w:t xml:space="preserve"> voltage on the C</w:t>
       </w:r>
       <w:r>
         <w:rPr>
@@ -9044,7 +9636,32 @@
           <w:sz w:val="20"/>
           <w:szCs w:val="20"/>
         </w:rPr>
-        <w:t xml:space="preserve"> is not constant which is resulting inconstant current flow through the channel on the contrary of variable-capacitance model. </w:t>
+        <w:t xml:space="preserve"> is not constant which </w:t>
+      </w:r>
+      <w:r>
+        <w:rPr>
+          <w:rFonts w:ascii="Times New Roman" w:hAnsi="Times New Roman" w:cs="Times New Roman"/>
+          <w:sz w:val="20"/>
+          <w:szCs w:val="20"/>
+          <w:highlight w:val="green"/>
+        </w:rPr>
+        <w:t>results</w:t>
+      </w:r>
+      <w:r>
+        <w:rPr>
+          <w:rFonts w:ascii="Times New Roman" w:hAnsi="Times New Roman" w:cs="Times New Roman"/>
+          <w:sz w:val="20"/>
+          <w:szCs w:val="20"/>
+        </w:rPr>
+        <w:t xml:space="preserve"> </w:t>
+      </w:r>
+      <w:r>
+        <w:rPr>
+          <w:rFonts w:ascii="Times New Roman" w:hAnsi="Times New Roman" w:cs="Times New Roman"/>
+          <w:sz w:val="20"/>
+          <w:szCs w:val="20"/>
+        </w:rPr>
+        <w:t xml:space="preserve">inconstant current flow through the channel on the contrary of variable-capacitance model. </w:t>
       </w:r>
       <w:r>
         <w:rPr>
@@ -9116,15 +9733,7 @@
           <w:sz w:val="20"/>
           <w:szCs w:val="20"/>
         </w:rPr>
-        <w:t>again</w:t>
-      </w:r>
-      <w:r>
-        <w:rPr>
-          <w:rFonts w:ascii="Times New Roman" w:hAnsi="Times New Roman" w:cs="Times New Roman"/>
-          <w:sz w:val="20"/>
-          <w:szCs w:val="20"/>
-        </w:rPr>
-        <w:t xml:space="preserve"> the</w:t>
+        <w:t>the</w:t>
       </w:r>
       <w:r>
         <w:rPr>
@@ -9180,17 +9789,18 @@
           <w:rFonts w:ascii="Times New Roman" w:hAnsi="Times New Roman" w:cs="Times New Roman"/>
           <w:sz w:val="20"/>
           <w:szCs w:val="20"/>
+          <w:highlight w:val="green"/>
           <w:vertAlign w:val="subscript"/>
         </w:rPr>
-        <w:t>DS</w:t>
-      </w:r>
-      <w:r>
-        <w:rPr>
-          <w:rFonts w:ascii="Times New Roman" w:hAnsi="Times New Roman" w:cs="Times New Roman"/>
-          <w:sz w:val="20"/>
-          <w:szCs w:val="20"/>
-        </w:rPr>
-        <w:t xml:space="preserve"> are not high as much as channel current because the charging and discharging current flows are not reflected directly on drain-source current, that is why those oscillations are not observed on oscilloscopes. However, to follow device state closely, the channel current needs to be investigated.</w:t>
+        <w:t>ds</w:t>
+      </w:r>
+      <w:r>
+        <w:rPr>
+          <w:rFonts w:ascii="Times New Roman" w:hAnsi="Times New Roman" w:cs="Times New Roman"/>
+          <w:sz w:val="20"/>
+          <w:szCs w:val="20"/>
+        </w:rPr>
+        <w:t xml:space="preserve"> are not</w:t>
       </w:r>
       <w:r>
         <w:rPr>
@@ -9205,6 +9815,152 @@
           <w:rFonts w:ascii="Times New Roman" w:hAnsi="Times New Roman" w:cs="Times New Roman"/>
           <w:sz w:val="20"/>
           <w:szCs w:val="20"/>
+          <w:highlight w:val="green"/>
+        </w:rPr>
+        <w:t>as</w:t>
+      </w:r>
+      <w:r>
+        <w:rPr>
+          <w:rFonts w:ascii="Times New Roman" w:hAnsi="Times New Roman" w:cs="Times New Roman"/>
+          <w:sz w:val="20"/>
+          <w:szCs w:val="20"/>
+          <w:highlight w:val="green"/>
+        </w:rPr>
+        <w:t xml:space="preserve"> high as</w:t>
+      </w:r>
+      <w:r>
+        <w:rPr>
+          <w:rFonts w:ascii="Times New Roman" w:hAnsi="Times New Roman" w:cs="Times New Roman"/>
+          <w:sz w:val="20"/>
+          <w:szCs w:val="20"/>
+        </w:rPr>
+        <w:t xml:space="preserve"> channel current because the charging and discharging current flows are not reflected directly on drain-source </w:t>
+      </w:r>
+      <w:r>
+        <w:rPr>
+          <w:rFonts w:ascii="Times New Roman" w:hAnsi="Times New Roman" w:cs="Times New Roman"/>
+          <w:sz w:val="20"/>
+          <w:szCs w:val="20"/>
+          <w:highlight w:val="green"/>
+        </w:rPr>
+        <w:t>current</w:t>
+      </w:r>
+      <w:r>
+        <w:rPr>
+          <w:rFonts w:ascii="Times New Roman" w:hAnsi="Times New Roman" w:cs="Times New Roman"/>
+          <w:sz w:val="20"/>
+          <w:szCs w:val="20"/>
+          <w:highlight w:val="green"/>
+        </w:rPr>
+        <w:t>.</w:t>
+      </w:r>
+      <w:r>
+        <w:rPr>
+          <w:rFonts w:ascii="Times New Roman" w:hAnsi="Times New Roman" w:cs="Times New Roman"/>
+          <w:sz w:val="20"/>
+          <w:szCs w:val="20"/>
+          <w:highlight w:val="green"/>
+        </w:rPr>
+        <w:t xml:space="preserve"> </w:t>
+      </w:r>
+      <w:r>
+        <w:rPr>
+          <w:rFonts w:ascii="Times New Roman" w:hAnsi="Times New Roman" w:cs="Times New Roman"/>
+          <w:sz w:val="20"/>
+          <w:szCs w:val="20"/>
+          <w:highlight w:val="green"/>
+        </w:rPr>
+        <w:t>T</w:t>
+      </w:r>
+      <w:r>
+        <w:rPr>
+          <w:rFonts w:ascii="Times New Roman" w:hAnsi="Times New Roman" w:cs="Times New Roman"/>
+          <w:sz w:val="20"/>
+          <w:szCs w:val="20"/>
+          <w:highlight w:val="green"/>
+        </w:rPr>
+        <w:t>hat</w:t>
+      </w:r>
+      <w:r>
+        <w:rPr>
+          <w:rFonts w:ascii="Times New Roman" w:hAnsi="Times New Roman" w:cs="Times New Roman"/>
+          <w:sz w:val="20"/>
+          <w:szCs w:val="20"/>
+        </w:rPr>
+        <w:t xml:space="preserve"> is why </w:t>
+      </w:r>
+      <w:r>
+        <w:rPr>
+          <w:rFonts w:ascii="Times New Roman" w:hAnsi="Times New Roman" w:cs="Times New Roman"/>
+          <w:sz w:val="20"/>
+          <w:szCs w:val="20"/>
+          <w:highlight w:val="green"/>
+        </w:rPr>
+        <w:t>the</w:t>
+      </w:r>
+      <w:r>
+        <w:rPr>
+          <w:rFonts w:ascii="Times New Roman" w:hAnsi="Times New Roman" w:cs="Times New Roman"/>
+          <w:sz w:val="20"/>
+          <w:szCs w:val="20"/>
+          <w:highlight w:val="green"/>
+        </w:rPr>
+        <w:t>se</w:t>
+      </w:r>
+      <w:r>
+        <w:rPr>
+          <w:rFonts w:ascii="Times New Roman" w:hAnsi="Times New Roman" w:cs="Times New Roman"/>
+          <w:sz w:val="20"/>
+          <w:szCs w:val="20"/>
+        </w:rPr>
+        <w:t xml:space="preserve"> oscillations are not observed on oscilloscopes. However,</w:t>
+      </w:r>
+      <w:r>
+        <w:rPr>
+          <w:rFonts w:ascii="Times New Roman" w:hAnsi="Times New Roman" w:cs="Times New Roman"/>
+          <w:sz w:val="20"/>
+          <w:szCs w:val="20"/>
+        </w:rPr>
+        <w:t xml:space="preserve"> </w:t>
+      </w:r>
+      <w:r>
+        <w:rPr>
+          <w:rFonts w:ascii="Times New Roman" w:hAnsi="Times New Roman" w:cs="Times New Roman"/>
+          <w:sz w:val="20"/>
+          <w:szCs w:val="20"/>
+          <w:highlight w:val="green"/>
+        </w:rPr>
+        <w:t>it is more expressive to investigate the channel current in such models</w:t>
+      </w:r>
+      <w:r>
+        <w:rPr>
+          <w:rFonts w:ascii="Times New Roman" w:hAnsi="Times New Roman" w:cs="Times New Roman"/>
+          <w:sz w:val="20"/>
+          <w:szCs w:val="20"/>
+        </w:rPr>
+        <w:t xml:space="preserve"> to follow device states closely</w:t>
+      </w:r>
+      <w:r>
+        <w:rPr>
+          <w:rFonts w:ascii="Times New Roman" w:hAnsi="Times New Roman" w:cs="Times New Roman"/>
+          <w:sz w:val="20"/>
+          <w:szCs w:val="20"/>
+        </w:rPr>
+        <w:t>.</w:t>
+      </w:r>
+      <w:r>
+        <w:rPr>
+          <w:rFonts w:ascii="Times New Roman" w:hAnsi="Times New Roman" w:cs="Times New Roman"/>
+          <w:sz w:val="20"/>
+          <w:szCs w:val="20"/>
+        </w:rPr>
+        <w:t xml:space="preserve"> </w:t>
+      </w:r>
+      <w:r>
+        <w:rPr>
+          <w:rFonts w:ascii="Times New Roman" w:hAnsi="Times New Roman" w:cs="Times New Roman"/>
+          <w:sz w:val="20"/>
+          <w:szCs w:val="20"/>
           <w:highlight w:val="yellow"/>
         </w:rPr>
         <w:t>In order to</w:t>
@@ -9241,7 +9997,6 @@
         </w:rPr>
         <w:t xml:space="preserve">, the </w:t>
       </w:r>
-      <w:proofErr w:type="spellStart"/>
       <w:r>
         <w:rPr>
           <w:rFonts w:ascii="Times New Roman" w:hAnsi="Times New Roman" w:cs="Times New Roman"/>
@@ -9261,7 +10016,6 @@
         </w:rPr>
         <w:t>ch</w:t>
       </w:r>
-      <w:proofErr w:type="spellEnd"/>
       <w:r>
         <w:rPr>
           <w:rFonts w:ascii="Times New Roman" w:hAnsi="Times New Roman" w:cs="Times New Roman"/>
@@ -9271,7 +10025,6 @@
         </w:rPr>
         <w:t xml:space="preserve">, </w:t>
       </w:r>
-      <w:proofErr w:type="spellStart"/>
       <w:r>
         <w:rPr>
           <w:rFonts w:ascii="Times New Roman" w:hAnsi="Times New Roman" w:cs="Times New Roman"/>
@@ -9291,7 +10044,6 @@
         </w:rPr>
         <w:t>ch</w:t>
       </w:r>
-      <w:proofErr w:type="spellEnd"/>
       <w:r>
         <w:rPr>
           <w:rFonts w:ascii="Times New Roman" w:hAnsi="Times New Roman" w:cs="Times New Roman"/>
@@ -9304,6 +10056,7 @@
       <w:r>
         <w:rPr>
           <w:rFonts w:ascii="Times New Roman" w:hAnsi="Times New Roman" w:cs="Times New Roman"/>
+          <w:i/>
           <w:sz w:val="20"/>
           <w:szCs w:val="20"/>
         </w:rPr>
@@ -9354,16 +10107,41 @@
           <w:rFonts w:ascii="Times New Roman" w:hAnsi="Times New Roman" w:cs="Times New Roman"/>
           <w:sz w:val="20"/>
           <w:szCs w:val="20"/>
-        </w:rPr>
-        <w:t>periods,</w:t>
-      </w:r>
-      <w:r>
-        <w:rPr>
-          <w:rFonts w:ascii="Times New Roman" w:hAnsi="Times New Roman" w:cs="Times New Roman"/>
-          <w:sz w:val="20"/>
-          <w:szCs w:val="20"/>
-        </w:rPr>
-        <w:t xml:space="preserve"> are also obtained as state trajectories and shown in Fig.</w:t>
+          <w:highlight w:val="green"/>
+        </w:rPr>
+        <w:t>periods</w:t>
+      </w:r>
+      <w:r>
+        <w:rPr>
+          <w:rFonts w:ascii="Times New Roman" w:hAnsi="Times New Roman" w:cs="Times New Roman"/>
+          <w:sz w:val="20"/>
+          <w:szCs w:val="20"/>
+        </w:rPr>
+        <w:t>,</w:t>
+      </w:r>
+      <w:r>
+        <w:rPr>
+          <w:rFonts w:ascii="Times New Roman" w:hAnsi="Times New Roman" w:cs="Times New Roman"/>
+          <w:sz w:val="20"/>
+          <w:szCs w:val="20"/>
+        </w:rPr>
+        <w:t xml:space="preserve"> are also obtained as state trajectories and </w:t>
+      </w:r>
+      <w:r>
+        <w:rPr>
+          <w:rFonts w:ascii="Times New Roman" w:hAnsi="Times New Roman" w:cs="Times New Roman"/>
+          <w:sz w:val="20"/>
+          <w:szCs w:val="20"/>
+        </w:rPr>
+        <w:t>given</w:t>
+      </w:r>
+      <w:r>
+        <w:rPr>
+          <w:rFonts w:ascii="Times New Roman" w:hAnsi="Times New Roman" w:cs="Times New Roman"/>
+          <w:sz w:val="20"/>
+          <w:szCs w:val="20"/>
+        </w:rPr>
+        <w:t xml:space="preserve"> in Fig.</w:t>
       </w:r>
       <w:r>
         <w:rPr>
@@ -9407,8 +10185,8 @@
         </w:rPr>
         <w:drawing>
           <wp:inline distT="0" distB="0" distL="0" distR="0" wp14:anchorId="6B7104C9" wp14:editId="480FA108">
-            <wp:extent cx="2884168" cy="2032808"/>
-            <wp:effectExtent l="0" t="0" r="0" b="5715"/>
+            <wp:extent cx="2774551" cy="1955548"/>
+            <wp:effectExtent l="0" t="0" r="6985" b="6985"/>
             <wp:docPr id="19" name="Picture 19"/>
             <wp:cNvGraphicFramePr>
               <a:graphicFrameLocks xmlns:a="http://schemas.openxmlformats.org/drawingml/2006/main" noChangeAspect="1"/>
@@ -9428,7 +10206,7 @@
                   <pic:spPr bwMode="auto">
                     <a:xfrm>
                       <a:off x="0" y="0"/>
-                      <a:ext cx="2912029" cy="2052445"/>
+                      <a:ext cx="2813633" cy="1983093"/>
                     </a:xfrm>
                     <a:prstGeom prst="rect">
                       <a:avLst/>
@@ -9462,8 +10240,8 @@
         </w:rPr>
         <w:drawing>
           <wp:inline distT="0" distB="0" distL="0" distR="0" wp14:anchorId="3F58B701" wp14:editId="7CAAECEC">
-            <wp:extent cx="2809189" cy="1972887"/>
-            <wp:effectExtent l="0" t="0" r="0" b="8890"/>
+            <wp:extent cx="2706624" cy="1900856"/>
+            <wp:effectExtent l="0" t="0" r="0" b="4445"/>
             <wp:docPr id="20" name="Picture 20"/>
             <wp:cNvGraphicFramePr>
               <a:graphicFrameLocks xmlns:a="http://schemas.openxmlformats.org/drawingml/2006/main" noChangeAspect="1"/>
@@ -9483,7 +10261,7 @@
                   <pic:spPr bwMode="auto">
                     <a:xfrm>
                       <a:off x="0" y="0"/>
-                      <a:ext cx="2835861" cy="1991618"/>
+                      <a:ext cx="2738164" cy="1923007"/>
                     </a:xfrm>
                     <a:prstGeom prst="rect">
                       <a:avLst/>
@@ -9560,25 +10338,7 @@
           <w:sz w:val="16"/>
           <w:szCs w:val="16"/>
         </w:rPr>
-        <w:t xml:space="preserve">   </w:t>
-      </w:r>
-      <w:proofErr w:type="gramStart"/>
-      <w:r>
-        <w:rPr>
-          <w:rFonts w:ascii="Times New Roman" w:hAnsi="Times New Roman" w:cs="Times New Roman"/>
-          <w:sz w:val="16"/>
-          <w:szCs w:val="16"/>
-        </w:rPr>
-        <w:t xml:space="preserve">   (</w:t>
-      </w:r>
-      <w:proofErr w:type="gramEnd"/>
-      <w:r>
-        <w:rPr>
-          <w:rFonts w:ascii="Times New Roman" w:hAnsi="Times New Roman" w:cs="Times New Roman"/>
-          <w:sz w:val="16"/>
-          <w:szCs w:val="16"/>
-        </w:rPr>
-        <w:t>b) Top switch turn-off</w:t>
+        <w:t xml:space="preserve">      (b) Top switch turn-off</w:t>
       </w:r>
       <w:r>
         <w:rPr>
@@ -9614,8 +10374,8 @@
         </w:rPr>
         <w:drawing>
           <wp:inline distT="0" distB="0" distL="0" distR="0" wp14:anchorId="0D5E53B1" wp14:editId="0737BC3F">
-            <wp:extent cx="2841134" cy="1987734"/>
-            <wp:effectExtent l="0" t="0" r="0" b="0"/>
+            <wp:extent cx="2664980" cy="1864492"/>
+            <wp:effectExtent l="0" t="0" r="2540" b="2540"/>
             <wp:docPr id="24" name="Picture 24"/>
             <wp:cNvGraphicFramePr>
               <a:graphicFrameLocks xmlns:a="http://schemas.openxmlformats.org/drawingml/2006/main" noChangeAspect="1"/>
@@ -9635,7 +10395,7 @@
                   <pic:spPr bwMode="auto">
                     <a:xfrm>
                       <a:off x="0" y="0"/>
-                      <a:ext cx="2864986" cy="2004422"/>
+                      <a:ext cx="2702691" cy="1890876"/>
                     </a:xfrm>
                     <a:prstGeom prst="rect">
                       <a:avLst/>
@@ -9669,8 +10429,8 @@
         </w:rPr>
         <w:drawing>
           <wp:inline distT="0" distB="0" distL="0" distR="0" wp14:anchorId="40E2B185" wp14:editId="2B2B9D54">
-            <wp:extent cx="2862843" cy="1970890"/>
-            <wp:effectExtent l="0" t="0" r="0" b="0"/>
+            <wp:extent cx="2708258" cy="1864469"/>
+            <wp:effectExtent l="0" t="0" r="0" b="2540"/>
             <wp:docPr id="1" name="Picture 1"/>
             <wp:cNvGraphicFramePr>
               <a:graphicFrameLocks xmlns:a="http://schemas.openxmlformats.org/drawingml/2006/main" noChangeAspect="1"/>
@@ -9690,7 +10450,7 @@
                   <pic:spPr bwMode="auto">
                     <a:xfrm>
                       <a:off x="0" y="0"/>
-                      <a:ext cx="2908347" cy="2002217"/>
+                      <a:ext cx="2765213" cy="1903679"/>
                     </a:xfrm>
                     <a:prstGeom prst="rect">
                       <a:avLst/>
@@ -9775,25 +10535,7 @@
           <w:sz w:val="16"/>
           <w:szCs w:val="16"/>
         </w:rPr>
-        <w:t xml:space="preserve">      </w:t>
-      </w:r>
-      <w:proofErr w:type="gramStart"/>
-      <w:r>
-        <w:rPr>
-          <w:rFonts w:ascii="Times New Roman" w:hAnsi="Times New Roman" w:cs="Times New Roman"/>
-          <w:sz w:val="16"/>
-          <w:szCs w:val="16"/>
-        </w:rPr>
-        <w:t xml:space="preserve">   (</w:t>
-      </w:r>
-      <w:proofErr w:type="gramEnd"/>
-      <w:r>
-        <w:rPr>
-          <w:rFonts w:ascii="Times New Roman" w:hAnsi="Times New Roman" w:cs="Times New Roman"/>
-          <w:sz w:val="16"/>
-          <w:szCs w:val="16"/>
-        </w:rPr>
-        <w:t xml:space="preserve">d) </w:t>
+        <w:t xml:space="preserve">         (d) </w:t>
       </w:r>
       <w:r>
         <w:rPr>
@@ -9836,7 +10578,6 @@
           <w:sz w:val="18"/>
           <w:szCs w:val="18"/>
         </w:rPr>
-        <w:lastRenderedPageBreak/>
         <w:t xml:space="preserve">Fig </w:t>
       </w:r>
       <w:r>
@@ -9878,7 +10619,6 @@
         <w:jc w:val="both"/>
         <w:rPr>
           <w:rFonts w:ascii="Times New Roman" w:hAnsi="Times New Roman" w:cs="Times New Roman"/>
-          <w:color w:val="7030A0"/>
           <w:sz w:val="20"/>
           <w:szCs w:val="20"/>
         </w:rPr>
@@ -9886,97 +10626,141 @@
       <w:r>
         <w:rPr>
           <w:rFonts w:ascii="Times New Roman" w:hAnsi="Times New Roman" w:cs="Times New Roman"/>
-          <w:color w:val="7030A0"/>
-          <w:sz w:val="20"/>
-          <w:szCs w:val="20"/>
-        </w:rPr>
-        <w:t>Each trajectory on the graphs</w:t>
-      </w:r>
-      <w:r>
-        <w:rPr>
-          <w:rFonts w:ascii="Times New Roman" w:hAnsi="Times New Roman" w:cs="Times New Roman"/>
-          <w:color w:val="7030A0"/>
-          <w:sz w:val="20"/>
-          <w:szCs w:val="20"/>
+          <w:sz w:val="20"/>
+          <w:szCs w:val="20"/>
+        </w:rPr>
+        <w:lastRenderedPageBreak/>
+        <w:t xml:space="preserve">When we look at the trajectory </w:t>
+      </w:r>
+      <w:r>
+        <w:rPr>
+          <w:rFonts w:ascii="Times New Roman" w:hAnsi="Times New Roman" w:cs="Times New Roman"/>
+          <w:sz w:val="20"/>
+          <w:szCs w:val="20"/>
+        </w:rPr>
+        <w:t>for</w:t>
+      </w:r>
+      <w:r>
+        <w:rPr>
+          <w:rFonts w:ascii="Times New Roman" w:hAnsi="Times New Roman" w:cs="Times New Roman"/>
+          <w:sz w:val="20"/>
+          <w:szCs w:val="20"/>
+        </w:rPr>
+        <w:t xml:space="preserve"> the turn-on period of </w:t>
+      </w:r>
+      <w:r>
+        <w:rPr>
+          <w:rFonts w:ascii="Times New Roman" w:hAnsi="Times New Roman" w:cs="Times New Roman"/>
+          <w:sz w:val="20"/>
+          <w:szCs w:val="20"/>
+        </w:rPr>
+        <w:t xml:space="preserve">the </w:t>
+      </w:r>
+      <w:r>
+        <w:rPr>
+          <w:rFonts w:ascii="Times New Roman" w:hAnsi="Times New Roman" w:cs="Times New Roman"/>
+          <w:sz w:val="20"/>
+          <w:szCs w:val="20"/>
+        </w:rPr>
+        <w:t>Top Switch</w:t>
+      </w:r>
+      <w:r>
+        <w:rPr>
+          <w:rFonts w:ascii="Times New Roman" w:hAnsi="Times New Roman" w:cs="Times New Roman"/>
+          <w:sz w:val="20"/>
+          <w:szCs w:val="20"/>
+          <w:highlight w:val="yellow"/>
+        </w:rPr>
+        <w:t>, Fig.7(a)</w:t>
+      </w:r>
+      <w:r>
+        <w:rPr>
+          <w:rFonts w:ascii="Times New Roman" w:hAnsi="Times New Roman" w:cs="Times New Roman"/>
+          <w:sz w:val="20"/>
+          <w:szCs w:val="20"/>
+          <w:highlight w:val="yellow"/>
+        </w:rPr>
+        <w:t>,</w:t>
+      </w:r>
+      <w:r>
+        <w:rPr>
+          <w:rFonts w:ascii="Times New Roman" w:hAnsi="Times New Roman" w:cs="Times New Roman"/>
+          <w:sz w:val="20"/>
+          <w:szCs w:val="20"/>
+        </w:rPr>
+        <w:t xml:space="preserve"> it is easy to see the Miller Plateau where the voltage drops and current stays constant ideally. </w:t>
+      </w:r>
+      <w:r>
+        <w:rPr>
+          <w:rFonts w:ascii="Times New Roman" w:hAnsi="Times New Roman" w:cs="Times New Roman"/>
+          <w:sz w:val="20"/>
+          <w:szCs w:val="20"/>
+        </w:rPr>
+        <w:t xml:space="preserve">During the turn-off period of </w:t>
+      </w:r>
+      <w:r>
+        <w:rPr>
+          <w:rFonts w:ascii="Times New Roman" w:hAnsi="Times New Roman" w:cs="Times New Roman"/>
+          <w:sz w:val="20"/>
+          <w:szCs w:val="20"/>
+        </w:rPr>
+        <w:t xml:space="preserve">the </w:t>
+      </w:r>
+      <w:r>
+        <w:rPr>
+          <w:rFonts w:ascii="Times New Roman" w:hAnsi="Times New Roman" w:cs="Times New Roman"/>
+          <w:sz w:val="20"/>
+          <w:szCs w:val="20"/>
+        </w:rPr>
+        <w:t>Top Switch, the oscillations on current are also observed on trajectory</w:t>
+      </w:r>
+      <w:r>
+        <w:rPr>
+          <w:rFonts w:ascii="Times New Roman" w:hAnsi="Times New Roman" w:cs="Times New Roman"/>
+          <w:sz w:val="20"/>
+          <w:szCs w:val="20"/>
+          <w:highlight w:val="green"/>
+        </w:rPr>
+        <w:t>.</w:t>
+      </w:r>
+      <w:r>
+        <w:rPr>
+          <w:rFonts w:ascii="Times New Roman" w:hAnsi="Times New Roman" w:cs="Times New Roman"/>
+          <w:sz w:val="20"/>
+          <w:szCs w:val="20"/>
+          <w:highlight w:val="green"/>
         </w:rPr>
         <w:t xml:space="preserve"> </w:t>
       </w:r>
       <w:r>
         <w:rPr>
           <w:rFonts w:ascii="Times New Roman" w:hAnsi="Times New Roman" w:cs="Times New Roman"/>
-          <w:color w:val="7030A0"/>
-          <w:sz w:val="20"/>
-          <w:szCs w:val="20"/>
-        </w:rPr>
-        <w:t>represents</w:t>
-      </w:r>
-      <w:r>
-        <w:rPr>
-          <w:rFonts w:ascii="Times New Roman" w:hAnsi="Times New Roman" w:cs="Times New Roman"/>
-          <w:color w:val="7030A0"/>
-          <w:sz w:val="20"/>
-          <w:szCs w:val="20"/>
-        </w:rPr>
-        <w:t xml:space="preserve"> a model. Black, blue and red trajectories show the simplest model, variable-capacitance model and the most practical model </w:t>
-      </w:r>
-      <w:r>
-        <w:rPr>
-          <w:rFonts w:ascii="Times New Roman" w:hAnsi="Times New Roman" w:cs="Times New Roman"/>
-          <w:color w:val="7030A0"/>
-          <w:sz w:val="20"/>
-          <w:szCs w:val="20"/>
-        </w:rPr>
-        <w:t xml:space="preserve">trajectory </w:t>
-      </w:r>
-      <w:r>
-        <w:rPr>
-          <w:rFonts w:ascii="Times New Roman" w:hAnsi="Times New Roman" w:cs="Times New Roman"/>
-          <w:color w:val="7030A0"/>
-          <w:sz w:val="20"/>
-          <w:szCs w:val="20"/>
-        </w:rPr>
-        <w:t>respectively in all graphs</w:t>
-      </w:r>
-      <w:r>
-        <w:rPr>
-          <w:rFonts w:ascii="Times New Roman" w:hAnsi="Times New Roman" w:cs="Times New Roman"/>
-          <w:color w:val="7030A0"/>
-          <w:sz w:val="20"/>
-          <w:szCs w:val="20"/>
-        </w:rPr>
-        <w:t xml:space="preserve"> in Figure 7</w:t>
-      </w:r>
-      <w:r>
-        <w:rPr>
-          <w:rFonts w:ascii="Times New Roman" w:hAnsi="Times New Roman" w:cs="Times New Roman"/>
-          <w:color w:val="7030A0"/>
-          <w:sz w:val="20"/>
-          <w:szCs w:val="20"/>
-        </w:rPr>
-        <w:t xml:space="preserve">. </w:t>
-      </w:r>
-      <w:r>
-        <w:rPr>
-          <w:rFonts w:ascii="Times New Roman" w:hAnsi="Times New Roman" w:cs="Times New Roman"/>
-          <w:color w:val="7030A0"/>
-          <w:sz w:val="20"/>
-          <w:szCs w:val="20"/>
-        </w:rPr>
-        <w:t xml:space="preserve">When we look at the trajectory plotted during the turn-on period of Top Switch, it is easy to see the Miller Plateau where the voltage drops and current stays constant ideally. </w:t>
-      </w:r>
-      <w:r>
-        <w:rPr>
-          <w:rFonts w:ascii="Times New Roman" w:hAnsi="Times New Roman" w:cs="Times New Roman"/>
-          <w:color w:val="7030A0"/>
-          <w:sz w:val="20"/>
-          <w:szCs w:val="20"/>
-        </w:rPr>
-        <w:t xml:space="preserve">During the turn-off period of Top Switch, the oscillations on current are also observed on trajectory and as seen </w:t>
-      </w:r>
-      <w:r>
-        <w:rPr>
-          <w:rFonts w:ascii="Times New Roman" w:hAnsi="Times New Roman" w:cs="Times New Roman"/>
-          <w:color w:val="7030A0"/>
+          <w:sz w:val="20"/>
+          <w:szCs w:val="20"/>
+          <w:highlight w:val="green"/>
+        </w:rPr>
+        <w:t>A</w:t>
+      </w:r>
+      <w:r>
+        <w:rPr>
+          <w:rFonts w:ascii="Times New Roman" w:hAnsi="Times New Roman" w:cs="Times New Roman"/>
+          <w:sz w:val="20"/>
+          <w:szCs w:val="20"/>
+          <w:highlight w:val="green"/>
+        </w:rPr>
+        <w:t>s</w:t>
+      </w:r>
+      <w:r>
+        <w:rPr>
+          <w:rFonts w:ascii="Times New Roman" w:hAnsi="Times New Roman" w:cs="Times New Roman"/>
+          <w:sz w:val="20"/>
+          <w:szCs w:val="20"/>
+        </w:rPr>
+        <w:t xml:space="preserve"> seen </w:t>
+      </w:r>
+      <w:r>
+        <w:rPr>
+          <w:rFonts w:ascii="Times New Roman" w:hAnsi="Times New Roman" w:cs="Times New Roman"/>
           <w:sz w:val="20"/>
           <w:szCs w:val="20"/>
         </w:rPr>
@@ -9985,7 +10769,6 @@
       <w:r>
         <w:rPr>
           <w:rFonts w:ascii="Times New Roman" w:hAnsi="Times New Roman" w:cs="Times New Roman"/>
-          <w:color w:val="7030A0"/>
           <w:sz w:val="20"/>
           <w:szCs w:val="20"/>
         </w:rPr>
@@ -9994,7 +10777,6 @@
       <w:r>
         <w:rPr>
           <w:rFonts w:ascii="Times New Roman" w:hAnsi="Times New Roman" w:cs="Times New Roman"/>
-          <w:color w:val="7030A0"/>
           <w:sz w:val="20"/>
           <w:szCs w:val="20"/>
         </w:rPr>
@@ -10003,7 +10785,6 @@
       <w:r>
         <w:rPr>
           <w:rFonts w:ascii="Times New Roman" w:hAnsi="Times New Roman" w:cs="Times New Roman"/>
-          <w:color w:val="7030A0"/>
           <w:sz w:val="20"/>
           <w:szCs w:val="20"/>
         </w:rPr>
@@ -10012,7 +10793,6 @@
       <w:r>
         <w:rPr>
           <w:rFonts w:ascii="Times New Roman" w:hAnsi="Times New Roman" w:cs="Times New Roman"/>
-          <w:color w:val="7030A0"/>
           <w:sz w:val="20"/>
           <w:szCs w:val="20"/>
         </w:rPr>
@@ -10021,7 +10801,6 @@
       <w:r>
         <w:rPr>
           <w:rFonts w:ascii="Times New Roman" w:hAnsi="Times New Roman" w:cs="Times New Roman"/>
-          <w:color w:val="7030A0"/>
           <w:sz w:val="20"/>
           <w:szCs w:val="20"/>
         </w:rPr>
@@ -10030,43 +10809,165 @@
       <w:r>
         <w:rPr>
           <w:rFonts w:ascii="Times New Roman" w:hAnsi="Times New Roman" w:cs="Times New Roman"/>
-          <w:color w:val="7030A0"/>
-          <w:sz w:val="20"/>
-          <w:szCs w:val="20"/>
-        </w:rPr>
-        <w:t>Moreover, an interesting result seen on the trajectories on Bottom Switch turn-on graph</w:t>
-      </w:r>
-      <w:r>
-        <w:rPr>
-          <w:rFonts w:ascii="Times New Roman" w:hAnsi="Times New Roman" w:cs="Times New Roman"/>
-          <w:color w:val="7030A0"/>
-          <w:sz w:val="20"/>
-          <w:szCs w:val="20"/>
-        </w:rPr>
-        <w:t xml:space="preserve"> which</w:t>
-      </w:r>
-      <w:r>
-        <w:rPr>
-          <w:rFonts w:ascii="Times New Roman" w:hAnsi="Times New Roman" w:cs="Times New Roman"/>
-          <w:color w:val="7030A0"/>
-          <w:sz w:val="20"/>
-          <w:szCs w:val="20"/>
-        </w:rPr>
-        <w:t xml:space="preserve"> is when the inductors are not modeled but the capacitances are variable the gate-source voltage drops until -10 Volts which is the limit of minimum gate-source voltage. However, when the inductors are included too</w:t>
-      </w:r>
-      <w:r>
-        <w:rPr>
-          <w:rFonts w:ascii="Times New Roman" w:hAnsi="Times New Roman" w:cs="Times New Roman"/>
-          <w:color w:val="7030A0"/>
-          <w:sz w:val="20"/>
-          <w:szCs w:val="20"/>
-        </w:rPr>
-        <w:t>, it gives more realistic results and</w:t>
-      </w:r>
-      <w:r>
-        <w:rPr>
-          <w:rFonts w:ascii="Times New Roman" w:hAnsi="Times New Roman" w:cs="Times New Roman"/>
-          <w:color w:val="7030A0"/>
+          <w:sz w:val="20"/>
+          <w:szCs w:val="20"/>
+        </w:rPr>
+        <w:t>Moreover, an interesting result seen on</w:t>
+      </w:r>
+      <w:r>
+        <w:rPr>
+          <w:rFonts w:ascii="Times New Roman" w:hAnsi="Times New Roman" w:cs="Times New Roman"/>
+          <w:sz w:val="20"/>
+          <w:szCs w:val="20"/>
+        </w:rPr>
+        <w:t xml:space="preserve"> the</w:t>
+      </w:r>
+      <w:r>
+        <w:rPr>
+          <w:rFonts w:ascii="Times New Roman" w:hAnsi="Times New Roman" w:cs="Times New Roman"/>
+          <w:sz w:val="20"/>
+          <w:szCs w:val="20"/>
+        </w:rPr>
+        <w:t xml:space="preserve"> </w:t>
+      </w:r>
+      <w:r>
+        <w:rPr>
+          <w:rFonts w:ascii="Times New Roman" w:hAnsi="Times New Roman" w:cs="Times New Roman"/>
+          <w:sz w:val="20"/>
+          <w:szCs w:val="20"/>
+          <w:highlight w:val="yellow"/>
+        </w:rPr>
+        <w:t xml:space="preserve">Bottom Switch turn-on </w:t>
+      </w:r>
+      <w:r>
+        <w:rPr>
+          <w:rFonts w:ascii="Times New Roman" w:hAnsi="Times New Roman" w:cs="Times New Roman"/>
+          <w:sz w:val="20"/>
+          <w:szCs w:val="20"/>
+          <w:highlight w:val="yellow"/>
+        </w:rPr>
+        <w:t>trajectories</w:t>
+      </w:r>
+      <w:r>
+        <w:rPr>
+          <w:rFonts w:ascii="Times New Roman" w:hAnsi="Times New Roman" w:cs="Times New Roman"/>
+          <w:sz w:val="20"/>
+          <w:szCs w:val="20"/>
+          <w:highlight w:val="yellow"/>
+        </w:rPr>
+        <w:t xml:space="preserve"> </w:t>
+      </w:r>
+      <w:r>
+        <w:rPr>
+          <w:rFonts w:ascii="Times New Roman" w:hAnsi="Times New Roman" w:cs="Times New Roman"/>
+          <w:sz w:val="20"/>
+          <w:szCs w:val="20"/>
+          <w:highlight w:val="yellow"/>
+        </w:rPr>
+        <w:t>is that</w:t>
+      </w:r>
+      <w:r>
+        <w:rPr>
+          <w:rFonts w:ascii="Times New Roman" w:hAnsi="Times New Roman" w:cs="Times New Roman"/>
+          <w:sz w:val="20"/>
+          <w:szCs w:val="20"/>
+        </w:rPr>
+        <w:t xml:space="preserve"> when the inductors are not modeled but the capacitances are variable</w:t>
+      </w:r>
+      <w:r>
+        <w:rPr>
+          <w:rFonts w:ascii="Times New Roman" w:hAnsi="Times New Roman" w:cs="Times New Roman"/>
+          <w:sz w:val="20"/>
+          <w:szCs w:val="20"/>
+        </w:rPr>
+        <w:t>,</w:t>
+      </w:r>
+      <w:r>
+        <w:rPr>
+          <w:rFonts w:ascii="Times New Roman" w:hAnsi="Times New Roman" w:cs="Times New Roman"/>
+          <w:sz w:val="20"/>
+          <w:szCs w:val="20"/>
+        </w:rPr>
+        <w:t xml:space="preserve"> the gate-source voltage drops until -10 Volts</w:t>
+      </w:r>
+      <w:r>
+        <w:rPr>
+          <w:rFonts w:ascii="Times New Roman" w:hAnsi="Times New Roman" w:cs="Times New Roman"/>
+          <w:sz w:val="20"/>
+          <w:szCs w:val="20"/>
+        </w:rPr>
+        <w:t>,</w:t>
+      </w:r>
+      <w:r>
+        <w:rPr>
+          <w:rFonts w:ascii="Times New Roman" w:hAnsi="Times New Roman" w:cs="Times New Roman"/>
+          <w:sz w:val="20"/>
+          <w:szCs w:val="20"/>
+        </w:rPr>
+        <w:t xml:space="preserve"> which is the limit of </w:t>
+      </w:r>
+      <w:r>
+        <w:rPr>
+          <w:rFonts w:ascii="Times New Roman" w:hAnsi="Times New Roman" w:cs="Times New Roman"/>
+          <w:sz w:val="20"/>
+          <w:szCs w:val="20"/>
+        </w:rPr>
+        <w:t xml:space="preserve">the </w:t>
+      </w:r>
+      <w:r>
+        <w:rPr>
+          <w:rFonts w:ascii="Times New Roman" w:hAnsi="Times New Roman" w:cs="Times New Roman"/>
+          <w:sz w:val="20"/>
+          <w:szCs w:val="20"/>
+        </w:rPr>
+        <w:t>minimum gate-source voltage. However, when the inductors are included too</w:t>
+      </w:r>
+      <w:r>
+        <w:rPr>
+          <w:rFonts w:ascii="Times New Roman" w:hAnsi="Times New Roman" w:cs="Times New Roman"/>
+          <w:sz w:val="20"/>
+          <w:szCs w:val="20"/>
+        </w:rPr>
+        <w:t xml:space="preserve">, </w:t>
+      </w:r>
+      <w:r>
+        <w:rPr>
+          <w:rFonts w:ascii="Times New Roman" w:hAnsi="Times New Roman" w:cs="Times New Roman"/>
+          <w:sz w:val="20"/>
+          <w:szCs w:val="20"/>
+          <w:highlight w:val="green"/>
+        </w:rPr>
+        <w:t>the result is</w:t>
+      </w:r>
+      <w:r>
+        <w:rPr>
+          <w:rFonts w:ascii="Times New Roman" w:hAnsi="Times New Roman" w:cs="Times New Roman"/>
+          <w:sz w:val="20"/>
+          <w:szCs w:val="20"/>
+          <w:highlight w:val="green"/>
+        </w:rPr>
+        <w:t xml:space="preserve"> </w:t>
+      </w:r>
+      <w:r>
+        <w:rPr>
+          <w:rFonts w:ascii="Times New Roman" w:hAnsi="Times New Roman" w:cs="Times New Roman"/>
+          <w:sz w:val="20"/>
+          <w:szCs w:val="20"/>
+          <w:highlight w:val="green"/>
+        </w:rPr>
+        <w:t>more realistic</w:t>
+      </w:r>
+      <w:r>
+        <w:rPr>
+          <w:rFonts w:ascii="Times New Roman" w:hAnsi="Times New Roman" w:cs="Times New Roman"/>
+          <w:sz w:val="20"/>
+          <w:szCs w:val="20"/>
+        </w:rPr>
+        <w:t xml:space="preserve"> and</w:t>
+      </w:r>
+      <w:r>
+        <w:rPr>
+          <w:rFonts w:ascii="Times New Roman" w:hAnsi="Times New Roman" w:cs="Times New Roman"/>
           <w:sz w:val="20"/>
           <w:szCs w:val="20"/>
         </w:rPr>
@@ -10075,11 +10976,77 @@
       <w:r>
         <w:rPr>
           <w:rFonts w:ascii="Times New Roman" w:hAnsi="Times New Roman" w:cs="Times New Roman"/>
-          <w:color w:val="7030A0"/>
-          <w:sz w:val="20"/>
-          <w:szCs w:val="20"/>
-        </w:rPr>
-        <w:t xml:space="preserve">On the contrary, for turn-off trajectories of Bottom Switch, the gate-source voltage drops to nearly -6V for most practical model. As a result, including inductors in model important to investigate operation’s safety. </w:t>
+          <w:sz w:val="20"/>
+          <w:szCs w:val="20"/>
+        </w:rPr>
+        <w:t xml:space="preserve">On the contrary, for turn-off trajectories of </w:t>
+      </w:r>
+      <w:r>
+        <w:rPr>
+          <w:rFonts w:ascii="Times New Roman" w:hAnsi="Times New Roman" w:cs="Times New Roman"/>
+          <w:sz w:val="20"/>
+          <w:szCs w:val="20"/>
+        </w:rPr>
+        <w:t xml:space="preserve">the </w:t>
+      </w:r>
+      <w:r>
+        <w:rPr>
+          <w:rFonts w:ascii="Times New Roman" w:hAnsi="Times New Roman" w:cs="Times New Roman"/>
+          <w:sz w:val="20"/>
+          <w:szCs w:val="20"/>
+        </w:rPr>
+        <w:t xml:space="preserve">Bottom Switch, the gate-source voltage drops to nearly -6V for </w:t>
+      </w:r>
+      <w:r>
+        <w:rPr>
+          <w:rFonts w:ascii="Times New Roman" w:hAnsi="Times New Roman" w:cs="Times New Roman"/>
+          <w:sz w:val="20"/>
+          <w:szCs w:val="20"/>
+        </w:rPr>
+        <w:t>Model 3</w:t>
+      </w:r>
+      <w:r>
+        <w:rPr>
+          <w:rFonts w:ascii="Times New Roman" w:hAnsi="Times New Roman" w:cs="Times New Roman"/>
+          <w:sz w:val="20"/>
+          <w:szCs w:val="20"/>
+        </w:rPr>
+        <w:t xml:space="preserve">. As a result, including inductors in model </w:t>
+      </w:r>
+      <w:r>
+        <w:rPr>
+          <w:rFonts w:ascii="Times New Roman" w:hAnsi="Times New Roman" w:cs="Times New Roman"/>
+          <w:sz w:val="20"/>
+          <w:szCs w:val="20"/>
+          <w:highlight w:val="yellow"/>
+        </w:rPr>
+        <w:t>is critical</w:t>
+      </w:r>
+      <w:r>
+        <w:rPr>
+          <w:rFonts w:ascii="Times New Roman" w:hAnsi="Times New Roman" w:cs="Times New Roman"/>
+          <w:sz w:val="20"/>
+          <w:szCs w:val="20"/>
+          <w:highlight w:val="yellow"/>
+        </w:rPr>
+        <w:t xml:space="preserve"> to </w:t>
+      </w:r>
+      <w:r>
+        <w:rPr>
+          <w:rFonts w:ascii="Times New Roman" w:hAnsi="Times New Roman" w:cs="Times New Roman"/>
+          <w:sz w:val="20"/>
+          <w:szCs w:val="20"/>
+          <w:highlight w:val="yellow"/>
+        </w:rPr>
+        <w:t>evaluate</w:t>
+      </w:r>
+      <w:r>
+        <w:rPr>
+          <w:rFonts w:ascii="Times New Roman" w:hAnsi="Times New Roman" w:cs="Times New Roman"/>
+          <w:sz w:val="20"/>
+          <w:szCs w:val="20"/>
+        </w:rPr>
+        <w:t xml:space="preserve"> operation’s safety. </w:t>
       </w:r>
     </w:p>
     <w:p>
@@ -10088,7 +11055,6 @@
         <w:jc w:val="both"/>
         <w:rPr>
           <w:rFonts w:ascii="Times New Roman" w:hAnsi="Times New Roman" w:cs="Times New Roman"/>
-          <w:color w:val="7030A0"/>
           <w:sz w:val="20"/>
           <w:szCs w:val="20"/>
         </w:rPr>
@@ -10096,16 +11062,46 @@
       <w:r>
         <w:rPr>
           <w:rFonts w:ascii="Times New Roman" w:hAnsi="Times New Roman" w:cs="Times New Roman"/>
-          <w:color w:val="7030A0"/>
-          <w:sz w:val="20"/>
-          <w:szCs w:val="20"/>
-        </w:rPr>
-        <w:t>Furthermore, focusing on the trajectories given in Bottom Switch turn-off graph,</w:t>
-      </w:r>
-      <w:r>
-        <w:rPr>
-          <w:rFonts w:ascii="Times New Roman" w:hAnsi="Times New Roman" w:cs="Times New Roman"/>
-          <w:color w:val="7030A0"/>
+          <w:sz w:val="20"/>
+          <w:szCs w:val="20"/>
+        </w:rPr>
+        <w:t>Furthermore, focu</w:t>
+      </w:r>
+      <w:r>
+        <w:rPr>
+          <w:rFonts w:ascii="Times New Roman" w:hAnsi="Times New Roman" w:cs="Times New Roman"/>
+          <w:sz w:val="20"/>
+          <w:szCs w:val="20"/>
+        </w:rPr>
+        <w:t>sing on the trajectories given o</w:t>
+      </w:r>
+      <w:r>
+        <w:rPr>
+          <w:rFonts w:ascii="Times New Roman" w:hAnsi="Times New Roman" w:cs="Times New Roman"/>
+          <w:sz w:val="20"/>
+          <w:szCs w:val="20"/>
+        </w:rPr>
+        <w:t>n</w:t>
+      </w:r>
+      <w:r>
+        <w:rPr>
+          <w:rFonts w:ascii="Times New Roman" w:hAnsi="Times New Roman" w:cs="Times New Roman"/>
+          <w:sz w:val="20"/>
+          <w:szCs w:val="20"/>
+        </w:rPr>
+        <w:t xml:space="preserve"> the</w:t>
+      </w:r>
+      <w:r>
+        <w:rPr>
+          <w:rFonts w:ascii="Times New Roman" w:hAnsi="Times New Roman" w:cs="Times New Roman"/>
+          <w:sz w:val="20"/>
+          <w:szCs w:val="20"/>
+        </w:rPr>
+        <w:t xml:space="preserve"> Bottom Switch turn-off graph,</w:t>
+      </w:r>
+      <w:r>
+        <w:rPr>
+          <w:rFonts w:ascii="Times New Roman" w:hAnsi="Times New Roman" w:cs="Times New Roman"/>
           <w:sz w:val="20"/>
           <w:szCs w:val="20"/>
         </w:rPr>
@@ -10114,7 +11110,6 @@
       <w:r>
         <w:rPr>
           <w:rFonts w:ascii="Times New Roman" w:hAnsi="Times New Roman" w:cs="Times New Roman"/>
-          <w:color w:val="7030A0"/>
           <w:sz w:val="20"/>
           <w:szCs w:val="20"/>
         </w:rPr>
@@ -10123,7 +11118,6 @@
       <w:r>
         <w:rPr>
           <w:rFonts w:ascii="Times New Roman" w:hAnsi="Times New Roman" w:cs="Times New Roman"/>
-          <w:color w:val="7030A0"/>
           <w:sz w:val="20"/>
           <w:szCs w:val="20"/>
         </w:rPr>
@@ -10132,25 +11126,225 @@
       <w:r>
         <w:rPr>
           <w:rFonts w:ascii="Times New Roman" w:hAnsi="Times New Roman" w:cs="Times New Roman"/>
-          <w:color w:val="7030A0"/>
-          <w:sz w:val="20"/>
-          <w:szCs w:val="20"/>
-        </w:rPr>
-        <w:t xml:space="preserve"> through the channel of Bottom Switch before positive gate-source voltage is applied.</w:t>
-      </w:r>
-      <w:r>
-        <w:rPr>
-          <w:rFonts w:ascii="Times New Roman" w:hAnsi="Times New Roman" w:cs="Times New Roman"/>
-          <w:color w:val="7030A0"/>
-          <w:sz w:val="20"/>
-          <w:szCs w:val="20"/>
-        </w:rPr>
-        <w:t xml:space="preserve"> This conduction period is called as dead-time as known. In IGBT and MOSFETs, during the reverse conduction current flows through the body diode which is not the case for GaN. In GaN, body diode does not exist and the reverse current flows through the device channel. Therefore, when the top switch is being turned off, the constant load current flows through the channel of the Bottom Switch in reverse direction </w:t>
-      </w:r>
-      <w:r>
-        <w:rPr>
-          <w:rFonts w:ascii="Times New Roman" w:hAnsi="Times New Roman" w:cs="Times New Roman"/>
-          <w:color w:val="7030A0"/>
+          <w:sz w:val="20"/>
+          <w:szCs w:val="20"/>
+        </w:rPr>
+        <w:t xml:space="preserve"> through the channel of </w:t>
+      </w:r>
+      <w:r>
+        <w:rPr>
+          <w:rFonts w:ascii="Times New Roman" w:hAnsi="Times New Roman" w:cs="Times New Roman"/>
+          <w:sz w:val="20"/>
+          <w:szCs w:val="20"/>
+        </w:rPr>
+        <w:t xml:space="preserve">the </w:t>
+      </w:r>
+      <w:r>
+        <w:rPr>
+          <w:rFonts w:ascii="Times New Roman" w:hAnsi="Times New Roman" w:cs="Times New Roman"/>
+          <w:sz w:val="20"/>
+          <w:szCs w:val="20"/>
+        </w:rPr>
+        <w:t>Bottom Switch before positive gate-source voltage is applied.</w:t>
+      </w:r>
+      <w:r>
+        <w:rPr>
+          <w:rFonts w:ascii="Times New Roman" w:hAnsi="Times New Roman" w:cs="Times New Roman"/>
+          <w:sz w:val="20"/>
+          <w:szCs w:val="20"/>
+        </w:rPr>
+        <w:t xml:space="preserve"> This conduction period is </w:t>
+      </w:r>
+      <w:r>
+        <w:rPr>
+          <w:rFonts w:ascii="Times New Roman" w:hAnsi="Times New Roman" w:cs="Times New Roman"/>
+          <w:sz w:val="20"/>
+          <w:szCs w:val="20"/>
+          <w:highlight w:val="yellow"/>
+        </w:rPr>
+        <w:t>also</w:t>
+      </w:r>
+      <w:r>
+        <w:rPr>
+          <w:rFonts w:ascii="Times New Roman" w:hAnsi="Times New Roman" w:cs="Times New Roman"/>
+          <w:sz w:val="20"/>
+          <w:szCs w:val="20"/>
+        </w:rPr>
+        <w:t xml:space="preserve"> </w:t>
+      </w:r>
+      <w:r>
+        <w:rPr>
+          <w:rFonts w:ascii="Times New Roman" w:hAnsi="Times New Roman" w:cs="Times New Roman"/>
+          <w:sz w:val="20"/>
+          <w:szCs w:val="20"/>
+        </w:rPr>
+        <w:t>called as dead-time</w:t>
+      </w:r>
+      <w:r>
+        <w:rPr>
+          <w:rFonts w:ascii="Times New Roman" w:hAnsi="Times New Roman" w:cs="Times New Roman"/>
+          <w:sz w:val="20"/>
+          <w:szCs w:val="20"/>
+        </w:rPr>
+        <w:t>. In IGBT</w:t>
+      </w:r>
+      <w:r>
+        <w:rPr>
+          <w:rFonts w:ascii="Times New Roman" w:hAnsi="Times New Roman" w:cs="Times New Roman"/>
+          <w:sz w:val="20"/>
+          <w:szCs w:val="20"/>
+        </w:rPr>
+        <w:t>s</w:t>
+      </w:r>
+      <w:r>
+        <w:rPr>
+          <w:rFonts w:ascii="Times New Roman" w:hAnsi="Times New Roman" w:cs="Times New Roman"/>
+          <w:sz w:val="20"/>
+          <w:szCs w:val="20"/>
+        </w:rPr>
+        <w:t xml:space="preserve"> </w:t>
+      </w:r>
+      <w:r>
+        <w:rPr>
+          <w:rFonts w:ascii="Times New Roman" w:hAnsi="Times New Roman" w:cs="Times New Roman"/>
+          <w:sz w:val="20"/>
+          <w:szCs w:val="20"/>
+        </w:rPr>
+        <w:t>or</w:t>
+      </w:r>
+      <w:r>
+        <w:rPr>
+          <w:rFonts w:ascii="Times New Roman" w:hAnsi="Times New Roman" w:cs="Times New Roman"/>
+          <w:sz w:val="20"/>
+          <w:szCs w:val="20"/>
+        </w:rPr>
+        <w:t xml:space="preserve"> MOSFETs, </w:t>
+      </w:r>
+      <w:r>
+        <w:rPr>
+          <w:rFonts w:ascii="Times New Roman" w:hAnsi="Times New Roman" w:cs="Times New Roman"/>
+          <w:sz w:val="20"/>
+          <w:szCs w:val="20"/>
+        </w:rPr>
+        <w:t>current flows through the</w:t>
+      </w:r>
+      <w:r>
+        <w:rPr>
+          <w:rFonts w:ascii="Times New Roman" w:hAnsi="Times New Roman" w:cs="Times New Roman"/>
+          <w:sz w:val="20"/>
+          <w:szCs w:val="20"/>
+        </w:rPr>
+        <w:t xml:space="preserve"> </w:t>
+      </w:r>
+      <w:r>
+        <w:rPr>
+          <w:rFonts w:ascii="Times New Roman" w:hAnsi="Times New Roman" w:cs="Times New Roman"/>
+          <w:sz w:val="20"/>
+          <w:szCs w:val="20"/>
+          <w:highlight w:val="green"/>
+        </w:rPr>
+        <w:t>anti-parallel diode</w:t>
+      </w:r>
+      <w:r>
+        <w:rPr>
+          <w:rFonts w:ascii="Times New Roman" w:hAnsi="Times New Roman" w:cs="Times New Roman"/>
+          <w:sz w:val="20"/>
+          <w:szCs w:val="20"/>
+        </w:rPr>
+        <w:t xml:space="preserve"> or</w:t>
+      </w:r>
+      <w:r>
+        <w:rPr>
+          <w:rFonts w:ascii="Times New Roman" w:hAnsi="Times New Roman" w:cs="Times New Roman"/>
+          <w:sz w:val="20"/>
+          <w:szCs w:val="20"/>
+        </w:rPr>
+        <w:t xml:space="preserve"> body diode </w:t>
+      </w:r>
+      <w:r>
+        <w:rPr>
+          <w:rFonts w:ascii="Times New Roman" w:hAnsi="Times New Roman" w:cs="Times New Roman"/>
+          <w:sz w:val="20"/>
+          <w:szCs w:val="20"/>
+        </w:rPr>
+        <w:t>during the reverse conduction</w:t>
+      </w:r>
+      <w:r>
+        <w:rPr>
+          <w:rFonts w:ascii="Times New Roman" w:hAnsi="Times New Roman" w:cs="Times New Roman"/>
+          <w:sz w:val="20"/>
+          <w:szCs w:val="20"/>
+        </w:rPr>
+        <w:t xml:space="preserve"> </w:t>
+      </w:r>
+      <w:r>
+        <w:rPr>
+          <w:rFonts w:ascii="Times New Roman" w:hAnsi="Times New Roman" w:cs="Times New Roman"/>
+          <w:sz w:val="20"/>
+          <w:szCs w:val="20"/>
+        </w:rPr>
+        <w:t>whic</w:t>
+      </w:r>
+      <w:r>
+        <w:rPr>
+          <w:rFonts w:ascii="Times New Roman" w:hAnsi="Times New Roman" w:cs="Times New Roman"/>
+          <w:sz w:val="20"/>
+          <w:szCs w:val="20"/>
+        </w:rPr>
+        <w:t>h is not the case for GaN. In GA</w:t>
+      </w:r>
+      <w:r>
+        <w:rPr>
+          <w:rFonts w:ascii="Times New Roman" w:hAnsi="Times New Roman" w:cs="Times New Roman"/>
+          <w:sz w:val="20"/>
+          <w:szCs w:val="20"/>
+        </w:rPr>
+        <w:t>N</w:t>
+      </w:r>
+      <w:r>
+        <w:rPr>
+          <w:rFonts w:ascii="Times New Roman" w:hAnsi="Times New Roman" w:cs="Times New Roman"/>
+          <w:sz w:val="20"/>
+          <w:szCs w:val="20"/>
+        </w:rPr>
+        <w:t>FETs</w:t>
+      </w:r>
+      <w:r>
+        <w:rPr>
+          <w:rFonts w:ascii="Times New Roman" w:hAnsi="Times New Roman" w:cs="Times New Roman"/>
+          <w:sz w:val="20"/>
+          <w:szCs w:val="20"/>
+        </w:rPr>
+        <w:t>, body diode</w:t>
+      </w:r>
+      <w:r>
+        <w:rPr>
+          <w:rFonts w:ascii="Times New Roman" w:hAnsi="Times New Roman" w:cs="Times New Roman"/>
+          <w:sz w:val="20"/>
+          <w:szCs w:val="20"/>
+        </w:rPr>
+        <w:t xml:space="preserve"> </w:t>
+      </w:r>
+      <w:r>
+        <w:rPr>
+          <w:rFonts w:ascii="Times New Roman" w:hAnsi="Times New Roman" w:cs="Times New Roman"/>
+          <w:sz w:val="20"/>
+          <w:szCs w:val="20"/>
+          <w:highlight w:val="green"/>
+        </w:rPr>
+        <w:t>or anti-parallel diode</w:t>
+      </w:r>
+      <w:r>
+        <w:rPr>
+          <w:rFonts w:ascii="Times New Roman" w:hAnsi="Times New Roman" w:cs="Times New Roman"/>
+          <w:sz w:val="20"/>
+          <w:szCs w:val="20"/>
+        </w:rPr>
+        <w:t xml:space="preserve"> does not exist and the reverse current flows through the device channel. Therefore, when the top switch is being turned off, the constant load current flows through the channel of the Bottom Switch in reverse direction </w:t>
+      </w:r>
+      <w:r>
+        <w:rPr>
+          <w:rFonts w:ascii="Times New Roman" w:hAnsi="Times New Roman" w:cs="Times New Roman"/>
           <w:sz w:val="20"/>
           <w:szCs w:val="20"/>
         </w:rPr>
@@ -10159,26 +11353,59 @@
       <w:r>
         <w:rPr>
           <w:rFonts w:ascii="Times New Roman" w:hAnsi="Times New Roman" w:cs="Times New Roman"/>
-          <w:color w:val="7030A0"/>
-          <w:sz w:val="20"/>
-          <w:szCs w:val="20"/>
-        </w:rPr>
-        <w:t xml:space="preserve"> dead-time period. The positive gate-source voltage is applied just to minimize V</w:t>
-      </w:r>
-      <w:r>
-        <w:rPr>
-          <w:rFonts w:ascii="Times New Roman" w:hAnsi="Times New Roman" w:cs="Times New Roman"/>
-          <w:color w:val="7030A0"/>
-          <w:sz w:val="20"/>
-          <w:szCs w:val="20"/>
+          <w:sz w:val="20"/>
+          <w:szCs w:val="20"/>
+        </w:rPr>
+        <w:t xml:space="preserve"> </w:t>
+      </w:r>
+      <w:r>
+        <w:rPr>
+          <w:rFonts w:ascii="Times New Roman" w:hAnsi="Times New Roman" w:cs="Times New Roman"/>
+          <w:sz w:val="20"/>
+          <w:szCs w:val="20"/>
+          <w:highlight w:val="yellow"/>
+        </w:rPr>
+        <w:t>the</w:t>
+      </w:r>
+      <w:r>
+        <w:rPr>
+          <w:rFonts w:ascii="Times New Roman" w:hAnsi="Times New Roman" w:cs="Times New Roman"/>
+          <w:sz w:val="20"/>
+          <w:szCs w:val="20"/>
+        </w:rPr>
+        <w:t xml:space="preserve"> </w:t>
+      </w:r>
+      <w:r>
+        <w:rPr>
+          <w:rFonts w:ascii="Times New Roman" w:hAnsi="Times New Roman" w:cs="Times New Roman"/>
+          <w:sz w:val="20"/>
+          <w:szCs w:val="20"/>
+        </w:rPr>
+        <w:t xml:space="preserve">dead-time period. The positive gate-source voltage is applied just to minimize </w:t>
+      </w:r>
+      <w:r>
+        <w:rPr>
+          <w:rFonts w:ascii="Times New Roman" w:hAnsi="Times New Roman" w:cs="Times New Roman"/>
+          <w:i/>
+          <w:sz w:val="20"/>
+          <w:szCs w:val="20"/>
+        </w:rPr>
+        <w:t>V</w:t>
+      </w:r>
+      <w:r>
+        <w:rPr>
+          <w:rFonts w:ascii="Times New Roman" w:hAnsi="Times New Roman" w:cs="Times New Roman"/>
+          <w:i/>
+          <w:sz w:val="20"/>
+          <w:szCs w:val="20"/>
+          <w:highlight w:val="green"/>
           <w:vertAlign w:val="subscript"/>
         </w:rPr>
-        <w:t>SD</w:t>
-      </w:r>
-      <w:r>
-        <w:rPr>
-          <w:rFonts w:ascii="Times New Roman" w:hAnsi="Times New Roman" w:cs="Times New Roman"/>
-          <w:color w:val="7030A0"/>
+        <w:t>sd</w:t>
+      </w:r>
+      <w:r>
+        <w:rPr>
+          <w:rFonts w:ascii="Times New Roman" w:hAnsi="Times New Roman" w:cs="Times New Roman"/>
           <w:sz w:val="20"/>
           <w:szCs w:val="20"/>
         </w:rPr>
@@ -10187,7 +11414,6 @@
       <w:r>
         <w:rPr>
           <w:rFonts w:ascii="Times New Roman" w:hAnsi="Times New Roman" w:cs="Times New Roman"/>
-          <w:color w:val="7030A0"/>
           <w:sz w:val="20"/>
           <w:szCs w:val="20"/>
         </w:rPr>
@@ -10196,34 +11422,391 @@
       <w:r>
         <w:rPr>
           <w:rFonts w:ascii="Times New Roman" w:hAnsi="Times New Roman" w:cs="Times New Roman"/>
-          <w:color w:val="7030A0"/>
-          <w:sz w:val="20"/>
-          <w:szCs w:val="20"/>
-        </w:rPr>
-        <w:t xml:space="preserve"> the rise of the current in Bottom Switch channel is called as active turn-on and applying positive gate-source voltage is called as passive turn-on. The key difference is that in active turn-on device starts to conduct load current and in passive turn-on the current is not changed but the loss is decreased. </w:t>
-      </w:r>
-      <w:r>
-        <w:rPr>
-          <w:rFonts w:ascii="Times New Roman" w:hAnsi="Times New Roman" w:cs="Times New Roman"/>
-          <w:color w:val="7030A0"/>
-          <w:sz w:val="20"/>
-          <w:szCs w:val="20"/>
-        </w:rPr>
-        <w:t>This distinction is not required for IGBTs and MOSFETs because during dead-time current flows through the body diode and when the gate-source voltage is applied the current commutates from diode to channel. However, it is important for GaN devices because it has no diode and applying positive gate-source voltage changes nothing about current in reverse conduction.</w:t>
-      </w:r>
-      <w:r>
-        <w:rPr>
-          <w:rFonts w:ascii="Times New Roman" w:hAnsi="Times New Roman" w:cs="Times New Roman"/>
-          <w:color w:val="7030A0"/>
-          <w:sz w:val="20"/>
-          <w:szCs w:val="20"/>
-        </w:rPr>
-        <w:t xml:space="preserve"> Similarly, for the turn-off period of Bottom Switch, in dead-time negative gate-source voltage is applied which does not </w:t>
-      </w:r>
-      <w:r>
-        <w:rPr>
-          <w:rFonts w:ascii="Times New Roman" w:hAnsi="Times New Roman" w:cs="Times New Roman"/>
-          <w:color w:val="7030A0"/>
+          <w:sz w:val="20"/>
+          <w:szCs w:val="20"/>
+        </w:rPr>
+        <w:t xml:space="preserve"> the rise of the current in </w:t>
+      </w:r>
+      <w:r>
+        <w:rPr>
+          <w:rFonts w:ascii="Times New Roman" w:hAnsi="Times New Roman" w:cs="Times New Roman"/>
+          <w:sz w:val="20"/>
+          <w:szCs w:val="20"/>
+        </w:rPr>
+        <w:t xml:space="preserve">the </w:t>
+      </w:r>
+      <w:r>
+        <w:rPr>
+          <w:rFonts w:ascii="Times New Roman" w:hAnsi="Times New Roman" w:cs="Times New Roman"/>
+          <w:sz w:val="20"/>
+          <w:szCs w:val="20"/>
+        </w:rPr>
+        <w:t xml:space="preserve">Bottom Switch channel </w:t>
+      </w:r>
+      <w:r>
+        <w:rPr>
+          <w:rFonts w:ascii="Times New Roman" w:hAnsi="Times New Roman" w:cs="Times New Roman"/>
+          <w:sz w:val="20"/>
+          <w:szCs w:val="20"/>
+          <w:highlight w:val="green"/>
+        </w:rPr>
+        <w:t>can be called</w:t>
+      </w:r>
+      <w:r>
+        <w:rPr>
+          <w:rFonts w:ascii="Times New Roman" w:hAnsi="Times New Roman" w:cs="Times New Roman"/>
+          <w:sz w:val="20"/>
+          <w:szCs w:val="20"/>
+        </w:rPr>
+        <w:t xml:space="preserve"> as </w:t>
+      </w:r>
+      <w:r>
+        <w:rPr>
+          <w:rFonts w:ascii="Times New Roman" w:hAnsi="Times New Roman" w:cs="Times New Roman"/>
+          <w:b/>
+          <w:sz w:val="20"/>
+          <w:szCs w:val="20"/>
+        </w:rPr>
+        <w:t>active turn-on</w:t>
+      </w:r>
+      <w:r>
+        <w:rPr>
+          <w:rFonts w:ascii="Times New Roman" w:hAnsi="Times New Roman" w:cs="Times New Roman"/>
+          <w:sz w:val="20"/>
+          <w:szCs w:val="20"/>
+        </w:rPr>
+        <w:t xml:space="preserve"> and applying positive gate-source voltage is called as </w:t>
+      </w:r>
+      <w:r>
+        <w:rPr>
+          <w:rFonts w:ascii="Times New Roman" w:hAnsi="Times New Roman" w:cs="Times New Roman"/>
+          <w:b/>
+          <w:sz w:val="20"/>
+          <w:szCs w:val="20"/>
+        </w:rPr>
+        <w:t>passive turn-on</w:t>
+      </w:r>
+      <w:r>
+        <w:rPr>
+          <w:rFonts w:ascii="Times New Roman" w:hAnsi="Times New Roman" w:cs="Times New Roman"/>
+          <w:sz w:val="20"/>
+          <w:szCs w:val="20"/>
+        </w:rPr>
+        <w:t xml:space="preserve">. The key difference is that in active turn-on device starts to conduct load current and in passive turn-on the current is not changed but the loss is decreased. </w:t>
+      </w:r>
+      <w:r>
+        <w:rPr>
+          <w:rFonts w:ascii="Times New Roman" w:hAnsi="Times New Roman" w:cs="Times New Roman"/>
+          <w:sz w:val="20"/>
+          <w:szCs w:val="20"/>
+        </w:rPr>
+        <w:t xml:space="preserve">This distinction is not required for IGBTs </w:t>
+      </w:r>
+      <w:r>
+        <w:rPr>
+          <w:rFonts w:ascii="Times New Roman" w:hAnsi="Times New Roman" w:cs="Times New Roman"/>
+          <w:sz w:val="20"/>
+          <w:szCs w:val="20"/>
+          <w:highlight w:val="green"/>
+        </w:rPr>
+        <w:t>or</w:t>
+      </w:r>
+      <w:r>
+        <w:rPr>
+          <w:rFonts w:ascii="Times New Roman" w:hAnsi="Times New Roman" w:cs="Times New Roman"/>
+          <w:sz w:val="20"/>
+          <w:szCs w:val="20"/>
+        </w:rPr>
+        <w:t xml:space="preserve"> MOSFETs because current flows through the</w:t>
+      </w:r>
+      <w:r>
+        <w:rPr>
+          <w:rFonts w:ascii="Times New Roman" w:hAnsi="Times New Roman" w:cs="Times New Roman"/>
+          <w:sz w:val="20"/>
+          <w:szCs w:val="20"/>
+        </w:rPr>
+        <w:t xml:space="preserve"> </w:t>
+      </w:r>
+      <w:r>
+        <w:rPr>
+          <w:rFonts w:ascii="Times New Roman" w:hAnsi="Times New Roman" w:cs="Times New Roman"/>
+          <w:sz w:val="20"/>
+          <w:szCs w:val="20"/>
+          <w:highlight w:val="green"/>
+        </w:rPr>
+        <w:t>anti-parallel diode or</w:t>
+      </w:r>
+      <w:r>
+        <w:rPr>
+          <w:rFonts w:ascii="Times New Roman" w:hAnsi="Times New Roman" w:cs="Times New Roman"/>
+          <w:sz w:val="20"/>
+          <w:szCs w:val="20"/>
+          <w:highlight w:val="green"/>
+        </w:rPr>
+        <w:t xml:space="preserve"> body diode</w:t>
+      </w:r>
+      <w:r>
+        <w:rPr>
+          <w:rFonts w:ascii="Times New Roman" w:hAnsi="Times New Roman" w:cs="Times New Roman"/>
+          <w:sz w:val="20"/>
+          <w:szCs w:val="20"/>
+        </w:rPr>
+        <w:t xml:space="preserve"> </w:t>
+      </w:r>
+      <w:r>
+        <w:rPr>
+          <w:rFonts w:ascii="Times New Roman" w:hAnsi="Times New Roman" w:cs="Times New Roman"/>
+          <w:sz w:val="20"/>
+          <w:szCs w:val="20"/>
+        </w:rPr>
+        <w:t xml:space="preserve">during </w:t>
+      </w:r>
+      <w:r>
+        <w:rPr>
+          <w:rFonts w:ascii="Times New Roman" w:hAnsi="Times New Roman" w:cs="Times New Roman"/>
+          <w:sz w:val="20"/>
+          <w:szCs w:val="20"/>
+        </w:rPr>
+        <w:t xml:space="preserve">the </w:t>
+      </w:r>
+      <w:r>
+        <w:rPr>
+          <w:rFonts w:ascii="Times New Roman" w:hAnsi="Times New Roman" w:cs="Times New Roman"/>
+          <w:sz w:val="20"/>
+          <w:szCs w:val="20"/>
+        </w:rPr>
+        <w:t>dead-time</w:t>
+      </w:r>
+      <w:r>
+        <w:rPr>
+          <w:rFonts w:ascii="Times New Roman" w:hAnsi="Times New Roman" w:cs="Times New Roman"/>
+          <w:sz w:val="20"/>
+          <w:szCs w:val="20"/>
+        </w:rPr>
+        <w:t xml:space="preserve"> </w:t>
+      </w:r>
+      <w:r>
+        <w:rPr>
+          <w:rFonts w:ascii="Times New Roman" w:hAnsi="Times New Roman" w:cs="Times New Roman"/>
+          <w:sz w:val="20"/>
+          <w:szCs w:val="20"/>
+        </w:rPr>
+        <w:t xml:space="preserve">and when the gate-source voltage is applied the current commutates from </w:t>
+      </w:r>
+      <w:r>
+        <w:rPr>
+          <w:rFonts w:ascii="Times New Roman" w:hAnsi="Times New Roman" w:cs="Times New Roman"/>
+          <w:sz w:val="20"/>
+          <w:szCs w:val="20"/>
+        </w:rPr>
+        <w:t xml:space="preserve">body </w:t>
+      </w:r>
+      <w:r>
+        <w:rPr>
+          <w:rFonts w:ascii="Times New Roman" w:hAnsi="Times New Roman" w:cs="Times New Roman"/>
+          <w:sz w:val="20"/>
+          <w:szCs w:val="20"/>
+        </w:rPr>
+        <w:t>diode to channel</w:t>
+      </w:r>
+      <w:r>
+        <w:rPr>
+          <w:rFonts w:ascii="Times New Roman" w:hAnsi="Times New Roman" w:cs="Times New Roman"/>
+          <w:sz w:val="20"/>
+          <w:szCs w:val="20"/>
+        </w:rPr>
+        <w:t xml:space="preserve"> </w:t>
+      </w:r>
+      <w:r>
+        <w:rPr>
+          <w:rFonts w:ascii="Times New Roman" w:hAnsi="Times New Roman" w:cs="Times New Roman"/>
+          <w:sz w:val="20"/>
+          <w:szCs w:val="20"/>
+          <w:highlight w:val="green"/>
+        </w:rPr>
+        <w:t>for MOSFETs</w:t>
+      </w:r>
+      <w:r>
+        <w:rPr>
+          <w:rFonts w:ascii="Times New Roman" w:hAnsi="Times New Roman" w:cs="Times New Roman"/>
+          <w:sz w:val="20"/>
+          <w:szCs w:val="20"/>
+        </w:rPr>
+        <w:t>. However,</w:t>
+      </w:r>
+      <w:r>
+        <w:rPr>
+          <w:rFonts w:ascii="Times New Roman" w:hAnsi="Times New Roman" w:cs="Times New Roman"/>
+          <w:sz w:val="20"/>
+          <w:szCs w:val="20"/>
+        </w:rPr>
+        <w:t xml:space="preserve"> it is important for GaN devices</w:t>
+      </w:r>
+      <w:r>
+        <w:rPr>
+          <w:rFonts w:ascii="Times New Roman" w:hAnsi="Times New Roman" w:cs="Times New Roman"/>
+          <w:sz w:val="20"/>
+          <w:szCs w:val="20"/>
+        </w:rPr>
+        <w:t xml:space="preserve"> because </w:t>
+      </w:r>
+      <w:r>
+        <w:rPr>
+          <w:rFonts w:ascii="Times New Roman" w:hAnsi="Times New Roman" w:cs="Times New Roman"/>
+          <w:sz w:val="20"/>
+          <w:szCs w:val="20"/>
+        </w:rPr>
+        <w:t>they</w:t>
+      </w:r>
+      <w:r>
+        <w:rPr>
+          <w:rFonts w:ascii="Times New Roman" w:hAnsi="Times New Roman" w:cs="Times New Roman"/>
+          <w:sz w:val="20"/>
+          <w:szCs w:val="20"/>
+        </w:rPr>
+        <w:t xml:space="preserve"> </w:t>
+      </w:r>
+      <w:r>
+        <w:rPr>
+          <w:rFonts w:ascii="Times New Roman" w:hAnsi="Times New Roman" w:cs="Times New Roman"/>
+          <w:sz w:val="20"/>
+          <w:szCs w:val="20"/>
+        </w:rPr>
+        <w:t>have</w:t>
+      </w:r>
+      <w:r>
+        <w:rPr>
+          <w:rFonts w:ascii="Times New Roman" w:hAnsi="Times New Roman" w:cs="Times New Roman"/>
+          <w:sz w:val="20"/>
+          <w:szCs w:val="20"/>
+        </w:rPr>
+        <w:t xml:space="preserve"> no </w:t>
+      </w:r>
+      <w:r>
+        <w:rPr>
+          <w:rFonts w:ascii="Times New Roman" w:hAnsi="Times New Roman" w:cs="Times New Roman"/>
+          <w:sz w:val="20"/>
+          <w:szCs w:val="20"/>
+          <w:highlight w:val="yellow"/>
+        </w:rPr>
+        <w:t>body</w:t>
+      </w:r>
+      <w:r>
+        <w:rPr>
+          <w:rFonts w:ascii="Times New Roman" w:hAnsi="Times New Roman" w:cs="Times New Roman"/>
+          <w:sz w:val="20"/>
+          <w:szCs w:val="20"/>
+        </w:rPr>
+        <w:t xml:space="preserve"> </w:t>
+      </w:r>
+      <w:r>
+        <w:rPr>
+          <w:rFonts w:ascii="Times New Roman" w:hAnsi="Times New Roman" w:cs="Times New Roman"/>
+          <w:sz w:val="20"/>
+          <w:szCs w:val="20"/>
+        </w:rPr>
+        <w:t>diode</w:t>
+      </w:r>
+      <w:r>
+        <w:rPr>
+          <w:rFonts w:ascii="Times New Roman" w:hAnsi="Times New Roman" w:cs="Times New Roman"/>
+          <w:sz w:val="20"/>
+          <w:szCs w:val="20"/>
+        </w:rPr>
+        <w:t xml:space="preserve"> or </w:t>
+      </w:r>
+      <w:r>
+        <w:rPr>
+          <w:rFonts w:ascii="Times New Roman" w:hAnsi="Times New Roman" w:cs="Times New Roman"/>
+          <w:sz w:val="20"/>
+          <w:szCs w:val="20"/>
+          <w:highlight w:val="green"/>
+        </w:rPr>
+        <w:t>anti-parallel diode</w:t>
+      </w:r>
+      <w:r>
+        <w:rPr>
+          <w:rFonts w:ascii="Times New Roman" w:hAnsi="Times New Roman" w:cs="Times New Roman"/>
+          <w:sz w:val="20"/>
+          <w:szCs w:val="20"/>
+        </w:rPr>
+        <w:t xml:space="preserve"> and applying positive gate-source voltage changes nothing about current </w:t>
+      </w:r>
+      <w:r>
+        <w:rPr>
+          <w:rFonts w:ascii="Times New Roman" w:hAnsi="Times New Roman" w:cs="Times New Roman"/>
+          <w:sz w:val="20"/>
+          <w:szCs w:val="20"/>
+        </w:rPr>
+        <w:t>for</w:t>
+      </w:r>
+      <w:r>
+        <w:rPr>
+          <w:rFonts w:ascii="Times New Roman" w:hAnsi="Times New Roman" w:cs="Times New Roman"/>
+          <w:sz w:val="20"/>
+          <w:szCs w:val="20"/>
+        </w:rPr>
+        <w:t xml:space="preserve"> reverse conduction.</w:t>
+      </w:r>
+      <w:r>
+        <w:rPr>
+          <w:rFonts w:ascii="Times New Roman" w:hAnsi="Times New Roman" w:cs="Times New Roman"/>
+          <w:sz w:val="20"/>
+          <w:szCs w:val="20"/>
+        </w:rPr>
+        <w:t xml:space="preserve"> Similarly, for the turn-off period of </w:t>
+      </w:r>
+      <w:r>
+        <w:rPr>
+          <w:rFonts w:ascii="Times New Roman" w:hAnsi="Times New Roman" w:cs="Times New Roman"/>
+          <w:sz w:val="20"/>
+          <w:szCs w:val="20"/>
+        </w:rPr>
+        <w:t xml:space="preserve">the </w:t>
+      </w:r>
+      <w:r>
+        <w:rPr>
+          <w:rFonts w:ascii="Times New Roman" w:hAnsi="Times New Roman" w:cs="Times New Roman"/>
+          <w:sz w:val="20"/>
+          <w:szCs w:val="20"/>
+        </w:rPr>
+        <w:t xml:space="preserve">Bottom Switch, in </w:t>
+      </w:r>
+      <w:r>
+        <w:rPr>
+          <w:rFonts w:ascii="Times New Roman" w:hAnsi="Times New Roman" w:cs="Times New Roman"/>
+          <w:sz w:val="20"/>
+          <w:szCs w:val="20"/>
+        </w:rPr>
+        <w:t xml:space="preserve">the </w:t>
+      </w:r>
+      <w:r>
+        <w:rPr>
+          <w:rFonts w:ascii="Times New Roman" w:hAnsi="Times New Roman" w:cs="Times New Roman"/>
+          <w:sz w:val="20"/>
+          <w:szCs w:val="20"/>
+        </w:rPr>
+        <w:t>dead-time negative gate-source voltage is applied</w:t>
+      </w:r>
+      <w:r>
+        <w:rPr>
+          <w:rFonts w:ascii="Times New Roman" w:hAnsi="Times New Roman" w:cs="Times New Roman"/>
+          <w:sz w:val="20"/>
+          <w:szCs w:val="20"/>
+        </w:rPr>
+        <w:t>,</w:t>
+      </w:r>
+      <w:r>
+        <w:rPr>
+          <w:rFonts w:ascii="Times New Roman" w:hAnsi="Times New Roman" w:cs="Times New Roman"/>
+          <w:sz w:val="20"/>
+          <w:szCs w:val="20"/>
+        </w:rPr>
+        <w:t xml:space="preserve"> which does not </w:t>
+      </w:r>
+      <w:r>
+        <w:rPr>
+          <w:rFonts w:ascii="Times New Roman" w:hAnsi="Times New Roman" w:cs="Times New Roman"/>
           <w:sz w:val="20"/>
           <w:szCs w:val="20"/>
         </w:rPr>
@@ -10232,29 +11815,120 @@
       <w:r>
         <w:rPr>
           <w:rFonts w:ascii="Times New Roman" w:hAnsi="Times New Roman" w:cs="Times New Roman"/>
-          <w:color w:val="7030A0"/>
-          <w:sz w:val="20"/>
-          <w:szCs w:val="20"/>
-        </w:rPr>
-        <w:t xml:space="preserve"> current. The current starts to decrease when the top switch is turned on. Therefore, applying negative gate-source voltage should be called as passive turn-off and the device is actually turned-off</w:t>
-      </w:r>
-      <w:r>
-        <w:rPr>
-          <w:rFonts w:ascii="Times New Roman" w:hAnsi="Times New Roman" w:cs="Times New Roman"/>
-          <w:color w:val="7030A0"/>
-          <w:sz w:val="20"/>
-          <w:szCs w:val="20"/>
-        </w:rPr>
-        <w:t xml:space="preserve"> actively</w:t>
-      </w:r>
-      <w:r>
-        <w:rPr>
-          <w:rFonts w:ascii="Times New Roman" w:hAnsi="Times New Roman" w:cs="Times New Roman"/>
-          <w:color w:val="7030A0"/>
-          <w:sz w:val="20"/>
-          <w:szCs w:val="20"/>
-        </w:rPr>
-        <w:t xml:space="preserve"> when the top current starts conducting. </w:t>
+          <w:sz w:val="20"/>
+          <w:szCs w:val="20"/>
+        </w:rPr>
+        <w:t xml:space="preserve"> the</w:t>
+      </w:r>
+      <w:r>
+        <w:rPr>
+          <w:rFonts w:ascii="Times New Roman" w:hAnsi="Times New Roman" w:cs="Times New Roman"/>
+          <w:sz w:val="20"/>
+          <w:szCs w:val="20"/>
+        </w:rPr>
+        <w:t xml:space="preserve"> </w:t>
+      </w:r>
+      <w:r>
+        <w:rPr>
+          <w:rFonts w:ascii="Times New Roman" w:hAnsi="Times New Roman" w:cs="Times New Roman"/>
+          <w:sz w:val="20"/>
+          <w:szCs w:val="20"/>
+          <w:highlight w:val="yellow"/>
+        </w:rPr>
+        <w:t>channel</w:t>
+      </w:r>
+      <w:r>
+        <w:rPr>
+          <w:rFonts w:ascii="Times New Roman" w:hAnsi="Times New Roman" w:cs="Times New Roman"/>
+          <w:sz w:val="20"/>
+          <w:szCs w:val="20"/>
+        </w:rPr>
+        <w:t xml:space="preserve"> </w:t>
+      </w:r>
+      <w:r>
+        <w:rPr>
+          <w:rFonts w:ascii="Times New Roman" w:hAnsi="Times New Roman" w:cs="Times New Roman"/>
+          <w:sz w:val="20"/>
+          <w:szCs w:val="20"/>
+        </w:rPr>
+        <w:t xml:space="preserve">current. The </w:t>
+      </w:r>
+      <w:r>
+        <w:rPr>
+          <w:rFonts w:ascii="Times New Roman" w:hAnsi="Times New Roman" w:cs="Times New Roman"/>
+          <w:sz w:val="20"/>
+          <w:szCs w:val="20"/>
+        </w:rPr>
+        <w:t xml:space="preserve">channel </w:t>
+      </w:r>
+      <w:r>
+        <w:rPr>
+          <w:rFonts w:ascii="Times New Roman" w:hAnsi="Times New Roman" w:cs="Times New Roman"/>
+          <w:sz w:val="20"/>
+          <w:szCs w:val="20"/>
+        </w:rPr>
+        <w:t xml:space="preserve">current starts to decrease when the top switch is turned on. Therefore, applying negative gate-source voltage should be called as </w:t>
+      </w:r>
+      <w:r>
+        <w:rPr>
+          <w:rFonts w:ascii="Times New Roman" w:hAnsi="Times New Roman" w:cs="Times New Roman"/>
+          <w:b/>
+          <w:sz w:val="20"/>
+          <w:szCs w:val="20"/>
+        </w:rPr>
+        <w:t>passive turn-off</w:t>
+      </w:r>
+      <w:r>
+        <w:rPr>
+          <w:rFonts w:ascii="Times New Roman" w:hAnsi="Times New Roman" w:cs="Times New Roman"/>
+          <w:sz w:val="20"/>
+          <w:szCs w:val="20"/>
+        </w:rPr>
+        <w:t xml:space="preserve"> and</w:t>
+      </w:r>
+      <w:r>
+        <w:rPr>
+          <w:rFonts w:ascii="Times New Roman" w:hAnsi="Times New Roman" w:cs="Times New Roman"/>
+          <w:sz w:val="20"/>
+          <w:szCs w:val="20"/>
+        </w:rPr>
+        <w:t xml:space="preserve"> </w:t>
+      </w:r>
+      <w:r>
+        <w:rPr>
+          <w:rFonts w:ascii="Times New Roman" w:hAnsi="Times New Roman" w:cs="Times New Roman"/>
+          <w:sz w:val="20"/>
+          <w:szCs w:val="20"/>
+          <w:highlight w:val="yellow"/>
+        </w:rPr>
+        <w:t xml:space="preserve">actual current decrease in the channel should be called as </w:t>
+      </w:r>
+      <w:r>
+        <w:rPr>
+          <w:rFonts w:ascii="Times New Roman" w:hAnsi="Times New Roman" w:cs="Times New Roman"/>
+          <w:b/>
+          <w:sz w:val="20"/>
+          <w:szCs w:val="20"/>
+          <w:highlight w:val="yellow"/>
+        </w:rPr>
+        <w:t>active turn-off</w:t>
+      </w:r>
+      <w:r>
+        <w:rPr>
+          <w:rFonts w:ascii="Times New Roman" w:hAnsi="Times New Roman" w:cs="Times New Roman"/>
+          <w:sz w:val="20"/>
+          <w:szCs w:val="20"/>
+          <w:highlight w:val="yellow"/>
+        </w:rPr>
+        <w:t>.</w:t>
+      </w:r>
+      <w:r>
+        <w:rPr>
+          <w:rFonts w:ascii="Times New Roman" w:hAnsi="Times New Roman" w:cs="Times New Roman"/>
+          <w:sz w:val="20"/>
+          <w:szCs w:val="20"/>
+        </w:rPr>
+        <w:t xml:space="preserve"> </w:t>
       </w:r>
     </w:p>
     <w:p>
@@ -10288,7 +11962,6 @@
         <w:jc w:val="both"/>
         <w:rPr>
           <w:rFonts w:ascii="Times New Roman" w:hAnsi="Times New Roman" w:cs="Times New Roman"/>
-          <w:color w:val="7030A0"/>
           <w:sz w:val="20"/>
           <w:szCs w:val="20"/>
         </w:rPr>
@@ -10296,7 +11969,6 @@
       <w:r>
         <w:rPr>
           <w:rFonts w:ascii="Times New Roman" w:hAnsi="Times New Roman" w:cs="Times New Roman"/>
-          <w:color w:val="7030A0"/>
           <w:sz w:val="20"/>
           <w:szCs w:val="20"/>
         </w:rPr>
@@ -10305,16 +11977,30 @@
       <w:r>
         <w:rPr>
           <w:rFonts w:ascii="Times New Roman" w:hAnsi="Times New Roman" w:cs="Times New Roman"/>
-          <w:color w:val="7030A0"/>
-          <w:sz w:val="20"/>
-          <w:szCs w:val="20"/>
-        </w:rPr>
-        <w:t xml:space="preserve">device </w:t>
-      </w:r>
-      <w:r>
-        <w:rPr>
-          <w:rFonts w:ascii="Times New Roman" w:hAnsi="Times New Roman" w:cs="Times New Roman"/>
-          <w:color w:val="7030A0"/>
+          <w:sz w:val="20"/>
+          <w:szCs w:val="20"/>
+        </w:rPr>
+        <w:t>device</w:t>
+      </w:r>
+      <w:r>
+        <w:rPr>
+          <w:rFonts w:ascii="Times New Roman" w:hAnsi="Times New Roman" w:cs="Times New Roman"/>
+          <w:sz w:val="20"/>
+          <w:szCs w:val="20"/>
+        </w:rPr>
+        <w:t>s</w:t>
+      </w:r>
+      <w:r>
+        <w:rPr>
+          <w:rFonts w:ascii="Times New Roman" w:hAnsi="Times New Roman" w:cs="Times New Roman"/>
+          <w:sz w:val="20"/>
+          <w:szCs w:val="20"/>
+        </w:rPr>
+        <w:t xml:space="preserve"> </w:t>
+      </w:r>
+      <w:r>
+        <w:rPr>
+          <w:rFonts w:ascii="Times New Roman" w:hAnsi="Times New Roman" w:cs="Times New Roman"/>
           <w:sz w:val="20"/>
           <w:szCs w:val="20"/>
         </w:rPr>
@@ -10323,27 +12009,22 @@
       <w:r>
         <w:rPr>
           <w:rFonts w:ascii="Times New Roman" w:hAnsi="Times New Roman" w:cs="Times New Roman"/>
-          <w:color w:val="7030A0"/>
           <w:sz w:val="20"/>
           <w:szCs w:val="20"/>
         </w:rPr>
         <w:t xml:space="preserve">Understanding the effect of the </w:t>
       </w:r>
-      <w:proofErr w:type="spellStart"/>
-      <w:r>
-        <w:rPr>
-          <w:rFonts w:ascii="Times New Roman" w:hAnsi="Times New Roman" w:cs="Times New Roman"/>
-          <w:color w:val="7030A0"/>
+      <w:r>
+        <w:rPr>
+          <w:rFonts w:ascii="Times New Roman" w:hAnsi="Times New Roman" w:cs="Times New Roman"/>
           <w:sz w:val="20"/>
           <w:szCs w:val="20"/>
         </w:rPr>
         <w:t>parasitics</w:t>
       </w:r>
-      <w:proofErr w:type="spellEnd"/>
-      <w:r>
-        <w:rPr>
-          <w:rFonts w:ascii="Times New Roman" w:hAnsi="Times New Roman" w:cs="Times New Roman"/>
-          <w:color w:val="7030A0"/>
+      <w:r>
+        <w:rPr>
+          <w:rFonts w:ascii="Times New Roman" w:hAnsi="Times New Roman" w:cs="Times New Roman"/>
           <w:sz w:val="20"/>
           <w:szCs w:val="20"/>
         </w:rPr>
@@ -10352,7 +12033,6 @@
       <w:r>
         <w:rPr>
           <w:rFonts w:ascii="Times New Roman" w:hAnsi="Times New Roman" w:cs="Times New Roman"/>
-          <w:color w:val="7030A0"/>
           <w:sz w:val="20"/>
           <w:szCs w:val="20"/>
         </w:rPr>
@@ -10361,7 +12041,6 @@
       <w:r>
         <w:rPr>
           <w:rFonts w:ascii="Times New Roman" w:hAnsi="Times New Roman" w:cs="Times New Roman"/>
-          <w:color w:val="7030A0"/>
           <w:sz w:val="20"/>
           <w:szCs w:val="20"/>
         </w:rPr>
@@ -10370,7 +12049,6 @@
       <w:r>
         <w:rPr>
           <w:rFonts w:ascii="Times New Roman" w:hAnsi="Times New Roman" w:cs="Times New Roman"/>
-          <w:color w:val="7030A0"/>
           <w:sz w:val="20"/>
           <w:szCs w:val="20"/>
         </w:rPr>
@@ -10379,7 +12057,6 @@
       <w:r>
         <w:rPr>
           <w:rFonts w:ascii="Times New Roman" w:hAnsi="Times New Roman" w:cs="Times New Roman"/>
-          <w:color w:val="7030A0"/>
           <w:sz w:val="20"/>
           <w:szCs w:val="20"/>
         </w:rPr>
@@ -10388,7 +12065,6 @@
       <w:r>
         <w:rPr>
           <w:rFonts w:ascii="Times New Roman" w:hAnsi="Times New Roman" w:cs="Times New Roman"/>
-          <w:color w:val="7030A0"/>
           <w:sz w:val="20"/>
           <w:szCs w:val="20"/>
         </w:rPr>
@@ -10397,7 +12073,6 @@
       <w:r>
         <w:rPr>
           <w:rFonts w:ascii="Times New Roman" w:hAnsi="Times New Roman" w:cs="Times New Roman"/>
-          <w:color w:val="7030A0"/>
           <w:sz w:val="20"/>
           <w:szCs w:val="20"/>
         </w:rPr>
@@ -10406,26 +12081,65 @@
       <w:r>
         <w:rPr>
           <w:rFonts w:ascii="Times New Roman" w:hAnsi="Times New Roman" w:cs="Times New Roman"/>
-          <w:color w:val="7030A0"/>
-          <w:sz w:val="20"/>
-          <w:szCs w:val="20"/>
-        </w:rPr>
-        <w:t>The simulation results belonging to channel current and voltage waveforms are shared and their trajectories are represented on the steady state I</w:t>
-      </w:r>
-      <w:r>
-        <w:rPr>
-          <w:rFonts w:ascii="Times New Roman" w:hAnsi="Times New Roman" w:cs="Times New Roman"/>
-          <w:color w:val="7030A0"/>
+          <w:sz w:val="20"/>
+          <w:szCs w:val="20"/>
+        </w:rPr>
+        <w:t xml:space="preserve">The simulation results belonging to channel current and voltage waveforms are </w:t>
+      </w:r>
+      <w:r>
+        <w:rPr>
+          <w:rFonts w:ascii="Times New Roman" w:hAnsi="Times New Roman" w:cs="Times New Roman"/>
+          <w:sz w:val="20"/>
+          <w:szCs w:val="20"/>
+          <w:highlight w:val="green"/>
+        </w:rPr>
+        <w:t>presented</w:t>
+      </w:r>
+      <w:r>
+        <w:rPr>
+          <w:rFonts w:ascii="Times New Roman" w:hAnsi="Times New Roman" w:cs="Times New Roman"/>
+          <w:sz w:val="20"/>
+          <w:szCs w:val="20"/>
+        </w:rPr>
+        <w:t xml:space="preserve"> and </w:t>
+      </w:r>
+      <w:r>
+        <w:rPr>
+          <w:rFonts w:ascii="Times New Roman" w:hAnsi="Times New Roman" w:cs="Times New Roman"/>
+          <w:sz w:val="20"/>
+          <w:szCs w:val="20"/>
+          <w:highlight w:val="green"/>
+        </w:rPr>
+        <w:t>as a novel approach,</w:t>
+      </w:r>
+      <w:r>
+        <w:rPr>
+          <w:rFonts w:ascii="Times New Roman" w:hAnsi="Times New Roman" w:cs="Times New Roman"/>
+          <w:sz w:val="20"/>
+          <w:szCs w:val="20"/>
+        </w:rPr>
+        <w:t xml:space="preserve"> </w:t>
+      </w:r>
+      <w:r>
+        <w:rPr>
+          <w:rFonts w:ascii="Times New Roman" w:hAnsi="Times New Roman" w:cs="Times New Roman"/>
+          <w:sz w:val="20"/>
+          <w:szCs w:val="20"/>
+        </w:rPr>
+        <w:t>their trajectories are represented on the steady state I</w:t>
+      </w:r>
+      <w:r>
+        <w:rPr>
+          <w:rFonts w:ascii="Times New Roman" w:hAnsi="Times New Roman" w:cs="Times New Roman"/>
           <w:sz w:val="20"/>
           <w:szCs w:val="20"/>
           <w:vertAlign w:val="subscript"/>
         </w:rPr>
-        <w:t>DS</w:t>
-      </w:r>
-      <w:r>
-        <w:rPr>
-          <w:rFonts w:ascii="Times New Roman" w:hAnsi="Times New Roman" w:cs="Times New Roman"/>
-          <w:color w:val="7030A0"/>
+        <w:t>ds</w:t>
+      </w:r>
+      <w:r>
+        <w:rPr>
+          <w:rFonts w:ascii="Times New Roman" w:hAnsi="Times New Roman" w:cs="Times New Roman"/>
           <w:sz w:val="20"/>
           <w:szCs w:val="20"/>
         </w:rPr>
@@ -10434,17 +12148,15 @@
       <w:r>
         <w:rPr>
           <w:rFonts w:ascii="Times New Roman" w:hAnsi="Times New Roman" w:cs="Times New Roman"/>
-          <w:color w:val="7030A0"/>
           <w:sz w:val="20"/>
           <w:szCs w:val="20"/>
           <w:vertAlign w:val="subscript"/>
         </w:rPr>
-        <w:t>DS</w:t>
-      </w:r>
-      <w:r>
-        <w:rPr>
-          <w:rFonts w:ascii="Times New Roman" w:hAnsi="Times New Roman" w:cs="Times New Roman"/>
-          <w:color w:val="7030A0"/>
+        <w:t>ds</w:t>
+      </w:r>
+      <w:r>
+        <w:rPr>
+          <w:rFonts w:ascii="Times New Roman" w:hAnsi="Times New Roman" w:cs="Times New Roman"/>
           <w:sz w:val="20"/>
           <w:szCs w:val="20"/>
         </w:rPr>
@@ -10453,7 +12165,6 @@
       <w:r>
         <w:rPr>
           <w:rFonts w:ascii="Times New Roman" w:hAnsi="Times New Roman" w:cs="Times New Roman"/>
-          <w:color w:val="7030A0"/>
           <w:sz w:val="20"/>
           <w:szCs w:val="20"/>
         </w:rPr>
@@ -10462,7 +12173,6 @@
       <w:r>
         <w:rPr>
           <w:rFonts w:ascii="Times New Roman" w:hAnsi="Times New Roman" w:cs="Times New Roman"/>
-          <w:color w:val="7030A0"/>
           <w:sz w:val="20"/>
           <w:szCs w:val="20"/>
         </w:rPr>
@@ -10471,11 +12181,45 @@
       <w:r>
         <w:rPr>
           <w:rFonts w:ascii="Times New Roman" w:hAnsi="Times New Roman" w:cs="Times New Roman"/>
-          <w:color w:val="7030A0"/>
           <w:sz w:val="20"/>
           <w:szCs w:val="20"/>
         </w:rPr>
         <w:t>.</w:t>
+      </w:r>
+      <w:r>
+        <w:rPr>
+          <w:rFonts w:ascii="Times New Roman" w:hAnsi="Times New Roman" w:cs="Times New Roman"/>
+          <w:sz w:val="20"/>
+          <w:szCs w:val="20"/>
+        </w:rPr>
+        <w:t xml:space="preserve"> </w:t>
+      </w:r>
+      <w:r>
+        <w:rPr>
+          <w:rFonts w:ascii="Times New Roman" w:hAnsi="Times New Roman" w:cs="Times New Roman"/>
+          <w:sz w:val="20"/>
+          <w:szCs w:val="20"/>
+          <w:highlight w:val="yellow"/>
+        </w:rPr>
+        <w:t>Moreover, i</w:t>
+      </w:r>
+      <w:r>
+        <w:rPr>
+          <w:rFonts w:ascii="Times New Roman" w:hAnsi="Times New Roman" w:cs="Times New Roman"/>
+          <w:sz w:val="20"/>
+          <w:szCs w:val="20"/>
+          <w:highlight w:val="yellow"/>
+        </w:rPr>
+        <w:t xml:space="preserve">n order to </w:t>
+      </w:r>
+      <w:r>
+        <w:rPr>
+          <w:rFonts w:ascii="Times New Roman" w:hAnsi="Times New Roman" w:cs="Times New Roman"/>
+          <w:sz w:val="20"/>
+          <w:szCs w:val="20"/>
+          <w:highlight w:val="yellow"/>
+        </w:rPr>
+        <w:t>emphasize and express the unique conduction characteristics of GaN better, important nomenclatures, active/passive turn on/off, are defined in Section III.</w:t>
       </w:r>
     </w:p>
     <w:p>
@@ -10484,7 +12228,6 @@
         <w:jc w:val="both"/>
         <w:rPr>
           <w:rFonts w:ascii="Times New Roman" w:hAnsi="Times New Roman" w:cs="Times New Roman"/>
-          <w:color w:val="7030A0"/>
           <w:sz w:val="20"/>
           <w:szCs w:val="20"/>
         </w:rPr>
@@ -10492,7 +12235,6 @@
       <w:r>
         <w:rPr>
           <w:rFonts w:ascii="Times New Roman" w:hAnsi="Times New Roman" w:cs="Times New Roman"/>
-          <w:color w:val="7030A0"/>
           <w:sz w:val="20"/>
           <w:szCs w:val="20"/>
         </w:rPr>
@@ -10501,20 +12243,128 @@
       <w:r>
         <w:rPr>
           <w:rFonts w:ascii="Times New Roman" w:hAnsi="Times New Roman" w:cs="Times New Roman"/>
-          <w:color w:val="7030A0"/>
-          <w:sz w:val="20"/>
-          <w:szCs w:val="20"/>
-        </w:rPr>
-        <w:t xml:space="preserve">In experimental results, GS66508B-EVBDB daughter board will be used. </w:t>
-      </w:r>
-      <w:r>
-        <w:rPr>
-          <w:rFonts w:ascii="Times New Roman" w:hAnsi="Times New Roman" w:cs="Times New Roman"/>
-          <w:color w:val="7030A0"/>
-          <w:sz w:val="20"/>
-          <w:szCs w:val="20"/>
-        </w:rPr>
-        <w:t>In finalized paper it is aimed to give more detailed explanation of turn-on and turn-off characteristics of GaN.</w:t>
+          <w:sz w:val="20"/>
+          <w:szCs w:val="20"/>
+        </w:rPr>
+        <w:t>In experimental results, GS66508B-EVBDB daughter board will be used.</w:t>
+      </w:r>
+      <w:r>
+        <w:rPr>
+          <w:rFonts w:ascii="Times New Roman" w:hAnsi="Times New Roman" w:cs="Times New Roman"/>
+          <w:sz w:val="20"/>
+          <w:szCs w:val="20"/>
+        </w:rPr>
+        <w:t xml:space="preserve"> </w:t>
+      </w:r>
+      <w:r>
+        <w:rPr>
+          <w:rFonts w:ascii="Times New Roman" w:hAnsi="Times New Roman" w:cs="Times New Roman"/>
+          <w:sz w:val="20"/>
+          <w:szCs w:val="20"/>
+          <w:highlight w:val="yellow"/>
+        </w:rPr>
+        <w:t>By means of the experimental result</w:t>
+      </w:r>
+      <w:r>
+        <w:rPr>
+          <w:rFonts w:ascii="Times New Roman" w:hAnsi="Times New Roman" w:cs="Times New Roman"/>
+          <w:sz w:val="20"/>
+          <w:szCs w:val="20"/>
+          <w:highlight w:val="yellow"/>
+        </w:rPr>
+        <w:t>s</w:t>
+      </w:r>
+      <w:r>
+        <w:rPr>
+          <w:rFonts w:ascii="Times New Roman" w:hAnsi="Times New Roman" w:cs="Times New Roman"/>
+          <w:sz w:val="20"/>
+          <w:szCs w:val="20"/>
+          <w:highlight w:val="yellow"/>
+        </w:rPr>
+        <w:t>,</w:t>
+      </w:r>
+      <w:r>
+        <w:rPr>
+          <w:rFonts w:ascii="Times New Roman" w:hAnsi="Times New Roman" w:cs="Times New Roman"/>
+          <w:sz w:val="20"/>
+          <w:szCs w:val="20"/>
+          <w:highlight w:val="yellow"/>
+        </w:rPr>
+        <w:t xml:space="preserve"> </w:t>
+      </w:r>
+      <w:r>
+        <w:rPr>
+          <w:rFonts w:ascii="Times New Roman" w:hAnsi="Times New Roman" w:cs="Times New Roman"/>
+          <w:sz w:val="20"/>
+          <w:szCs w:val="20"/>
+          <w:highlight w:val="yellow"/>
+        </w:rPr>
+        <w:t xml:space="preserve">it is aimed to give more detailed explanation </w:t>
+      </w:r>
+      <w:r>
+        <w:rPr>
+          <w:rFonts w:ascii="Times New Roman" w:hAnsi="Times New Roman" w:cs="Times New Roman"/>
+          <w:sz w:val="20"/>
+          <w:szCs w:val="20"/>
+          <w:highlight w:val="yellow"/>
+        </w:rPr>
+        <w:t>for</w:t>
+      </w:r>
+      <w:r>
+        <w:rPr>
+          <w:rFonts w:ascii="Times New Roman" w:hAnsi="Times New Roman" w:cs="Times New Roman"/>
+          <w:sz w:val="20"/>
+          <w:szCs w:val="20"/>
+          <w:highlight w:val="yellow"/>
+        </w:rPr>
+        <w:t xml:space="preserve"> turn-on and turn-off characteristics of GaN</w:t>
+      </w:r>
+      <w:r>
+        <w:rPr>
+          <w:rFonts w:ascii="Times New Roman" w:hAnsi="Times New Roman" w:cs="Times New Roman"/>
+          <w:sz w:val="20"/>
+          <w:szCs w:val="20"/>
+          <w:highlight w:val="yellow"/>
+        </w:rPr>
+        <w:t xml:space="preserve"> </w:t>
+      </w:r>
+      <w:r>
+        <w:rPr>
+          <w:rFonts w:ascii="Times New Roman" w:hAnsi="Times New Roman" w:cs="Times New Roman"/>
+          <w:sz w:val="20"/>
+          <w:szCs w:val="20"/>
+          <w:highlight w:val="yellow"/>
+        </w:rPr>
+        <w:t xml:space="preserve">in </w:t>
+      </w:r>
+      <w:r>
+        <w:rPr>
+          <w:rFonts w:ascii="Times New Roman" w:hAnsi="Times New Roman" w:cs="Times New Roman"/>
+          <w:sz w:val="20"/>
+          <w:szCs w:val="20"/>
+          <w:highlight w:val="yellow"/>
+        </w:rPr>
+        <w:t xml:space="preserve">the </w:t>
+      </w:r>
+      <w:bookmarkStart w:id="0" w:name="_GoBack"/>
+      <w:bookmarkEnd w:id="0"/>
+      <w:r>
+        <w:rPr>
+          <w:rFonts w:ascii="Times New Roman" w:hAnsi="Times New Roman" w:cs="Times New Roman"/>
+          <w:sz w:val="20"/>
+          <w:szCs w:val="20"/>
+          <w:highlight w:val="yellow"/>
+        </w:rPr>
+        <w:t>finalized paper</w:t>
+      </w:r>
+      <w:r>
+        <w:rPr>
+          <w:rFonts w:ascii="Times New Roman" w:hAnsi="Times New Roman" w:cs="Times New Roman"/>
+          <w:sz w:val="20"/>
+          <w:szCs w:val="20"/>
+          <w:highlight w:val="yellow"/>
+        </w:rPr>
+        <w:t>.</w:t>
       </w:r>
     </w:p>
     <w:p>
@@ -12453,7 +14303,7 @@
 </file>
 
 <file path=customXml/itemProps1.xml><?xml version="1.0" encoding="utf-8"?>
-<ds:datastoreItem xmlns:ds="http://schemas.openxmlformats.org/officeDocument/2006/customXml" ds:itemID="{5EF57654-F49C-407F-B7B3-6C10BEB0B4BC}">
+<ds:datastoreItem xmlns:ds="http://schemas.openxmlformats.org/officeDocument/2006/customXml" ds:itemID="{E1E27F56-5367-475A-984D-53E388C2EF9E}">
   <ds:schemaRefs>
     <ds:schemaRef ds:uri="http://schemas.openxmlformats.org/officeDocument/2006/bibliography"/>
   </ds:schemaRefs>

</xml_diff>

<commit_message>
EPE bitti. ECCE planlanıyor.
</commit_message>
<xml_diff>
--- a/Paper/EPE 2018/Abstract submission/Submission_Abstract.docx
+++ b/Paper/EPE 2018/Abstract submission/Submission_Abstract.docx
@@ -1,6 +1,6 @@
 
 <file path=word/document.xml><?xml version="1.0" encoding="utf-8"?>
-<w:document xmlns:wpc="http://schemas.microsoft.com/office/word/2010/wordprocessingCanvas" xmlns:mc="http://schemas.openxmlformats.org/markup-compatibility/2006" xmlns:o="urn:schemas-microsoft-com:office:office" xmlns:r="http://schemas.openxmlformats.org/officeDocument/2006/relationships" xmlns:m="http://schemas.openxmlformats.org/officeDocument/2006/math" xmlns:v="urn:schemas-microsoft-com:vml" xmlns:wp14="http://schemas.microsoft.com/office/word/2010/wordprocessingDrawing" xmlns:wp="http://schemas.openxmlformats.org/drawingml/2006/wordprocessingDrawing" xmlns:w10="urn:schemas-microsoft-com:office:word" xmlns:w="http://schemas.openxmlformats.org/wordprocessingml/2006/main" xmlns:w14="http://schemas.microsoft.com/office/word/2010/wordml" xmlns:w15="http://schemas.microsoft.com/office/word/2012/wordml" xmlns:wpg="http://schemas.microsoft.com/office/word/2010/wordprocessingGroup" xmlns:wpi="http://schemas.microsoft.com/office/word/2010/wordprocessingInk" xmlns:wne="http://schemas.microsoft.com/office/word/2006/wordml" xmlns:wps="http://schemas.microsoft.com/office/word/2010/wordprocessingShape" mc:Ignorable="w14 w15 wp14">
+<w:document xmlns:wpc="http://schemas.microsoft.com/office/word/2010/wordprocessingCanvas" xmlns:cx="http://schemas.microsoft.com/office/drawing/2014/chartex" xmlns:mc="http://schemas.openxmlformats.org/markup-compatibility/2006" xmlns:o="urn:schemas-microsoft-com:office:office" xmlns:r="http://schemas.openxmlformats.org/officeDocument/2006/relationships" xmlns:m="http://schemas.openxmlformats.org/officeDocument/2006/math" xmlns:v="urn:schemas-microsoft-com:vml" xmlns:wp14="http://schemas.microsoft.com/office/word/2010/wordprocessingDrawing" xmlns:wp="http://schemas.openxmlformats.org/drawingml/2006/wordprocessingDrawing" xmlns:w10="urn:schemas-microsoft-com:office:word" xmlns:w="http://schemas.openxmlformats.org/wordprocessingml/2006/main" xmlns:w14="http://schemas.microsoft.com/office/word/2010/wordml" xmlns:w15="http://schemas.microsoft.com/office/word/2012/wordml" xmlns:w16se="http://schemas.microsoft.com/office/word/2015/wordml/symex" xmlns:wpg="http://schemas.microsoft.com/office/word/2010/wordprocessingGroup" xmlns:wpi="http://schemas.microsoft.com/office/word/2010/wordprocessingInk" xmlns:wne="http://schemas.microsoft.com/office/word/2006/wordml" xmlns:wps="http://schemas.microsoft.com/office/word/2010/wordprocessingShape" mc:Ignorable="w14 w15 w16se wp14">
   <w:body>
     <w:p>
       <w:pPr>
@@ -12,6 +12,8 @@
           <w:szCs w:val="20"/>
         </w:rPr>
       </w:pPr>
+      <w:bookmarkStart w:id="0" w:name="_GoBack"/>
+      <w:bookmarkEnd w:id="0"/>
       <w:r>
         <w:rPr>
           <w:rFonts w:cs="Times New Roman"/>
@@ -243,7 +245,25 @@
           <w:sz w:val="20"/>
           <w:szCs w:val="20"/>
         </w:rPr>
-        <w:t xml:space="preserve">Wide band-gap power semiconductor devices such as Silicon Carbide (SiC) </w:t>
+        <w:t>Wide band-gap power semiconductor devices such as Silicon Carbide (</w:t>
+      </w:r>
+      <w:proofErr w:type="spellStart"/>
+      <w:r>
+        <w:rPr>
+          <w:rFonts w:ascii="Times New Roman" w:hAnsi="Times New Roman" w:cs="Times New Roman"/>
+          <w:sz w:val="20"/>
+          <w:szCs w:val="20"/>
+        </w:rPr>
+        <w:t>SiC</w:t>
+      </w:r>
+      <w:proofErr w:type="spellEnd"/>
+      <w:r>
+        <w:rPr>
+          <w:rFonts w:ascii="Times New Roman" w:hAnsi="Times New Roman" w:cs="Times New Roman"/>
+          <w:sz w:val="20"/>
+          <w:szCs w:val="20"/>
+        </w:rPr>
+        <w:t xml:space="preserve">) </w:t>
       </w:r>
       <w:r>
         <w:rPr>
@@ -387,7 +407,16 @@
           <w:sz w:val="20"/>
           <w:szCs w:val="20"/>
         </w:rPr>
-        <w:t>switching speed, R</w:t>
+        <w:t xml:space="preserve">switching speed, </w:t>
+      </w:r>
+      <w:proofErr w:type="spellStart"/>
+      <w:r>
+        <w:rPr>
+          <w:rFonts w:ascii="Times New Roman" w:hAnsi="Times New Roman" w:cs="Times New Roman"/>
+          <w:sz w:val="20"/>
+          <w:szCs w:val="20"/>
+        </w:rPr>
+        <w:t>R</w:t>
       </w:r>
       <w:r>
         <w:rPr>
@@ -396,7 +425,17 @@
           <w:szCs w:val="20"/>
           <w:vertAlign w:val="subscript"/>
         </w:rPr>
-        <w:t>ds-on</w:t>
+        <w:t>ds</w:t>
+      </w:r>
+      <w:proofErr w:type="spellEnd"/>
+      <w:r>
+        <w:rPr>
+          <w:rFonts w:ascii="Times New Roman" w:hAnsi="Times New Roman" w:cs="Times New Roman"/>
+          <w:sz w:val="20"/>
+          <w:szCs w:val="20"/>
+          <w:vertAlign w:val="subscript"/>
+        </w:rPr>
+        <w:t>-on</w:t>
       </w:r>
       <w:r>
         <w:rPr>
@@ -428,7 +467,16 @@
           <w:sz w:val="20"/>
           <w:szCs w:val="20"/>
         </w:rPr>
-        <w:t xml:space="preserve"> R</w:t>
+        <w:t xml:space="preserve"> </w:t>
+      </w:r>
+      <w:proofErr w:type="spellStart"/>
+      <w:r>
+        <w:rPr>
+          <w:rFonts w:ascii="Times New Roman" w:hAnsi="Times New Roman" w:cs="Times New Roman"/>
+          <w:sz w:val="20"/>
+          <w:szCs w:val="20"/>
+        </w:rPr>
+        <w:t>R</w:t>
       </w:r>
       <w:r>
         <w:rPr>
@@ -437,7 +485,17 @@
           <w:szCs w:val="20"/>
           <w:vertAlign w:val="subscript"/>
         </w:rPr>
-        <w:t>ds-on</w:t>
+        <w:t>ds</w:t>
+      </w:r>
+      <w:proofErr w:type="spellEnd"/>
+      <w:r>
+        <w:rPr>
+          <w:rFonts w:ascii="Times New Roman" w:hAnsi="Times New Roman" w:cs="Times New Roman"/>
+          <w:sz w:val="20"/>
+          <w:szCs w:val="20"/>
+          <w:vertAlign w:val="subscript"/>
+        </w:rPr>
+        <w:t>-on</w:t>
       </w:r>
       <w:r>
         <w:rPr>
@@ -618,8 +676,19 @@
           <w:sz w:val="20"/>
           <w:szCs w:val="20"/>
         </w:rPr>
-        <w:t>di/dt</w:t>
-      </w:r>
+        <w:t>di/</w:t>
+      </w:r>
+      <w:proofErr w:type="spellStart"/>
+      <w:r>
+        <w:rPr>
+          <w:rFonts w:ascii="Times New Roman" w:hAnsi="Times New Roman" w:cs="Times New Roman"/>
+          <w:i/>
+          <w:sz w:val="20"/>
+          <w:szCs w:val="20"/>
+        </w:rPr>
+        <w:t>dt</w:t>
+      </w:r>
+      <w:proofErr w:type="spellEnd"/>
       <w:r>
         <w:rPr>
           <w:rFonts w:ascii="Times New Roman" w:hAnsi="Times New Roman" w:cs="Times New Roman"/>
@@ -635,8 +704,19 @@
           <w:sz w:val="20"/>
           <w:szCs w:val="20"/>
         </w:rPr>
-        <w:t>dv/dt</w:t>
-      </w:r>
+        <w:t>dv/</w:t>
+      </w:r>
+      <w:proofErr w:type="spellStart"/>
+      <w:r>
+        <w:rPr>
+          <w:rFonts w:ascii="Times New Roman" w:hAnsi="Times New Roman" w:cs="Times New Roman"/>
+          <w:i/>
+          <w:sz w:val="20"/>
+          <w:szCs w:val="20"/>
+        </w:rPr>
+        <w:t>dt</w:t>
+      </w:r>
+      <w:proofErr w:type="spellEnd"/>
       <w:r>
         <w:rPr>
           <w:rFonts w:ascii="Times New Roman" w:hAnsi="Times New Roman" w:cs="Times New Roman"/>
@@ -774,6 +854,7 @@
         </w:rPr>
         <w:t xml:space="preserve"> (</w:t>
       </w:r>
+      <w:proofErr w:type="spellStart"/>
       <w:r>
         <w:rPr>
           <w:rFonts w:ascii="Times New Roman" w:hAnsi="Times New Roman" w:cs="Times New Roman"/>
@@ -793,6 +874,7 @@
         </w:rPr>
         <w:t>gs</w:t>
       </w:r>
+      <w:proofErr w:type="spellEnd"/>
       <w:r>
         <w:rPr>
           <w:rFonts w:ascii="Times New Roman" w:hAnsi="Times New Roman" w:cs="Times New Roman"/>
@@ -1124,17 +1206,7 @@
           <w:sz w:val="20"/>
           <w:szCs w:val="20"/>
         </w:rPr>
-        <w:t xml:space="preserve"> regarding e-mode GaN FET mod</w:t>
-      </w:r>
-      <w:bookmarkStart w:id="0" w:name="_GoBack"/>
-      <w:bookmarkEnd w:id="0"/>
-      <w:r>
-        <w:rPr>
-          <w:rFonts w:ascii="Times New Roman" w:hAnsi="Times New Roman" w:cs="Times New Roman"/>
-          <w:sz w:val="20"/>
-          <w:szCs w:val="20"/>
-        </w:rPr>
-        <w:t>eling</w:t>
+        <w:t xml:space="preserve"> regarding e-mode GaN FET modeling</w:t>
       </w:r>
       <w:r>
         <w:rPr>
@@ -1235,18 +1307,29 @@
           <w:sz w:val="20"/>
           <w:szCs w:val="20"/>
         </w:rPr>
-        <w:t>-V</w:t>
-      </w:r>
+        <w:t>-</w:t>
+      </w:r>
+      <w:proofErr w:type="spellStart"/>
       <w:r>
         <w:rPr>
           <w:rFonts w:ascii="Times New Roman" w:hAnsi="Times New Roman" w:cs="Times New Roman"/>
           <w:i/>
           <w:sz w:val="20"/>
           <w:szCs w:val="20"/>
+        </w:rPr>
+        <w:t>V</w:t>
+      </w:r>
+      <w:r>
+        <w:rPr>
+          <w:rFonts w:ascii="Times New Roman" w:hAnsi="Times New Roman" w:cs="Times New Roman"/>
+          <w:i/>
+          <w:sz w:val="20"/>
+          <w:szCs w:val="20"/>
           <w:vertAlign w:val="subscript"/>
         </w:rPr>
         <w:t>ds</w:t>
       </w:r>
+      <w:proofErr w:type="spellEnd"/>
       <w:r>
         <w:rPr>
           <w:rFonts w:ascii="Times New Roman" w:hAnsi="Times New Roman" w:cs="Times New Roman"/>
@@ -1281,18 +1364,29 @@
           <w:sz w:val="20"/>
           <w:szCs w:val="20"/>
         </w:rPr>
-        <w:t>-V</w:t>
-      </w:r>
+        <w:t>-</w:t>
+      </w:r>
+      <w:proofErr w:type="spellStart"/>
       <w:r>
         <w:rPr>
           <w:rFonts w:ascii="Times New Roman" w:hAnsi="Times New Roman" w:cs="Times New Roman"/>
           <w:i/>
           <w:sz w:val="20"/>
           <w:szCs w:val="20"/>
+        </w:rPr>
+        <w:t>V</w:t>
+      </w:r>
+      <w:r>
+        <w:rPr>
+          <w:rFonts w:ascii="Times New Roman" w:hAnsi="Times New Roman" w:cs="Times New Roman"/>
+          <w:i/>
+          <w:sz w:val="20"/>
+          <w:szCs w:val="20"/>
           <w:vertAlign w:val="subscript"/>
         </w:rPr>
         <w:t>gs</w:t>
       </w:r>
+      <w:proofErr w:type="spellEnd"/>
       <w:r>
         <w:rPr>
           <w:rFonts w:ascii="Times New Roman" w:hAnsi="Times New Roman" w:cs="Times New Roman"/>
@@ -1301,6 +1395,7 @@
         </w:rPr>
         <w:t xml:space="preserve"> characteristics and dynamic </w:t>
       </w:r>
+      <w:proofErr w:type="spellStart"/>
       <w:r>
         <w:rPr>
           <w:rFonts w:ascii="Times New Roman" w:hAnsi="Times New Roman" w:cs="Times New Roman"/>
@@ -1318,7 +1413,18 @@
           <w:szCs w:val="20"/>
           <w:vertAlign w:val="subscript"/>
         </w:rPr>
-        <w:t>ds-on</w:t>
+        <w:t>ds</w:t>
+      </w:r>
+      <w:proofErr w:type="spellEnd"/>
+      <w:r>
+        <w:rPr>
+          <w:rFonts w:ascii="Times New Roman" w:hAnsi="Times New Roman" w:cs="Times New Roman"/>
+          <w:i/>
+          <w:sz w:val="20"/>
+          <w:szCs w:val="20"/>
+          <w:vertAlign w:val="subscript"/>
+        </w:rPr>
+        <w:t>-on</w:t>
       </w:r>
       <w:r>
         <w:rPr>
@@ -1506,6 +1612,7 @@
         </w:rPr>
         <w:t xml:space="preserve">its relationship with the applied </w:t>
       </w:r>
+      <w:proofErr w:type="spellStart"/>
       <w:r>
         <w:rPr>
           <w:rFonts w:ascii="Times New Roman" w:hAnsi="Times New Roman" w:cs="Times New Roman"/>
@@ -1525,6 +1632,7 @@
         </w:rPr>
         <w:t>gs</w:t>
       </w:r>
+      <w:proofErr w:type="spellEnd"/>
       <w:r>
         <w:rPr>
           <w:rFonts w:ascii="Times New Roman" w:hAnsi="Times New Roman" w:cs="Times New Roman"/>
@@ -1580,7 +1688,25 @@
           <w:sz w:val="20"/>
           <w:szCs w:val="20"/>
         </w:rPr>
-        <w:t xml:space="preserve">. Several methods have been proposed for the minimization of the reverse conduction losses such as using a schottky diode in parallel with the synchronous GaN transistor </w:t>
+        <w:t xml:space="preserve">. Several methods have been proposed for the minimization of the reverse conduction losses such as using a </w:t>
+      </w:r>
+      <w:proofErr w:type="spellStart"/>
+      <w:r>
+        <w:rPr>
+          <w:rFonts w:ascii="Times New Roman" w:hAnsi="Times New Roman" w:cs="Times New Roman"/>
+          <w:sz w:val="20"/>
+          <w:szCs w:val="20"/>
+        </w:rPr>
+        <w:t>schottky</w:t>
+      </w:r>
+      <w:proofErr w:type="spellEnd"/>
+      <w:r>
+        <w:rPr>
+          <w:rFonts w:ascii="Times New Roman" w:hAnsi="Times New Roman" w:cs="Times New Roman"/>
+          <w:sz w:val="20"/>
+          <w:szCs w:val="20"/>
+        </w:rPr>
+        <w:t xml:space="preserve"> diode in parallel with the synchronous GaN transistor </w:t>
       </w:r>
       <w:r>
         <w:rPr>
@@ -1763,6 +1889,7 @@
         </w:rPr>
         <w:t xml:space="preserve">In this model, the drain-source characteristics is modeled by a dependent current source and a temperature dependent resistance which gives the steady state behavior of the device during forward and reverse conduction at different </w:t>
       </w:r>
+      <w:proofErr w:type="spellStart"/>
       <w:r>
         <w:rPr>
           <w:rFonts w:ascii="Times New Roman" w:hAnsi="Times New Roman" w:cs="Times New Roman"/>
@@ -1782,6 +1909,7 @@
         </w:rPr>
         <w:t>gs</w:t>
       </w:r>
+      <w:proofErr w:type="spellEnd"/>
       <w:r>
         <w:rPr>
           <w:rFonts w:ascii="Times New Roman" w:hAnsi="Times New Roman" w:cs="Times New Roman"/>
@@ -1873,18 +2001,29 @@
           <w:sz w:val="20"/>
           <w:szCs w:val="20"/>
         </w:rPr>
-        <w:t xml:space="preserve"> – V</w:t>
-      </w:r>
+        <w:t xml:space="preserve"> – </w:t>
+      </w:r>
+      <w:proofErr w:type="spellStart"/>
       <w:r>
         <w:rPr>
           <w:rFonts w:ascii="Times New Roman" w:hAnsi="Times New Roman" w:cs="Times New Roman"/>
           <w:i/>
           <w:sz w:val="20"/>
           <w:szCs w:val="20"/>
+        </w:rPr>
+        <w:t>V</w:t>
+      </w:r>
+      <w:r>
+        <w:rPr>
+          <w:rFonts w:ascii="Times New Roman" w:hAnsi="Times New Roman" w:cs="Times New Roman"/>
+          <w:i/>
+          <w:sz w:val="20"/>
+          <w:szCs w:val="20"/>
           <w:vertAlign w:val="subscript"/>
         </w:rPr>
         <w:t>ds</w:t>
       </w:r>
+      <w:proofErr w:type="spellEnd"/>
       <w:r>
         <w:rPr>
           <w:rFonts w:ascii="Times New Roman" w:hAnsi="Times New Roman" w:cs="Times New Roman"/>
@@ -1925,6 +2064,7 @@
         </w:rPr>
         <w:t xml:space="preserve">switching transients will be located onto </w:t>
       </w:r>
+      <w:proofErr w:type="gramStart"/>
       <w:r>
         <w:rPr>
           <w:rFonts w:ascii="Times New Roman" w:hAnsi="Times New Roman" w:cs="Times New Roman"/>
@@ -1939,7 +2079,16 @@
           <w:sz w:val="20"/>
           <w:szCs w:val="20"/>
         </w:rPr>
-        <w:t xml:space="preserve"> characteristics to show the regions </w:t>
+        <w:t xml:space="preserve"> characteristics</w:t>
+      </w:r>
+      <w:proofErr w:type="gramEnd"/>
+      <w:r>
+        <w:rPr>
+          <w:rFonts w:ascii="Times New Roman" w:hAnsi="Times New Roman" w:cs="Times New Roman"/>
+          <w:sz w:val="20"/>
+          <w:szCs w:val="20"/>
+        </w:rPr>
+        <w:t xml:space="preserve"> to show the regions </w:t>
       </w:r>
       <w:r>
         <w:rPr>
@@ -2063,18 +2212,29 @@
           <w:sz w:val="20"/>
           <w:szCs w:val="20"/>
         </w:rPr>
-        <w:t>-V</w:t>
-      </w:r>
+        <w:t>-</w:t>
+      </w:r>
+      <w:proofErr w:type="spellStart"/>
       <w:r>
         <w:rPr>
           <w:rFonts w:ascii="Times New Roman" w:hAnsi="Times New Roman" w:cs="Times New Roman"/>
           <w:i/>
           <w:sz w:val="20"/>
           <w:szCs w:val="20"/>
+        </w:rPr>
+        <w:t>V</w:t>
+      </w:r>
+      <w:r>
+        <w:rPr>
+          <w:rFonts w:ascii="Times New Roman" w:hAnsi="Times New Roman" w:cs="Times New Roman"/>
+          <w:i/>
+          <w:sz w:val="20"/>
+          <w:szCs w:val="20"/>
           <w:vertAlign w:val="subscript"/>
         </w:rPr>
         <w:t>ds</w:t>
       </w:r>
+      <w:proofErr w:type="spellEnd"/>
       <w:r>
         <w:rPr>
           <w:rFonts w:ascii="Times New Roman" w:hAnsi="Times New Roman" w:cs="Times New Roman"/>
@@ -2089,7 +2249,16 @@
           <w:sz w:val="20"/>
           <w:szCs w:val="20"/>
         </w:rPr>
-        <w:t>vice and the dynamic R</w:t>
+        <w:t xml:space="preserve">vice and the dynamic </w:t>
+      </w:r>
+      <w:proofErr w:type="spellStart"/>
+      <w:r>
+        <w:rPr>
+          <w:rFonts w:ascii="Times New Roman" w:hAnsi="Times New Roman" w:cs="Times New Roman"/>
+          <w:sz w:val="20"/>
+          <w:szCs w:val="20"/>
+        </w:rPr>
+        <w:t>R</w:t>
       </w:r>
       <w:r>
         <w:rPr>
@@ -2098,7 +2267,17 @@
           <w:szCs w:val="20"/>
           <w:vertAlign w:val="subscript"/>
         </w:rPr>
-        <w:t>ds-on</w:t>
+        <w:t>ds</w:t>
+      </w:r>
+      <w:proofErr w:type="spellEnd"/>
+      <w:r>
+        <w:rPr>
+          <w:rFonts w:ascii="Times New Roman" w:hAnsi="Times New Roman" w:cs="Times New Roman"/>
+          <w:sz w:val="20"/>
+          <w:szCs w:val="20"/>
+          <w:vertAlign w:val="subscript"/>
+        </w:rPr>
+        <w:t>-on</w:t>
       </w:r>
       <w:r>
         <w:rPr>
@@ -2313,6 +2492,7 @@
         </w:rPr>
         <w:t xml:space="preserve"> </w:t>
       </w:r>
+      <w:proofErr w:type="spellStart"/>
       <w:r>
         <w:rPr>
           <w:rFonts w:ascii="Times New Roman" w:hAnsi="Times New Roman" w:cs="Times New Roman"/>
@@ -2332,6 +2512,7 @@
         </w:rPr>
         <w:t>t</w:t>
       </w:r>
+      <w:proofErr w:type="spellEnd"/>
       <w:r>
         <w:rPr>
           <w:rFonts w:ascii="Times New Roman" w:hAnsi="Times New Roman" w:cs="Times New Roman"/>
@@ -2348,6 +2529,7 @@
         </w:rPr>
         <w:t xml:space="preserve">represents the temperature dependency of </w:t>
       </w:r>
+      <w:proofErr w:type="spellStart"/>
       <w:r>
         <w:rPr>
           <w:rFonts w:ascii="Times New Roman" w:hAnsi="Times New Roman" w:cs="Times New Roman"/>
@@ -2365,7 +2547,18 @@
           <w:szCs w:val="20"/>
           <w:vertAlign w:val="subscript"/>
         </w:rPr>
-        <w:t>ds-on</w:t>
+        <w:t>ds</w:t>
+      </w:r>
+      <w:proofErr w:type="spellEnd"/>
+      <w:r>
+        <w:rPr>
+          <w:rFonts w:ascii="Times New Roman" w:hAnsi="Times New Roman" w:cs="Times New Roman"/>
+          <w:i/>
+          <w:sz w:val="20"/>
+          <w:szCs w:val="20"/>
+          <w:vertAlign w:val="subscript"/>
+        </w:rPr>
+        <w:t>-on</w:t>
       </w:r>
       <w:r>
         <w:rPr>
@@ -2482,10 +2675,10 @@
             <v:path o:extrusionok="f" gradientshapeok="t" o:connecttype="rect"/>
             <o:lock v:ext="edit" aspectratio="t"/>
           </v:shapetype>
-          <v:shape id="_x0000_i1025" type="#_x0000_t75" style="width:381.2pt;height:98pt" o:ole="">
+          <v:shape id="_x0000_i1025" type="#_x0000_t75" style="width:381.05pt;height:98.2pt" o:ole="">
             <v:imagedata r:id="rId8" o:title=""/>
           </v:shape>
-          <o:OLEObject Type="Embed" ProgID="Visio.Drawing.15" ShapeID="_x0000_i1025" DrawAspect="Content" ObjectID="_1574665138" r:id="rId9"/>
+          <o:OLEObject Type="Embed" ProgID="Visio.Drawing.15" ShapeID="_x0000_i1025" DrawAspect="Content" ObjectID="_1574666544" r:id="rId9"/>
         </w:object>
       </w:r>
     </w:p>
@@ -4278,18 +4471,29 @@
           <w:sz w:val="20"/>
           <w:szCs w:val="20"/>
         </w:rPr>
-        <w:t>-V</w:t>
-      </w:r>
+        <w:t>-</w:t>
+      </w:r>
+      <w:proofErr w:type="spellStart"/>
       <w:r>
         <w:rPr>
           <w:rFonts w:ascii="Times New Roman" w:hAnsi="Times New Roman" w:cs="Times New Roman"/>
           <w:i/>
           <w:sz w:val="20"/>
           <w:szCs w:val="20"/>
+        </w:rPr>
+        <w:t>V</w:t>
+      </w:r>
+      <w:r>
+        <w:rPr>
+          <w:rFonts w:ascii="Times New Roman" w:hAnsi="Times New Roman" w:cs="Times New Roman"/>
+          <w:i/>
+          <w:sz w:val="20"/>
+          <w:szCs w:val="20"/>
           <w:vertAlign w:val="subscript"/>
         </w:rPr>
         <w:t>ds</w:t>
       </w:r>
+      <w:proofErr w:type="spellEnd"/>
       <w:r>
         <w:rPr>
           <w:rFonts w:ascii="Times New Roman" w:hAnsi="Times New Roman" w:cs="Times New Roman"/>
@@ -4346,6 +4550,7 @@
         </w:rPr>
         <w:t xml:space="preserve"> </w:t>
       </w:r>
+      <w:proofErr w:type="spellStart"/>
       <w:r>
         <w:rPr>
           <w:rFonts w:ascii="Times New Roman" w:hAnsi="Times New Roman" w:cs="Times New Roman"/>
@@ -4365,6 +4570,7 @@
         </w:rPr>
         <w:t>gs</w:t>
       </w:r>
+      <w:proofErr w:type="spellEnd"/>
       <w:r>
         <w:rPr>
           <w:rFonts w:ascii="Times New Roman" w:hAnsi="Times New Roman" w:cs="Times New Roman"/>
@@ -5011,6 +5217,7 @@
         </w:rPr>
         <w:t xml:space="preserve"> dependent on </w:t>
       </w:r>
+      <w:proofErr w:type="spellStart"/>
       <w:r>
         <w:rPr>
           <w:rFonts w:ascii="Times New Roman" w:hAnsi="Times New Roman" w:cs="Times New Roman"/>
@@ -5030,6 +5237,7 @@
         </w:rPr>
         <w:t>ds</w:t>
       </w:r>
+      <w:proofErr w:type="spellEnd"/>
       <w:r>
         <w:rPr>
           <w:rFonts w:ascii="Times New Roman" w:hAnsi="Times New Roman" w:cs="Times New Roman"/>
@@ -5576,7 +5784,16 @@
                 <w:sz w:val="16"/>
                 <w:szCs w:val="16"/>
               </w:rPr>
-              <w:t>Input voltage (V</w:t>
+              <w:t>Input voltage (</w:t>
+            </w:r>
+            <w:proofErr w:type="spellStart"/>
+            <w:r>
+              <w:rPr>
+                <w:rFonts w:ascii="Times New Roman" w:hAnsi="Times New Roman" w:cs="Times New Roman"/>
+                <w:sz w:val="16"/>
+                <w:szCs w:val="16"/>
+              </w:rPr>
+              <w:t>V</w:t>
             </w:r>
             <w:r>
               <w:rPr>
@@ -5587,6 +5804,7 @@
               </w:rPr>
               <w:t>d</w:t>
             </w:r>
+            <w:proofErr w:type="spellEnd"/>
             <w:r>
               <w:rPr>
                 <w:rFonts w:ascii="Times New Roman" w:hAnsi="Times New Roman" w:cs="Times New Roman"/>
@@ -5654,7 +5872,17 @@
                 <w:sz w:val="16"/>
                 <w:szCs w:val="16"/>
               </w:rPr>
-              <w:t>Gate parasitic inductance (L</w:t>
+              <w:t>Gate parasitic inductance (</w:t>
+            </w:r>
+            <w:proofErr w:type="spellStart"/>
+            <w:r>
+              <w:rPr>
+                <w:rFonts w:ascii="Times New Roman" w:hAnsi="Times New Roman" w:cs="Times New Roman"/>
+                <w:color w:val="000000" w:themeColor="text1"/>
+                <w:sz w:val="16"/>
+                <w:szCs w:val="16"/>
+              </w:rPr>
+              <w:t>L</w:t>
             </w:r>
             <w:r>
               <w:rPr>
@@ -5666,6 +5894,7 @@
               </w:rPr>
               <w:t>g</w:t>
             </w:r>
+            <w:proofErr w:type="spellEnd"/>
             <w:r>
               <w:rPr>
                 <w:rFonts w:ascii="Times New Roman" w:hAnsi="Times New Roman" w:cs="Times New Roman"/>
@@ -5708,8 +5937,19 @@
                 <w:sz w:val="16"/>
                 <w:szCs w:val="16"/>
               </w:rPr>
-              <w:t xml:space="preserve"> nH</w:t>
+              <w:t xml:space="preserve"> </w:t>
             </w:r>
+            <w:proofErr w:type="spellStart"/>
+            <w:r>
+              <w:rPr>
+                <w:rFonts w:ascii="Times New Roman" w:hAnsi="Times New Roman" w:cs="Times New Roman"/>
+                <w:color w:val="000000" w:themeColor="text1"/>
+                <w:sz w:val="16"/>
+                <w:szCs w:val="16"/>
+              </w:rPr>
+              <w:t>nH</w:t>
+            </w:r>
+            <w:proofErr w:type="spellEnd"/>
           </w:p>
         </w:tc>
         <w:tc>
@@ -5761,7 +6001,17 @@
                 <w:sz w:val="16"/>
                 <w:szCs w:val="16"/>
               </w:rPr>
-              <w:t xml:space="preserve"> (t</w:t>
+              <w:t xml:space="preserve"> (</w:t>
+            </w:r>
+            <w:proofErr w:type="spellStart"/>
+            <w:r>
+              <w:rPr>
+                <w:rFonts w:ascii="Times New Roman" w:hAnsi="Times New Roman" w:cs="Times New Roman"/>
+                <w:color w:val="000000" w:themeColor="text1"/>
+                <w:sz w:val="16"/>
+                <w:szCs w:val="16"/>
+              </w:rPr>
+              <w:t>t</w:t>
             </w:r>
             <w:r>
               <w:rPr>
@@ -5773,6 +6023,7 @@
               </w:rPr>
               <w:t>dead</w:t>
             </w:r>
+            <w:proofErr w:type="spellEnd"/>
             <w:r>
               <w:rPr>
                 <w:rFonts w:ascii="Times New Roman" w:hAnsi="Times New Roman" w:cs="Times New Roman"/>
@@ -5922,7 +6173,17 @@
                 <w:sz w:val="16"/>
                 <w:szCs w:val="16"/>
               </w:rPr>
-              <w:t>Internal gate resistance (R</w:t>
+              <w:t>Internal gate resistance (</w:t>
+            </w:r>
+            <w:proofErr w:type="spellStart"/>
+            <w:r>
+              <w:rPr>
+                <w:rFonts w:ascii="Times New Roman" w:hAnsi="Times New Roman" w:cs="Times New Roman"/>
+                <w:color w:val="000000" w:themeColor="text1"/>
+                <w:sz w:val="16"/>
+                <w:szCs w:val="16"/>
+              </w:rPr>
+              <w:t>R</w:t>
             </w:r>
             <w:r>
               <w:rPr>
@@ -5934,6 +6195,7 @@
               </w:rPr>
               <w:t>g</w:t>
             </w:r>
+            <w:proofErr w:type="spellEnd"/>
             <w:r>
               <w:rPr>
                 <w:rFonts w:ascii="Times New Roman" w:hAnsi="Times New Roman" w:cs="Times New Roman"/>
@@ -6263,6 +6525,7 @@
               </w:rPr>
               <w:t>Filter capacitance (</w:t>
             </w:r>
+            <w:proofErr w:type="spellStart"/>
             <w:r>
               <w:rPr>
                 <w:rFonts w:ascii="Times New Roman" w:hAnsi="Times New Roman" w:cs="Times New Roman"/>
@@ -6282,6 +6545,7 @@
               </w:rPr>
               <w:t>f</w:t>
             </w:r>
+            <w:proofErr w:type="spellEnd"/>
             <w:r>
               <w:rPr>
                 <w:rFonts w:ascii="Times New Roman" w:hAnsi="Times New Roman" w:cs="Times New Roman"/>
@@ -6326,6 +6590,7 @@
               </w:rPr>
               <w:t xml:space="preserve"> </w:t>
             </w:r>
+            <w:proofErr w:type="spellStart"/>
             <w:r>
               <w:rPr>
                 <w:rFonts w:ascii="Times New Roman" w:hAnsi="Times New Roman" w:cs="Times New Roman"/>
@@ -6344,6 +6609,7 @@
               </w:rPr>
               <w:t>F</w:t>
             </w:r>
+            <w:proofErr w:type="spellEnd"/>
           </w:p>
         </w:tc>
       </w:tr>
@@ -6373,7 +6639,17 @@
                 <w:sz w:val="16"/>
                 <w:szCs w:val="16"/>
               </w:rPr>
-              <w:t>Applied gate voltage (V</w:t>
+              <w:t>Applied gate voltage (</w:t>
+            </w:r>
+            <w:proofErr w:type="spellStart"/>
+            <w:r>
+              <w:rPr>
+                <w:rFonts w:ascii="Times New Roman" w:hAnsi="Times New Roman" w:cs="Times New Roman"/>
+                <w:color w:val="000000" w:themeColor="text1"/>
+                <w:sz w:val="16"/>
+                <w:szCs w:val="16"/>
+              </w:rPr>
+              <w:t>V</w:t>
             </w:r>
             <w:r>
               <w:rPr>
@@ -6385,6 +6661,7 @@
               </w:rPr>
               <w:t>gs</w:t>
             </w:r>
+            <w:proofErr w:type="spellEnd"/>
             <w:r>
               <w:rPr>
                 <w:rFonts w:ascii="Times New Roman" w:hAnsi="Times New Roman" w:cs="Times New Roman"/>
@@ -6515,7 +6792,17 @@
                 <w:sz w:val="16"/>
                 <w:szCs w:val="16"/>
               </w:rPr>
-              <w:t>Drain/source inductances (L</w:t>
+              <w:t>Drain/source inductances (</w:t>
+            </w:r>
+            <w:proofErr w:type="spellStart"/>
+            <w:r>
+              <w:rPr>
+                <w:rFonts w:ascii="Times New Roman" w:hAnsi="Times New Roman" w:cs="Times New Roman"/>
+                <w:color w:val="000000" w:themeColor="text1"/>
+                <w:sz w:val="16"/>
+                <w:szCs w:val="16"/>
+              </w:rPr>
+              <w:t>L</w:t>
             </w:r>
             <w:r>
               <w:rPr>
@@ -6527,6 +6814,7 @@
               </w:rPr>
               <w:t>d</w:t>
             </w:r>
+            <w:proofErr w:type="spellEnd"/>
             <w:r>
               <w:rPr>
                 <w:rFonts w:ascii="Times New Roman" w:hAnsi="Times New Roman" w:cs="Times New Roman"/>
@@ -6597,8 +6885,19 @@
                 <w:sz w:val="16"/>
                 <w:szCs w:val="16"/>
               </w:rPr>
-              <w:t xml:space="preserve"> nH</w:t>
+              <w:t xml:space="preserve"> </w:t>
             </w:r>
+            <w:proofErr w:type="spellStart"/>
+            <w:r>
+              <w:rPr>
+                <w:rFonts w:ascii="Times New Roman" w:hAnsi="Times New Roman" w:cs="Times New Roman"/>
+                <w:color w:val="000000" w:themeColor="text1"/>
+                <w:sz w:val="16"/>
+                <w:szCs w:val="16"/>
+              </w:rPr>
+              <w:t>nH</w:t>
+            </w:r>
+            <w:proofErr w:type="spellEnd"/>
           </w:p>
         </w:tc>
       </w:tr>
@@ -7328,7 +7627,16 @@
           <w:sz w:val="20"/>
           <w:szCs w:val="20"/>
         </w:rPr>
-        <w:t>=C</w:t>
+        <w:t>=</w:t>
+      </w:r>
+      <w:proofErr w:type="spellStart"/>
+      <w:r>
+        <w:rPr>
+          <w:rFonts w:ascii="Times New Roman" w:hAnsi="Times New Roman" w:cs="Times New Roman"/>
+          <w:sz w:val="20"/>
+          <w:szCs w:val="20"/>
+        </w:rPr>
+        <w:t>C</w:t>
       </w:r>
       <w:r>
         <w:rPr>
@@ -7339,13 +7647,23 @@
         </w:rPr>
         <w:t>gd</w:t>
       </w:r>
-      <w:r>
-        <w:rPr>
-          <w:rFonts w:ascii="Times New Roman" w:hAnsi="Times New Roman" w:cs="Times New Roman"/>
-          <w:sz w:val="20"/>
-          <w:szCs w:val="20"/>
-        </w:rPr>
-        <w:t xml:space="preserve"> +C</w:t>
+      <w:proofErr w:type="spellEnd"/>
+      <w:r>
+        <w:rPr>
+          <w:rFonts w:ascii="Times New Roman" w:hAnsi="Times New Roman" w:cs="Times New Roman"/>
+          <w:sz w:val="20"/>
+          <w:szCs w:val="20"/>
+        </w:rPr>
+        <w:t xml:space="preserve"> +</w:t>
+      </w:r>
+      <w:proofErr w:type="spellStart"/>
+      <w:r>
+        <w:rPr>
+          <w:rFonts w:ascii="Times New Roman" w:hAnsi="Times New Roman" w:cs="Times New Roman"/>
+          <w:sz w:val="20"/>
+          <w:szCs w:val="20"/>
+        </w:rPr>
+        <w:t>C</w:t>
       </w:r>
       <w:r>
         <w:rPr>
@@ -7356,6 +7674,7 @@
         </w:rPr>
         <w:t>ds</w:t>
       </w:r>
+      <w:proofErr w:type="spellEnd"/>
       <w:r>
         <w:rPr>
           <w:rFonts w:ascii="Times New Roman" w:hAnsi="Times New Roman" w:cs="Times New Roman"/>
@@ -7937,7 +8256,16 @@
           <w:sz w:val="20"/>
           <w:szCs w:val="20"/>
         </w:rPr>
-        <w:t>does not vary too much with varying V</w:t>
+        <w:t xml:space="preserve">does not vary too much with varying </w:t>
+      </w:r>
+      <w:proofErr w:type="spellStart"/>
+      <w:r>
+        <w:rPr>
+          <w:rFonts w:ascii="Times New Roman" w:hAnsi="Times New Roman" w:cs="Times New Roman"/>
+          <w:sz w:val="20"/>
+          <w:szCs w:val="20"/>
+        </w:rPr>
+        <w:t>V</w:t>
       </w:r>
       <w:r>
         <w:rPr>
@@ -7948,6 +8276,7 @@
         </w:rPr>
         <w:t>ds</w:t>
       </w:r>
+      <w:proofErr w:type="spellEnd"/>
       <w:r>
         <w:rPr>
           <w:rFonts w:ascii="Times New Roman" w:hAnsi="Times New Roman" w:cs="Times New Roman"/>
@@ -9007,7 +9336,16 @@
           <w:sz w:val="20"/>
           <w:szCs w:val="20"/>
         </w:rPr>
-        <w:t>, b</w:t>
+        <w:t xml:space="preserve">, </w:t>
+      </w:r>
+      <w:proofErr w:type="spellStart"/>
+      <w:r>
+        <w:rPr>
+          <w:rFonts w:ascii="Times New Roman" w:hAnsi="Times New Roman" w:cs="Times New Roman"/>
+          <w:sz w:val="20"/>
+          <w:szCs w:val="20"/>
+        </w:rPr>
+        <w:t>b</w:t>
       </w:r>
       <w:r>
         <w:rPr>
@@ -9025,6 +9363,7 @@
         </w:rPr>
         <w:t>bar</w:t>
       </w:r>
+      <w:proofErr w:type="spellEnd"/>
       <w:r>
         <w:rPr>
           <w:rFonts w:ascii="Times New Roman" w:hAnsi="Times New Roman" w:cs="Times New Roman"/>
@@ -9554,6 +9893,7 @@
         </w:rPr>
         <w:t xml:space="preserve">, the </w:t>
       </w:r>
+      <w:proofErr w:type="spellStart"/>
       <w:r>
         <w:rPr>
           <w:rFonts w:ascii="Times New Roman" w:hAnsi="Times New Roman" w:cs="Times New Roman"/>
@@ -9573,6 +9913,7 @@
         </w:rPr>
         <w:t>ch</w:t>
       </w:r>
+      <w:proofErr w:type="spellEnd"/>
       <w:r>
         <w:rPr>
           <w:rFonts w:ascii="Times New Roman" w:hAnsi="Times New Roman" w:cs="Times New Roman"/>
@@ -9582,6 +9923,7 @@
         </w:rPr>
         <w:t xml:space="preserve">, </w:t>
       </w:r>
+      <w:proofErr w:type="spellStart"/>
       <w:r>
         <w:rPr>
           <w:rFonts w:ascii="Times New Roman" w:hAnsi="Times New Roman" w:cs="Times New Roman"/>
@@ -9601,6 +9943,7 @@
         </w:rPr>
         <w:t>ch</w:t>
       </w:r>
+      <w:proofErr w:type="spellEnd"/>
       <w:r>
         <w:rPr>
           <w:rFonts w:ascii="Times New Roman" w:hAnsi="Times New Roman" w:cs="Times New Roman"/>
@@ -10673,15 +11016,39 @@
           <w:sz w:val="20"/>
           <w:szCs w:val="20"/>
         </w:rPr>
-        <w:t xml:space="preserve"> anti-parallel diode or</w:t>
-      </w:r>
-      <w:r>
-        <w:rPr>
-          <w:rFonts w:ascii="Times New Roman" w:hAnsi="Times New Roman" w:cs="Times New Roman"/>
-          <w:sz w:val="20"/>
-          <w:szCs w:val="20"/>
-        </w:rPr>
-        <w:t xml:space="preserve"> body diode </w:t>
+        <w:t xml:space="preserve"> anti-parallel diode </w:t>
+      </w:r>
+      <w:r>
+        <w:rPr>
+          <w:rFonts w:ascii="Times New Roman" w:hAnsi="Times New Roman" w:cs="Times New Roman"/>
+          <w:sz w:val="20"/>
+          <w:szCs w:val="20"/>
+        </w:rPr>
+        <w:t>and</w:t>
+      </w:r>
+      <w:r>
+        <w:rPr>
+          <w:rFonts w:ascii="Times New Roman" w:hAnsi="Times New Roman" w:cs="Times New Roman"/>
+          <w:sz w:val="20"/>
+          <w:szCs w:val="20"/>
+        </w:rPr>
+        <w:t xml:space="preserve"> body diode</w:t>
+      </w:r>
+      <w:r>
+        <w:rPr>
+          <w:rFonts w:ascii="Times New Roman" w:hAnsi="Times New Roman" w:cs="Times New Roman"/>
+          <w:sz w:val="20"/>
+          <w:szCs w:val="20"/>
+        </w:rPr>
+        <w:t>, respectively,</w:t>
+      </w:r>
+      <w:r>
+        <w:rPr>
+          <w:rFonts w:ascii="Times New Roman" w:hAnsi="Times New Roman" w:cs="Times New Roman"/>
+          <w:sz w:val="20"/>
+          <w:szCs w:val="20"/>
+        </w:rPr>
+        <w:t xml:space="preserve"> </w:t>
       </w:r>
       <w:r>
         <w:rPr>
@@ -10721,6 +11088,14 @@
           <w:sz w:val="20"/>
           <w:szCs w:val="20"/>
         </w:rPr>
+        <w:t xml:space="preserve"> </w:t>
+      </w:r>
+      <w:r>
+        <w:rPr>
+          <w:rFonts w:ascii="Times New Roman" w:hAnsi="Times New Roman" w:cs="Times New Roman"/>
+          <w:sz w:val="20"/>
+          <w:szCs w:val="20"/>
+        </w:rPr>
         <w:t>FETs</w:t>
       </w:r>
       <w:r>
@@ -10779,6 +11154,7 @@
         </w:rPr>
         <w:t xml:space="preserve">dead-time period. The positive gate-source voltage is applied just to minimize </w:t>
       </w:r>
+      <w:proofErr w:type="spellStart"/>
       <w:r>
         <w:rPr>
           <w:rFonts w:ascii="Times New Roman" w:hAnsi="Times New Roman" w:cs="Times New Roman"/>
@@ -10798,6 +11174,7 @@
         </w:rPr>
         <w:t>sd</w:t>
       </w:r>
+      <w:proofErr w:type="spellEnd"/>
       <w:r>
         <w:rPr>
           <w:rFonts w:ascii="Times New Roman" w:hAnsi="Times New Roman" w:cs="Times New Roman"/>
@@ -10886,7 +11263,23 @@
           <w:sz w:val="20"/>
           <w:szCs w:val="20"/>
         </w:rPr>
-        <w:t xml:space="preserve">. The key difference is that in active turn-on device starts to conduct load current and in passive turn-on the current is not changed but the loss is decreased. </w:t>
+        <w:t>. The key difference is that in active turn-on</w:t>
+      </w:r>
+      <w:r>
+        <w:rPr>
+          <w:rFonts w:ascii="Times New Roman" w:hAnsi="Times New Roman" w:cs="Times New Roman"/>
+          <w:sz w:val="20"/>
+          <w:szCs w:val="20"/>
+        </w:rPr>
+        <w:t>,</w:t>
+      </w:r>
+      <w:r>
+        <w:rPr>
+          <w:rFonts w:ascii="Times New Roman" w:hAnsi="Times New Roman" w:cs="Times New Roman"/>
+          <w:sz w:val="20"/>
+          <w:szCs w:val="20"/>
+        </w:rPr>
+        <w:t xml:space="preserve"> device starts to conduct load current and in passive turn-on the current is not changed but the loss is decreased. </w:t>
       </w:r>
       <w:r>
         <w:rPr>
@@ -11485,7 +11878,16 @@
           <w:sz w:val="20"/>
           <w:szCs w:val="20"/>
         </w:rPr>
-        <w:t xml:space="preserve"> – V</w:t>
+        <w:t xml:space="preserve"> – </w:t>
+      </w:r>
+      <w:proofErr w:type="spellStart"/>
+      <w:r>
+        <w:rPr>
+          <w:rFonts w:ascii="Times New Roman" w:hAnsi="Times New Roman" w:cs="Times New Roman"/>
+          <w:sz w:val="20"/>
+          <w:szCs w:val="20"/>
+        </w:rPr>
+        <w:t>V</w:t>
       </w:r>
       <w:r>
         <w:rPr>
@@ -11496,6 +11898,7 @@
         </w:rPr>
         <w:t>ds</w:t>
       </w:r>
+      <w:proofErr w:type="spellEnd"/>
       <w:r>
         <w:rPr>
           <w:rFonts w:ascii="Times New Roman" w:hAnsi="Times New Roman" w:cs="Times New Roman"/>
@@ -12156,6 +12559,12 @@
       </w:r>
     </w:p>
     <w:sectPr>
+      <w:headerReference w:type="even" r:id="rId32"/>
+      <w:headerReference w:type="default" r:id="rId33"/>
+      <w:footerReference w:type="even" r:id="rId34"/>
+      <w:footerReference w:type="default" r:id="rId35"/>
+      <w:headerReference w:type="first" r:id="rId36"/>
+      <w:footerReference w:type="first" r:id="rId37"/>
       <w:pgSz w:w="12240" w:h="15840"/>
       <w:pgMar w:top="1417" w:right="1417" w:bottom="1417" w:left="1417" w:header="708" w:footer="708" w:gutter="0"/>
       <w:cols w:space="708"/>
@@ -12166,7 +12575,7 @@
 </file>
 
 <file path=word/endnotes.xml><?xml version="1.0" encoding="utf-8"?>
-<w:endnotes xmlns:wpc="http://schemas.microsoft.com/office/word/2010/wordprocessingCanvas" xmlns:mc="http://schemas.openxmlformats.org/markup-compatibility/2006" xmlns:o="urn:schemas-microsoft-com:office:office" xmlns:r="http://schemas.openxmlformats.org/officeDocument/2006/relationships" xmlns:m="http://schemas.openxmlformats.org/officeDocument/2006/math" xmlns:v="urn:schemas-microsoft-com:vml" xmlns:wp14="http://schemas.microsoft.com/office/word/2010/wordprocessingDrawing" xmlns:wp="http://schemas.openxmlformats.org/drawingml/2006/wordprocessingDrawing" xmlns:w10="urn:schemas-microsoft-com:office:word" xmlns:w="http://schemas.openxmlformats.org/wordprocessingml/2006/main" xmlns:w14="http://schemas.microsoft.com/office/word/2010/wordml" xmlns:w15="http://schemas.microsoft.com/office/word/2012/wordml" xmlns:wpg="http://schemas.microsoft.com/office/word/2010/wordprocessingGroup" xmlns:wpi="http://schemas.microsoft.com/office/word/2010/wordprocessingInk" xmlns:wne="http://schemas.microsoft.com/office/word/2006/wordml" xmlns:wps="http://schemas.microsoft.com/office/word/2010/wordprocessingShape" mc:Ignorable="w14 w15 wp14">
+<w:endnotes xmlns:wpc="http://schemas.microsoft.com/office/word/2010/wordprocessingCanvas" xmlns:cx="http://schemas.microsoft.com/office/drawing/2014/chartex" xmlns:mc="http://schemas.openxmlformats.org/markup-compatibility/2006" xmlns:o="urn:schemas-microsoft-com:office:office" xmlns:r="http://schemas.openxmlformats.org/officeDocument/2006/relationships" xmlns:m="http://schemas.openxmlformats.org/officeDocument/2006/math" xmlns:v="urn:schemas-microsoft-com:vml" xmlns:wp14="http://schemas.microsoft.com/office/word/2010/wordprocessingDrawing" xmlns:wp="http://schemas.openxmlformats.org/drawingml/2006/wordprocessingDrawing" xmlns:w10="urn:schemas-microsoft-com:office:word" xmlns:w="http://schemas.openxmlformats.org/wordprocessingml/2006/main" xmlns:w14="http://schemas.microsoft.com/office/word/2010/wordml" xmlns:w15="http://schemas.microsoft.com/office/word/2012/wordml" xmlns:w16se="http://schemas.microsoft.com/office/word/2015/wordml/symex" xmlns:wpg="http://schemas.microsoft.com/office/word/2010/wordprocessingGroup" xmlns:wpi="http://schemas.microsoft.com/office/word/2010/wordprocessingInk" xmlns:wne="http://schemas.microsoft.com/office/word/2006/wordml" xmlns:wps="http://schemas.microsoft.com/office/word/2010/wordprocessingShape" mc:Ignorable="w14 w15 w16se wp14">
   <w:endnote w:type="separator" w:id="-1">
     <w:p>
       <w:pPr>
@@ -12190,8 +12599,38 @@
 </w:endnotes>
 </file>
 
+<file path=word/footer1.xml><?xml version="1.0" encoding="utf-8"?>
+<w:ftr xmlns:wpc="http://schemas.microsoft.com/office/word/2010/wordprocessingCanvas" xmlns:cx="http://schemas.microsoft.com/office/drawing/2014/chartex" xmlns:mc="http://schemas.openxmlformats.org/markup-compatibility/2006" xmlns:o="urn:schemas-microsoft-com:office:office" xmlns:r="http://schemas.openxmlformats.org/officeDocument/2006/relationships" xmlns:m="http://schemas.openxmlformats.org/officeDocument/2006/math" xmlns:v="urn:schemas-microsoft-com:vml" xmlns:wp14="http://schemas.microsoft.com/office/word/2010/wordprocessingDrawing" xmlns:wp="http://schemas.openxmlformats.org/drawingml/2006/wordprocessingDrawing" xmlns:w10="urn:schemas-microsoft-com:office:word" xmlns:w="http://schemas.openxmlformats.org/wordprocessingml/2006/main" xmlns:w14="http://schemas.microsoft.com/office/word/2010/wordml" xmlns:w15="http://schemas.microsoft.com/office/word/2012/wordml" xmlns:w16se="http://schemas.microsoft.com/office/word/2015/wordml/symex" xmlns:wpg="http://schemas.microsoft.com/office/word/2010/wordprocessingGroup" xmlns:wpi="http://schemas.microsoft.com/office/word/2010/wordprocessingInk" xmlns:wne="http://schemas.microsoft.com/office/word/2006/wordml" xmlns:wps="http://schemas.microsoft.com/office/word/2010/wordprocessingShape" mc:Ignorable="w14 w15 w16se wp14">
+  <w:p>
+    <w:pPr>
+      <w:pStyle w:val="Footer"/>
+    </w:pPr>
+  </w:p>
+</w:ftr>
+</file>
+
+<file path=word/footer2.xml><?xml version="1.0" encoding="utf-8"?>
+<w:ftr xmlns:wpc="http://schemas.microsoft.com/office/word/2010/wordprocessingCanvas" xmlns:cx="http://schemas.microsoft.com/office/drawing/2014/chartex" xmlns:mc="http://schemas.openxmlformats.org/markup-compatibility/2006" xmlns:o="urn:schemas-microsoft-com:office:office" xmlns:r="http://schemas.openxmlformats.org/officeDocument/2006/relationships" xmlns:m="http://schemas.openxmlformats.org/officeDocument/2006/math" xmlns:v="urn:schemas-microsoft-com:vml" xmlns:wp14="http://schemas.microsoft.com/office/word/2010/wordprocessingDrawing" xmlns:wp="http://schemas.openxmlformats.org/drawingml/2006/wordprocessingDrawing" xmlns:w10="urn:schemas-microsoft-com:office:word" xmlns:w="http://schemas.openxmlformats.org/wordprocessingml/2006/main" xmlns:w14="http://schemas.microsoft.com/office/word/2010/wordml" xmlns:w15="http://schemas.microsoft.com/office/word/2012/wordml" xmlns:w16se="http://schemas.microsoft.com/office/word/2015/wordml/symex" xmlns:wpg="http://schemas.microsoft.com/office/word/2010/wordprocessingGroup" xmlns:wpi="http://schemas.microsoft.com/office/word/2010/wordprocessingInk" xmlns:wne="http://schemas.microsoft.com/office/word/2006/wordml" xmlns:wps="http://schemas.microsoft.com/office/word/2010/wordprocessingShape" mc:Ignorable="w14 w15 w16se wp14">
+  <w:p>
+    <w:pPr>
+      <w:pStyle w:val="Footer"/>
+    </w:pPr>
+  </w:p>
+</w:ftr>
+</file>
+
+<file path=word/footer3.xml><?xml version="1.0" encoding="utf-8"?>
+<w:ftr xmlns:wpc="http://schemas.microsoft.com/office/word/2010/wordprocessingCanvas" xmlns:cx="http://schemas.microsoft.com/office/drawing/2014/chartex" xmlns:mc="http://schemas.openxmlformats.org/markup-compatibility/2006" xmlns:o="urn:schemas-microsoft-com:office:office" xmlns:r="http://schemas.openxmlformats.org/officeDocument/2006/relationships" xmlns:m="http://schemas.openxmlformats.org/officeDocument/2006/math" xmlns:v="urn:schemas-microsoft-com:vml" xmlns:wp14="http://schemas.microsoft.com/office/word/2010/wordprocessingDrawing" xmlns:wp="http://schemas.openxmlformats.org/drawingml/2006/wordprocessingDrawing" xmlns:w10="urn:schemas-microsoft-com:office:word" xmlns:w="http://schemas.openxmlformats.org/wordprocessingml/2006/main" xmlns:w14="http://schemas.microsoft.com/office/word/2010/wordml" xmlns:w15="http://schemas.microsoft.com/office/word/2012/wordml" xmlns:w16se="http://schemas.microsoft.com/office/word/2015/wordml/symex" xmlns:wpg="http://schemas.microsoft.com/office/word/2010/wordprocessingGroup" xmlns:wpi="http://schemas.microsoft.com/office/word/2010/wordprocessingInk" xmlns:wne="http://schemas.microsoft.com/office/word/2006/wordml" xmlns:wps="http://schemas.microsoft.com/office/word/2010/wordprocessingShape" mc:Ignorable="w14 w15 w16se wp14">
+  <w:p>
+    <w:pPr>
+      <w:pStyle w:val="Footer"/>
+    </w:pPr>
+  </w:p>
+</w:ftr>
+</file>
+
 <file path=word/footnotes.xml><?xml version="1.0" encoding="utf-8"?>
-<w:footnotes xmlns:wpc="http://schemas.microsoft.com/office/word/2010/wordprocessingCanvas" xmlns:mc="http://schemas.openxmlformats.org/markup-compatibility/2006" xmlns:o="urn:schemas-microsoft-com:office:office" xmlns:r="http://schemas.openxmlformats.org/officeDocument/2006/relationships" xmlns:m="http://schemas.openxmlformats.org/officeDocument/2006/math" xmlns:v="urn:schemas-microsoft-com:vml" xmlns:wp14="http://schemas.microsoft.com/office/word/2010/wordprocessingDrawing" xmlns:wp="http://schemas.openxmlformats.org/drawingml/2006/wordprocessingDrawing" xmlns:w10="urn:schemas-microsoft-com:office:word" xmlns:w="http://schemas.openxmlformats.org/wordprocessingml/2006/main" xmlns:w14="http://schemas.microsoft.com/office/word/2010/wordml" xmlns:w15="http://schemas.microsoft.com/office/word/2012/wordml" xmlns:wpg="http://schemas.microsoft.com/office/word/2010/wordprocessingGroup" xmlns:wpi="http://schemas.microsoft.com/office/word/2010/wordprocessingInk" xmlns:wne="http://schemas.microsoft.com/office/word/2006/wordml" xmlns:wps="http://schemas.microsoft.com/office/word/2010/wordprocessingShape" mc:Ignorable="w14 w15 wp14">
+<w:footnotes xmlns:wpc="http://schemas.microsoft.com/office/word/2010/wordprocessingCanvas" xmlns:cx="http://schemas.microsoft.com/office/drawing/2014/chartex" xmlns:mc="http://schemas.openxmlformats.org/markup-compatibility/2006" xmlns:o="urn:schemas-microsoft-com:office:office" xmlns:r="http://schemas.openxmlformats.org/officeDocument/2006/relationships" xmlns:m="http://schemas.openxmlformats.org/officeDocument/2006/math" xmlns:v="urn:schemas-microsoft-com:vml" xmlns:wp14="http://schemas.microsoft.com/office/word/2010/wordprocessingDrawing" xmlns:wp="http://schemas.openxmlformats.org/drawingml/2006/wordprocessingDrawing" xmlns:w10="urn:schemas-microsoft-com:office:word" xmlns:w="http://schemas.openxmlformats.org/wordprocessingml/2006/main" xmlns:w14="http://schemas.microsoft.com/office/word/2010/wordml" xmlns:w15="http://schemas.microsoft.com/office/word/2012/wordml" xmlns:w16se="http://schemas.microsoft.com/office/word/2015/wordml/symex" xmlns:wpg="http://schemas.microsoft.com/office/word/2010/wordprocessingGroup" xmlns:wpi="http://schemas.microsoft.com/office/word/2010/wordprocessingInk" xmlns:wne="http://schemas.microsoft.com/office/word/2006/wordml" xmlns:wps="http://schemas.microsoft.com/office/word/2010/wordprocessingShape" mc:Ignorable="w14 w15 w16se wp14">
   <w:footnote w:type="separator" w:id="-1">
     <w:p>
       <w:pPr>
@@ -12215,8 +12654,38 @@
 </w:footnotes>
 </file>
 
+<file path=word/header1.xml><?xml version="1.0" encoding="utf-8"?>
+<w:hdr xmlns:wpc="http://schemas.microsoft.com/office/word/2010/wordprocessingCanvas" xmlns:cx="http://schemas.microsoft.com/office/drawing/2014/chartex" xmlns:mc="http://schemas.openxmlformats.org/markup-compatibility/2006" xmlns:o="urn:schemas-microsoft-com:office:office" xmlns:r="http://schemas.openxmlformats.org/officeDocument/2006/relationships" xmlns:m="http://schemas.openxmlformats.org/officeDocument/2006/math" xmlns:v="urn:schemas-microsoft-com:vml" xmlns:wp14="http://schemas.microsoft.com/office/word/2010/wordprocessingDrawing" xmlns:wp="http://schemas.openxmlformats.org/drawingml/2006/wordprocessingDrawing" xmlns:w10="urn:schemas-microsoft-com:office:word" xmlns:w="http://schemas.openxmlformats.org/wordprocessingml/2006/main" xmlns:w14="http://schemas.microsoft.com/office/word/2010/wordml" xmlns:w15="http://schemas.microsoft.com/office/word/2012/wordml" xmlns:w16se="http://schemas.microsoft.com/office/word/2015/wordml/symex" xmlns:wpg="http://schemas.microsoft.com/office/word/2010/wordprocessingGroup" xmlns:wpi="http://schemas.microsoft.com/office/word/2010/wordprocessingInk" xmlns:wne="http://schemas.microsoft.com/office/word/2006/wordml" xmlns:wps="http://schemas.microsoft.com/office/word/2010/wordprocessingShape" mc:Ignorable="w14 w15 w16se wp14">
+  <w:p>
+    <w:pPr>
+      <w:pStyle w:val="Header"/>
+    </w:pPr>
+  </w:p>
+</w:hdr>
+</file>
+
+<file path=word/header2.xml><?xml version="1.0" encoding="utf-8"?>
+<w:hdr xmlns:wpc="http://schemas.microsoft.com/office/word/2010/wordprocessingCanvas" xmlns:cx="http://schemas.microsoft.com/office/drawing/2014/chartex" xmlns:mc="http://schemas.openxmlformats.org/markup-compatibility/2006" xmlns:o="urn:schemas-microsoft-com:office:office" xmlns:r="http://schemas.openxmlformats.org/officeDocument/2006/relationships" xmlns:m="http://schemas.openxmlformats.org/officeDocument/2006/math" xmlns:v="urn:schemas-microsoft-com:vml" xmlns:wp14="http://schemas.microsoft.com/office/word/2010/wordprocessingDrawing" xmlns:wp="http://schemas.openxmlformats.org/drawingml/2006/wordprocessingDrawing" xmlns:w10="urn:schemas-microsoft-com:office:word" xmlns:w="http://schemas.openxmlformats.org/wordprocessingml/2006/main" xmlns:w14="http://schemas.microsoft.com/office/word/2010/wordml" xmlns:w15="http://schemas.microsoft.com/office/word/2012/wordml" xmlns:w16se="http://schemas.microsoft.com/office/word/2015/wordml/symex" xmlns:wpg="http://schemas.microsoft.com/office/word/2010/wordprocessingGroup" xmlns:wpi="http://schemas.microsoft.com/office/word/2010/wordprocessingInk" xmlns:wne="http://schemas.microsoft.com/office/word/2006/wordml" xmlns:wps="http://schemas.microsoft.com/office/word/2010/wordprocessingShape" mc:Ignorable="w14 w15 w16se wp14">
+  <w:p>
+    <w:pPr>
+      <w:pStyle w:val="Header"/>
+    </w:pPr>
+  </w:p>
+</w:hdr>
+</file>
+
+<file path=word/header3.xml><?xml version="1.0" encoding="utf-8"?>
+<w:hdr xmlns:wpc="http://schemas.microsoft.com/office/word/2010/wordprocessingCanvas" xmlns:cx="http://schemas.microsoft.com/office/drawing/2014/chartex" xmlns:mc="http://schemas.openxmlformats.org/markup-compatibility/2006" xmlns:o="urn:schemas-microsoft-com:office:office" xmlns:r="http://schemas.openxmlformats.org/officeDocument/2006/relationships" xmlns:m="http://schemas.openxmlformats.org/officeDocument/2006/math" xmlns:v="urn:schemas-microsoft-com:vml" xmlns:wp14="http://schemas.microsoft.com/office/word/2010/wordprocessingDrawing" xmlns:wp="http://schemas.openxmlformats.org/drawingml/2006/wordprocessingDrawing" xmlns:w10="urn:schemas-microsoft-com:office:word" xmlns:w="http://schemas.openxmlformats.org/wordprocessingml/2006/main" xmlns:w14="http://schemas.microsoft.com/office/word/2010/wordml" xmlns:w15="http://schemas.microsoft.com/office/word/2012/wordml" xmlns:w16se="http://schemas.microsoft.com/office/word/2015/wordml/symex" xmlns:wpg="http://schemas.microsoft.com/office/word/2010/wordprocessingGroup" xmlns:wpi="http://schemas.microsoft.com/office/word/2010/wordprocessingInk" xmlns:wne="http://schemas.microsoft.com/office/word/2006/wordml" xmlns:wps="http://schemas.microsoft.com/office/word/2010/wordprocessingShape" mc:Ignorable="w14 w15 w16se wp14">
+  <w:p>
+    <w:pPr>
+      <w:pStyle w:val="Header"/>
+    </w:pPr>
+  </w:p>
+</w:hdr>
+</file>
+
 <file path=word/numbering.xml><?xml version="1.0" encoding="utf-8"?>
-<w:numbering xmlns:wpc="http://schemas.microsoft.com/office/word/2010/wordprocessingCanvas" xmlns:mc="http://schemas.openxmlformats.org/markup-compatibility/2006" xmlns:o="urn:schemas-microsoft-com:office:office" xmlns:r="http://schemas.openxmlformats.org/officeDocument/2006/relationships" xmlns:m="http://schemas.openxmlformats.org/officeDocument/2006/math" xmlns:v="urn:schemas-microsoft-com:vml" xmlns:wp14="http://schemas.microsoft.com/office/word/2010/wordprocessingDrawing" xmlns:wp="http://schemas.openxmlformats.org/drawingml/2006/wordprocessingDrawing" xmlns:w10="urn:schemas-microsoft-com:office:word" xmlns:w="http://schemas.openxmlformats.org/wordprocessingml/2006/main" xmlns:w14="http://schemas.microsoft.com/office/word/2010/wordml" xmlns:w15="http://schemas.microsoft.com/office/word/2012/wordml" xmlns:wpg="http://schemas.microsoft.com/office/word/2010/wordprocessingGroup" xmlns:wpi="http://schemas.microsoft.com/office/word/2010/wordprocessingInk" xmlns:wne="http://schemas.microsoft.com/office/word/2006/wordml" xmlns:wps="http://schemas.microsoft.com/office/word/2010/wordprocessingShape" mc:Ignorable="w14 w15 wp14">
+<w:numbering xmlns:wpc="http://schemas.microsoft.com/office/word/2010/wordprocessingCanvas" xmlns:cx="http://schemas.microsoft.com/office/drawing/2014/chartex" xmlns:mc="http://schemas.openxmlformats.org/markup-compatibility/2006" xmlns:o="urn:schemas-microsoft-com:office:office" xmlns:r="http://schemas.openxmlformats.org/officeDocument/2006/relationships" xmlns:m="http://schemas.openxmlformats.org/officeDocument/2006/math" xmlns:v="urn:schemas-microsoft-com:vml" xmlns:wp14="http://schemas.microsoft.com/office/word/2010/wordprocessingDrawing" xmlns:wp="http://schemas.openxmlformats.org/drawingml/2006/wordprocessingDrawing" xmlns:w10="urn:schemas-microsoft-com:office:word" xmlns:w="http://schemas.openxmlformats.org/wordprocessingml/2006/main" xmlns:w14="http://schemas.microsoft.com/office/word/2010/wordml" xmlns:w15="http://schemas.microsoft.com/office/word/2012/wordml" xmlns:w16se="http://schemas.microsoft.com/office/word/2015/wordml/symex" xmlns:wpg="http://schemas.microsoft.com/office/word/2010/wordprocessingGroup" xmlns:wpi="http://schemas.microsoft.com/office/word/2010/wordprocessingInk" xmlns:wne="http://schemas.microsoft.com/office/word/2006/wordml" xmlns:wps="http://schemas.microsoft.com/office/word/2010/wordprocessingShape" mc:Ignorable="w14 w15 w16se wp14">
   <w:abstractNum w:abstractNumId="0" w15:restartNumberingAfterBreak="0">
     <w:nsid w:val="03062E61"/>
     <w:multiLevelType w:val="hybridMultilevel"/>
@@ -12979,7 +13448,7 @@
 </file>
 
 <file path=word/styles.xml><?xml version="1.0" encoding="utf-8"?>
-<w:styles xmlns:mc="http://schemas.openxmlformats.org/markup-compatibility/2006" xmlns:r="http://schemas.openxmlformats.org/officeDocument/2006/relationships" xmlns:w="http://schemas.openxmlformats.org/wordprocessingml/2006/main" xmlns:w14="http://schemas.microsoft.com/office/word/2010/wordml" xmlns:w15="http://schemas.microsoft.com/office/word/2012/wordml" mc:Ignorable="w14 w15">
+<w:styles xmlns:mc="http://schemas.openxmlformats.org/markup-compatibility/2006" xmlns:r="http://schemas.openxmlformats.org/officeDocument/2006/relationships" xmlns:w="http://schemas.openxmlformats.org/wordprocessingml/2006/main" xmlns:w14="http://schemas.microsoft.com/office/word/2010/wordml" xmlns:w15="http://schemas.microsoft.com/office/word/2012/wordml" xmlns:w16se="http://schemas.microsoft.com/office/word/2015/wordml/symex" mc:Ignorable="w14 w15 w16se">
   <w:docDefaults>
     <w:rPrDefault>
       <w:rPr>
@@ -13569,6 +14038,50 @@
       <w:vertAlign w:val="superscript"/>
     </w:rPr>
   </w:style>
+  <w:style w:type="paragraph" w:styleId="Header">
+    <w:name w:val="header"/>
+    <w:basedOn w:val="Normal"/>
+    <w:link w:val="HeaderChar"/>
+    <w:uiPriority w:val="99"/>
+    <w:unhideWhenUsed/>
+    <w:rsid w:val="00D63DB9"/>
+    <w:pPr>
+      <w:tabs>
+        <w:tab w:val="center" w:pos="4703"/>
+        <w:tab w:val="right" w:pos="9406"/>
+      </w:tabs>
+      <w:spacing w:after="0" w:line="240" w:lineRule="auto"/>
+    </w:pPr>
+  </w:style>
+  <w:style w:type="character" w:customStyle="1" w:styleId="HeaderChar">
+    <w:name w:val="Header Char"/>
+    <w:basedOn w:val="DefaultParagraphFont"/>
+    <w:link w:val="Header"/>
+    <w:uiPriority w:val="99"/>
+    <w:rsid w:val="00D63DB9"/>
+  </w:style>
+  <w:style w:type="paragraph" w:styleId="Footer">
+    <w:name w:val="footer"/>
+    <w:basedOn w:val="Normal"/>
+    <w:link w:val="FooterChar"/>
+    <w:uiPriority w:val="99"/>
+    <w:unhideWhenUsed/>
+    <w:rsid w:val="00D63DB9"/>
+    <w:pPr>
+      <w:tabs>
+        <w:tab w:val="center" w:pos="4703"/>
+        <w:tab w:val="right" w:pos="9406"/>
+      </w:tabs>
+      <w:spacing w:after="0" w:line="240" w:lineRule="auto"/>
+    </w:pPr>
+  </w:style>
+  <w:style w:type="character" w:customStyle="1" w:styleId="FooterChar">
+    <w:name w:val="Footer Char"/>
+    <w:basedOn w:val="DefaultParagraphFont"/>
+    <w:link w:val="Footer"/>
+    <w:uiPriority w:val="99"/>
+    <w:rsid w:val="00D63DB9"/>
+  </w:style>
 </w:styles>
 </file>
 
@@ -13838,7 +14351,7 @@
 </file>
 
 <file path=customXml/itemProps1.xml><?xml version="1.0" encoding="utf-8"?>
-<ds:datastoreItem xmlns:ds="http://schemas.openxmlformats.org/officeDocument/2006/customXml" ds:itemID="{4202AFCB-CF92-4D8E-831A-B98E27F55D6F}">
+<ds:datastoreItem xmlns:ds="http://schemas.openxmlformats.org/officeDocument/2006/customXml" ds:itemID="{D9812BB3-2D6F-44DF-9CC8-26F19B57F07E}">
   <ds:schemaRefs>
     <ds:schemaRef ds:uri="http://schemas.openxmlformats.org/officeDocument/2006/bibliography"/>
   </ds:schemaRefs>

</xml_diff>